<commit_message>
Añadido el Diagrama Entidad Relacion la Documentacion
</commit_message>
<xml_diff>
--- a/Documentacion/Documentacion.docx
+++ b/Documentacion/Documentacion.docx
@@ -1,6 +1,6 @@
 
 <file path=word/document.xml><?xml version="1.0" encoding="utf-8"?>
-<w:document xmlns:wpc="http://schemas.microsoft.com/office/word/2010/wordprocessingCanvas" xmlns:mc="http://schemas.openxmlformats.org/markup-compatibility/2006" xmlns:o="urn:schemas-microsoft-com:office:office" xmlns:r="http://schemas.openxmlformats.org/officeDocument/2006/relationships" xmlns:m="http://schemas.openxmlformats.org/officeDocument/2006/math" xmlns:v="urn:schemas-microsoft-com:vml" xmlns:wp14="http://schemas.microsoft.com/office/word/2010/wordprocessingDrawing" xmlns:wp="http://schemas.openxmlformats.org/drawingml/2006/wordprocessingDrawing" xmlns:w10="urn:schemas-microsoft-com:office:word" xmlns:w="http://schemas.openxmlformats.org/wordprocessingml/2006/main" xmlns:w14="http://schemas.microsoft.com/office/word/2010/wordml" xmlns:wpg="http://schemas.microsoft.com/office/word/2010/wordprocessingGroup" xmlns:wpi="http://schemas.microsoft.com/office/word/2010/wordprocessingInk" xmlns:wne="http://schemas.microsoft.com/office/word/2006/wordml" xmlns:wps="http://schemas.microsoft.com/office/word/2010/wordprocessingShape" mc:Ignorable="w14 wp14">
+<w:document xmlns:ve="http://schemas.openxmlformats.org/markup-compatibility/2006" xmlns:o="urn:schemas-microsoft-com:office:office" xmlns:r="http://schemas.openxmlformats.org/officeDocument/2006/relationships" xmlns:m="http://schemas.openxmlformats.org/officeDocument/2006/math" xmlns:v="urn:schemas-microsoft-com:vml" xmlns:wp="http://schemas.openxmlformats.org/drawingml/2006/wordprocessingDrawing" xmlns:w10="urn:schemas-microsoft-com:office:word" xmlns:w="http://schemas.openxmlformats.org/wordprocessingml/2006/main" xmlns:wne="http://schemas.microsoft.com/office/word/2006/wordml">
   <w:body>
     <w:p>
       <w:pPr>
@@ -106,43 +106,7 @@
           <w:sz w:val="24"/>
           <w:szCs w:val="24"/>
         </w:rPr>
-        <w:t xml:space="preserve">Los sistemas de información administrativa están volviéndose indispensables a gran velocidad para la planificación, la toma de decisiones y el control de la información de datos. La velocidad y exactitud con lo que los directivos pueden recibir información sobre lo que </w:t>
-      </w:r>
-      <w:proofErr w:type="spellStart"/>
-      <w:r>
-        <w:rPr>
-          <w:rFonts w:ascii="Arial" w:hAnsi="Arial" w:cs="Arial"/>
-          <w:sz w:val="24"/>
-          <w:szCs w:val="24"/>
-        </w:rPr>
-        <w:t>esta</w:t>
-      </w:r>
-      <w:proofErr w:type="spellEnd"/>
-      <w:r>
-        <w:rPr>
-          <w:rFonts w:ascii="Arial" w:hAnsi="Arial" w:cs="Arial"/>
-          <w:sz w:val="24"/>
-          <w:szCs w:val="24"/>
-        </w:rPr>
-        <w:t xml:space="preserve"> funcionando bien  o lo que </w:t>
-      </w:r>
-      <w:proofErr w:type="spellStart"/>
-      <w:r>
-        <w:rPr>
-          <w:rFonts w:ascii="Arial" w:hAnsi="Arial" w:cs="Arial"/>
-          <w:sz w:val="24"/>
-          <w:szCs w:val="24"/>
-        </w:rPr>
-        <w:t>esta</w:t>
-      </w:r>
-      <w:proofErr w:type="spellEnd"/>
-      <w:r>
-        <w:rPr>
-          <w:rFonts w:ascii="Arial" w:hAnsi="Arial" w:cs="Arial"/>
-          <w:sz w:val="24"/>
-          <w:szCs w:val="24"/>
-        </w:rPr>
-        <w:t xml:space="preserve"> funcionando mal determinaran, en gran medida, la eficacia que tendrá el sistema de control.</w:t>
+        <w:t>Los sistemas de información administrativa están volviéndose indispensables a gran velocidad para la planificación, la toma de decisiones y el control de la información de datos. La velocidad y exactitud con lo que los directivos pueden recibir información sobre lo que esta funcionando bien  o lo que esta funcionando mal determinaran, en gran medida, la eficacia que tendrá el sistema de control.</w:t>
       </w:r>
     </w:p>
     <w:p>
@@ -264,25 +228,7 @@
           <w:sz w:val="24"/>
           <w:szCs w:val="24"/>
         </w:rPr>
-        <w:t xml:space="preserve"> y </w:t>
-      </w:r>
-      <w:proofErr w:type="spellStart"/>
-      <w:r>
-        <w:rPr>
-          <w:rFonts w:ascii="Arial" w:hAnsi="Arial" w:cs="Arial"/>
-          <w:sz w:val="24"/>
-          <w:szCs w:val="24"/>
-        </w:rPr>
-        <w:t>Asoc</w:t>
-      </w:r>
-      <w:proofErr w:type="spellEnd"/>
-      <w:r>
-        <w:rPr>
-          <w:rFonts w:ascii="Arial" w:hAnsi="Arial" w:cs="Arial"/>
-          <w:sz w:val="24"/>
-          <w:szCs w:val="24"/>
-        </w:rPr>
-        <w:t xml:space="preserve">.” se inicio el 15 de </w:t>
+        <w:t xml:space="preserve"> y Asoc.” se inicio el 15 de </w:t>
       </w:r>
       <w:r>
         <w:rPr>
@@ -447,25 +393,7 @@
           <w:sz w:val="24"/>
           <w:szCs w:val="24"/>
         </w:rPr>
-        <w:t xml:space="preserve"> y </w:t>
-      </w:r>
-      <w:proofErr w:type="spellStart"/>
-      <w:r>
-        <w:rPr>
-          <w:rFonts w:ascii="Arial" w:hAnsi="Arial" w:cs="Arial"/>
-          <w:sz w:val="24"/>
-          <w:szCs w:val="24"/>
-        </w:rPr>
-        <w:t>Asoc</w:t>
-      </w:r>
-      <w:proofErr w:type="spellEnd"/>
-      <w:r>
-        <w:rPr>
-          <w:rFonts w:ascii="Arial" w:hAnsi="Arial" w:cs="Arial"/>
-          <w:sz w:val="24"/>
-          <w:szCs w:val="24"/>
-        </w:rPr>
-        <w:t>.”</w:t>
+        <w:t xml:space="preserve"> y Asoc.”</w:t>
       </w:r>
       <w:r>
         <w:rPr>
@@ -823,25 +751,7 @@
           <w:sz w:val="24"/>
           <w:szCs w:val="24"/>
         </w:rPr>
-        <w:t xml:space="preserve">Desarrollar un sistema de información de administración para el Estudio Jurídico “Miguel </w:t>
-      </w:r>
-      <w:proofErr w:type="spellStart"/>
-      <w:r>
-        <w:rPr>
-          <w:rFonts w:ascii="Arial" w:hAnsi="Arial" w:cs="Arial"/>
-          <w:sz w:val="24"/>
-          <w:szCs w:val="24"/>
-        </w:rPr>
-        <w:t>Moron</w:t>
-      </w:r>
-      <w:proofErr w:type="spellEnd"/>
-      <w:r>
-        <w:rPr>
-          <w:rFonts w:ascii="Arial" w:hAnsi="Arial" w:cs="Arial"/>
-          <w:sz w:val="24"/>
-          <w:szCs w:val="24"/>
-        </w:rPr>
-        <w:t xml:space="preserve"> y Asociados” de la ciudad de Camiri.</w:t>
+        <w:t>Desarrollar un sistema de información de administración para el Estudio Jurídico “Miguel Moron y Asociados” de la ciudad de Camiri.</w:t>
       </w:r>
     </w:p>
     <w:p>
@@ -1139,23 +1049,13 @@
           <w:szCs w:val="24"/>
         </w:rPr>
       </w:pPr>
-      <w:proofErr w:type="spellStart"/>
       <w:r>
         <w:rPr>
           <w:rFonts w:ascii="Arial" w:hAnsi="Arial" w:cs="Arial"/>
           <w:sz w:val="24"/>
           <w:szCs w:val="24"/>
         </w:rPr>
-        <w:t>Agendar</w:t>
-      </w:r>
-      <w:proofErr w:type="spellEnd"/>
-      <w:r>
-        <w:rPr>
-          <w:rFonts w:ascii="Arial" w:hAnsi="Arial" w:cs="Arial"/>
-          <w:sz w:val="24"/>
-          <w:szCs w:val="24"/>
-        </w:rPr>
-        <w:t xml:space="preserve"> Cita</w:t>
+        <w:t>Agendar Cita</w:t>
       </w:r>
     </w:p>
     <w:p>
@@ -1172,23 +1072,13 @@
           <w:szCs w:val="24"/>
         </w:rPr>
       </w:pPr>
-      <w:proofErr w:type="spellStart"/>
       <w:r>
         <w:rPr>
           <w:rFonts w:ascii="Arial" w:hAnsi="Arial" w:cs="Arial"/>
           <w:sz w:val="24"/>
           <w:szCs w:val="24"/>
         </w:rPr>
-        <w:t>Agendar</w:t>
-      </w:r>
-      <w:proofErr w:type="spellEnd"/>
-      <w:r>
-        <w:rPr>
-          <w:rFonts w:ascii="Arial" w:hAnsi="Arial" w:cs="Arial"/>
-          <w:sz w:val="24"/>
-          <w:szCs w:val="24"/>
-        </w:rPr>
-        <w:t xml:space="preserve"> Documento</w:t>
+        <w:t>Agendar Documento</w:t>
       </w:r>
     </w:p>
     <w:p>
@@ -1205,23 +1095,13 @@
           <w:szCs w:val="24"/>
         </w:rPr>
       </w:pPr>
-      <w:proofErr w:type="spellStart"/>
       <w:r>
         <w:rPr>
           <w:rFonts w:ascii="Arial" w:hAnsi="Arial" w:cs="Arial"/>
           <w:sz w:val="24"/>
           <w:szCs w:val="24"/>
         </w:rPr>
-        <w:t>Agendar</w:t>
-      </w:r>
-      <w:proofErr w:type="spellEnd"/>
-      <w:r>
-        <w:rPr>
-          <w:rFonts w:ascii="Arial" w:hAnsi="Arial" w:cs="Arial"/>
-          <w:sz w:val="24"/>
-          <w:szCs w:val="24"/>
-        </w:rPr>
-        <w:t xml:space="preserve"> Caso</w:t>
+        <w:t>Agendar Caso</w:t>
       </w:r>
     </w:p>
     <w:p>
@@ -1586,25 +1466,7 @@
           <w:szCs w:val="24"/>
         </w:rPr>
         <w:lastRenderedPageBreak/>
-        <w:t xml:space="preserve">Mediante el presente proyecto se pretende mejorar el manejo de información que se utiliza en el estudio jurídico </w:t>
-      </w:r>
-      <w:proofErr w:type="spellStart"/>
-      <w:r>
-        <w:rPr>
-          <w:rFonts w:ascii="Arial" w:hAnsi="Arial" w:cs="Arial"/>
-          <w:sz w:val="24"/>
-          <w:szCs w:val="24"/>
-        </w:rPr>
-        <w:t>asi</w:t>
-      </w:r>
-      <w:proofErr w:type="spellEnd"/>
-      <w:r>
-        <w:rPr>
-          <w:rFonts w:ascii="Arial" w:hAnsi="Arial" w:cs="Arial"/>
-          <w:sz w:val="24"/>
-          <w:szCs w:val="24"/>
-        </w:rPr>
-        <w:t xml:space="preserve"> también como una mejor administración del sistema de archivos.</w:t>
+        <w:t>Mediante el presente proyecto se pretende mejorar el manejo de información que se utiliza en el estudio jurídico asi también como una mejor administración del sistema de archivos.</w:t>
       </w:r>
     </w:p>
     <w:p>
@@ -1687,7 +1549,7 @@
           <w:noProof/>
           <w:sz w:val="24"/>
           <w:szCs w:val="24"/>
-          <w:lang w:val="es-BO" w:eastAsia="es-BO"/>
+          <w:lang w:val="es-ES" w:eastAsia="es-ES"/>
         </w:rPr>
         <w:drawing>
           <wp:inline distT="0" distB="0" distL="0" distR="0">
@@ -1707,7 +1569,7 @@
                     </pic:cNvPicPr>
                   </pic:nvPicPr>
                   <pic:blipFill>
-                    <a:blip r:embed="rId9" cstate="print"/>
+                    <a:blip r:embed="rId8" cstate="print"/>
                     <a:srcRect/>
                     <a:stretch>
                       <a:fillRect/>
@@ -1813,15 +1675,6 @@
           <w:szCs w:val="24"/>
         </w:rPr>
       </w:pPr>
-      <w:r>
-        <w:rPr>
-          <w:rFonts w:ascii="Arial" w:hAnsi="Arial" w:cs="Arial"/>
-          <w:b/>
-          <w:sz w:val="24"/>
-          <w:szCs w:val="24"/>
-        </w:rPr>
-        <w:t xml:space="preserve"> </w:t>
-      </w:r>
     </w:p>
     <w:p>
       <w:pPr>
@@ -1867,7 +1720,7 @@
         <w:tblStyle w:val="Tablaconcuadrcula"/>
         <w:tblW w:w="0" w:type="auto"/>
         <w:jc w:val="center"/>
-        <w:tblLook w:val="04A0" w:firstRow="1" w:lastRow="0" w:firstColumn="1" w:lastColumn="0" w:noHBand="0" w:noVBand="1"/>
+        <w:tblLook w:val="04A0"/>
       </w:tblPr>
       <w:tblGrid>
         <w:gridCol w:w="599"/>
@@ -2868,23 +2721,13 @@
                 <w:szCs w:val="24"/>
               </w:rPr>
             </w:pPr>
-            <w:proofErr w:type="spellStart"/>
-            <w:r>
-              <w:rPr>
-                <w:rFonts w:ascii="Arial" w:hAnsi="Arial" w:cs="Arial"/>
-                <w:sz w:val="24"/>
-                <w:szCs w:val="24"/>
-              </w:rPr>
-              <w:t>Admin</w:t>
-            </w:r>
-            <w:proofErr w:type="spellEnd"/>
-            <w:r>
-              <w:rPr>
-                <w:rFonts w:ascii="Arial" w:hAnsi="Arial" w:cs="Arial"/>
-                <w:sz w:val="24"/>
-                <w:szCs w:val="24"/>
-              </w:rPr>
-              <w:t xml:space="preserve"> de Sistema</w:t>
+            <w:r>
+              <w:rPr>
+                <w:rFonts w:ascii="Arial" w:hAnsi="Arial" w:cs="Arial"/>
+                <w:sz w:val="24"/>
+                <w:szCs w:val="24"/>
+              </w:rPr>
+              <w:t>Admin de Sistema</w:t>
             </w:r>
           </w:p>
         </w:tc>
@@ -2962,23 +2805,13 @@
                 <w:szCs w:val="24"/>
               </w:rPr>
             </w:pPr>
-            <w:proofErr w:type="spellStart"/>
-            <w:r>
-              <w:rPr>
-                <w:rFonts w:ascii="Arial" w:hAnsi="Arial" w:cs="Arial"/>
-                <w:sz w:val="24"/>
-                <w:szCs w:val="24"/>
-              </w:rPr>
-              <w:t>Admin</w:t>
-            </w:r>
-            <w:proofErr w:type="spellEnd"/>
-            <w:r>
-              <w:rPr>
-                <w:rFonts w:ascii="Arial" w:hAnsi="Arial" w:cs="Arial"/>
-                <w:sz w:val="24"/>
-                <w:szCs w:val="24"/>
-              </w:rPr>
-              <w:t xml:space="preserve"> de Sistema</w:t>
+            <w:r>
+              <w:rPr>
+                <w:rFonts w:ascii="Arial" w:hAnsi="Arial" w:cs="Arial"/>
+                <w:sz w:val="24"/>
+                <w:szCs w:val="24"/>
+              </w:rPr>
+              <w:t>Admin de Sistema</w:t>
             </w:r>
           </w:p>
         </w:tc>
@@ -3056,23 +2889,13 @@
                 <w:szCs w:val="24"/>
               </w:rPr>
             </w:pPr>
-            <w:proofErr w:type="spellStart"/>
-            <w:r>
-              <w:rPr>
-                <w:rFonts w:ascii="Arial" w:hAnsi="Arial" w:cs="Arial"/>
-                <w:sz w:val="24"/>
-                <w:szCs w:val="24"/>
-              </w:rPr>
-              <w:t>Admin</w:t>
-            </w:r>
-            <w:proofErr w:type="spellEnd"/>
-            <w:r>
-              <w:rPr>
-                <w:rFonts w:ascii="Arial" w:hAnsi="Arial" w:cs="Arial"/>
-                <w:sz w:val="24"/>
-                <w:szCs w:val="24"/>
-              </w:rPr>
-              <w:t xml:space="preserve"> de Sistema</w:t>
+            <w:r>
+              <w:rPr>
+                <w:rFonts w:ascii="Arial" w:hAnsi="Arial" w:cs="Arial"/>
+                <w:sz w:val="24"/>
+                <w:szCs w:val="24"/>
+              </w:rPr>
+              <w:t>Admin de Sistema</w:t>
             </w:r>
           </w:p>
         </w:tc>
@@ -3309,7 +3132,7 @@
       <w:tblPr>
         <w:tblStyle w:val="Tablaconcuadrcula"/>
         <w:tblW w:w="0" w:type="auto"/>
-        <w:tblLook w:val="04A0" w:firstRow="1" w:lastRow="0" w:firstColumn="1" w:lastColumn="0" w:noHBand="0" w:noVBand="1"/>
+        <w:tblLook w:val="04A0"/>
       </w:tblPr>
       <w:tblGrid>
         <w:gridCol w:w="2244"/>
@@ -4081,7 +3904,7 @@
       <w:tblPr>
         <w:tblStyle w:val="Tablaconcuadrcula"/>
         <w:tblW w:w="0" w:type="auto"/>
-        <w:tblLook w:val="04A0" w:firstRow="1" w:lastRow="0" w:firstColumn="1" w:lastColumn="0" w:noHBand="0" w:noVBand="1"/>
+        <w:tblLook w:val="04A0"/>
       </w:tblPr>
       <w:tblGrid>
         <w:gridCol w:w="2244"/>
@@ -4978,7 +4801,7 @@
       <w:tblPr>
         <w:tblStyle w:val="Tablaconcuadrcula"/>
         <w:tblW w:w="0" w:type="auto"/>
-        <w:tblLook w:val="04A0" w:firstRow="1" w:lastRow="0" w:firstColumn="1" w:lastColumn="0" w:noHBand="0" w:noVBand="1"/>
+        <w:tblLook w:val="04A0"/>
       </w:tblPr>
       <w:tblGrid>
         <w:gridCol w:w="2244"/>
@@ -5765,7 +5588,7 @@
       <w:tblPr>
         <w:tblStyle w:val="Tablaconcuadrcula"/>
         <w:tblW w:w="0" w:type="auto"/>
-        <w:tblLook w:val="04A0" w:firstRow="1" w:lastRow="0" w:firstColumn="1" w:lastColumn="0" w:noHBand="0" w:noVBand="1"/>
+        <w:tblLook w:val="04A0"/>
       </w:tblPr>
       <w:tblGrid>
         <w:gridCol w:w="2244"/>
@@ -6338,7 +6161,7 @@
       <w:tblPr>
         <w:tblStyle w:val="Tablaconcuadrcula"/>
         <w:tblW w:w="0" w:type="auto"/>
-        <w:tblLook w:val="04A0" w:firstRow="1" w:lastRow="0" w:firstColumn="1" w:lastColumn="0" w:noHBand="0" w:noVBand="1"/>
+        <w:tblLook w:val="04A0"/>
       </w:tblPr>
       <w:tblGrid>
         <w:gridCol w:w="2244"/>
@@ -6495,15 +6318,6 @@
                 <w:szCs w:val="24"/>
                 <w:lang w:val="es-ES"/>
               </w:rPr>
-              <w:t xml:space="preserve"> </w:t>
-            </w:r>
-            <w:r>
-              <w:rPr>
-                <w:rFonts w:ascii="Arial" w:hAnsi="Arial" w:cs="Arial"/>
-                <w:sz w:val="24"/>
-                <w:szCs w:val="24"/>
-                <w:lang w:val="es-ES"/>
-              </w:rPr>
               <w:t>_DOC</w:t>
             </w:r>
           </w:p>
@@ -7439,7 +7253,7 @@
       <w:tblPr>
         <w:tblStyle w:val="Tablaconcuadrcula"/>
         <w:tblW w:w="0" w:type="auto"/>
-        <w:tblLook w:val="04A0" w:firstRow="1" w:lastRow="0" w:firstColumn="1" w:lastColumn="0" w:noHBand="0" w:noVBand="1"/>
+        <w:tblLook w:val="04A0"/>
       </w:tblPr>
       <w:tblGrid>
         <w:gridCol w:w="2244"/>
@@ -8048,7 +7862,7 @@
       <w:tblPr>
         <w:tblStyle w:val="Tablaconcuadrcula"/>
         <w:tblW w:w="0" w:type="auto"/>
-        <w:tblLook w:val="04A0" w:firstRow="1" w:lastRow="0" w:firstColumn="1" w:lastColumn="0" w:noHBand="0" w:noVBand="1"/>
+        <w:tblLook w:val="04A0"/>
       </w:tblPr>
       <w:tblGrid>
         <w:gridCol w:w="2244"/>
@@ -8621,7 +8435,7 @@
       <w:tblPr>
         <w:tblStyle w:val="Tablaconcuadrcula"/>
         <w:tblW w:w="0" w:type="auto"/>
-        <w:tblLook w:val="04A0" w:firstRow="1" w:lastRow="0" w:firstColumn="1" w:lastColumn="0" w:noHBand="0" w:noVBand="1"/>
+        <w:tblLook w:val="04A0"/>
       </w:tblPr>
       <w:tblGrid>
         <w:gridCol w:w="2244"/>
@@ -8769,16 +8583,7 @@
                 <w:szCs w:val="24"/>
                 <w:lang w:val="es-ES"/>
               </w:rPr>
-              <w:t>ID _</w:t>
-            </w:r>
-            <w:r>
-              <w:rPr>
-                <w:rFonts w:ascii="Arial" w:hAnsi="Arial" w:cs="Arial"/>
-                <w:sz w:val="24"/>
-                <w:szCs w:val="24"/>
-                <w:lang w:val="es-ES"/>
-              </w:rPr>
-              <w:t>CITA</w:t>
+              <w:t>ID _CITA</w:t>
             </w:r>
           </w:p>
         </w:tc>
@@ -9305,7 +9110,7 @@
       <w:tblPr>
         <w:tblStyle w:val="Tablaconcuadrcula"/>
         <w:tblW w:w="0" w:type="auto"/>
-        <w:tblLook w:val="04A0" w:firstRow="1" w:lastRow="0" w:firstColumn="1" w:lastColumn="0" w:noHBand="0" w:noVBand="1"/>
+        <w:tblLook w:val="04A0"/>
       </w:tblPr>
       <w:tblGrid>
         <w:gridCol w:w="2244"/>
@@ -9914,7 +9719,7 @@
       <w:tblPr>
         <w:tblStyle w:val="Tablaconcuadrcula"/>
         <w:tblW w:w="0" w:type="auto"/>
-        <w:tblLook w:val="04A0" w:firstRow="1" w:lastRow="0" w:firstColumn="1" w:lastColumn="0" w:noHBand="0" w:noVBand="1"/>
+        <w:tblLook w:val="04A0"/>
       </w:tblPr>
       <w:tblGrid>
         <w:gridCol w:w="2244"/>
@@ -10062,16 +9867,7 @@
                 <w:szCs w:val="24"/>
                 <w:lang w:val="es-ES"/>
               </w:rPr>
-              <w:t>ID _</w:t>
-            </w:r>
-            <w:r>
-              <w:rPr>
-                <w:rFonts w:ascii="Arial" w:hAnsi="Arial" w:cs="Arial"/>
-                <w:sz w:val="24"/>
-                <w:szCs w:val="24"/>
-                <w:lang w:val="es-ES"/>
-              </w:rPr>
-              <w:t>AGENDA</w:t>
+              <w:t>ID _AGENDA</w:t>
             </w:r>
           </w:p>
         </w:tc>
@@ -10843,6 +10639,230 @@
           <w:lang w:val="es-ES"/>
         </w:rPr>
       </w:pPr>
+    </w:p>
+    <w:p>
+      <w:pPr>
+        <w:spacing w:line="360" w:lineRule="auto"/>
+        <w:rPr>
+          <w:rFonts w:ascii="Arial" w:hAnsi="Arial" w:cs="Arial"/>
+          <w:b/>
+          <w:sz w:val="24"/>
+          <w:szCs w:val="24"/>
+          <w:lang w:val="es-ES"/>
+        </w:rPr>
+      </w:pPr>
+    </w:p>
+    <w:p>
+      <w:pPr>
+        <w:spacing w:line="360" w:lineRule="auto"/>
+        <w:rPr>
+          <w:rFonts w:ascii="Arial" w:hAnsi="Arial" w:cs="Arial"/>
+          <w:b/>
+          <w:sz w:val="24"/>
+          <w:szCs w:val="24"/>
+          <w:lang w:val="es-ES"/>
+        </w:rPr>
+      </w:pPr>
+    </w:p>
+    <w:p>
+      <w:pPr>
+        <w:spacing w:line="360" w:lineRule="auto"/>
+        <w:rPr>
+          <w:rFonts w:ascii="Arial" w:hAnsi="Arial" w:cs="Arial"/>
+          <w:b/>
+          <w:sz w:val="24"/>
+          <w:szCs w:val="24"/>
+          <w:lang w:val="es-ES"/>
+        </w:rPr>
+      </w:pPr>
+    </w:p>
+    <w:p>
+      <w:pPr>
+        <w:spacing w:line="360" w:lineRule="auto"/>
+        <w:rPr>
+          <w:rFonts w:ascii="Arial" w:hAnsi="Arial" w:cs="Arial"/>
+          <w:b/>
+          <w:sz w:val="24"/>
+          <w:szCs w:val="24"/>
+          <w:lang w:val="es-ES"/>
+        </w:rPr>
+      </w:pPr>
+    </w:p>
+    <w:p>
+      <w:pPr>
+        <w:spacing w:line="360" w:lineRule="auto"/>
+        <w:rPr>
+          <w:rFonts w:ascii="Arial" w:hAnsi="Arial" w:cs="Arial"/>
+          <w:b/>
+          <w:sz w:val="24"/>
+          <w:szCs w:val="24"/>
+          <w:lang w:val="es-ES"/>
+        </w:rPr>
+      </w:pPr>
+    </w:p>
+    <w:p>
+      <w:pPr>
+        <w:spacing w:line="360" w:lineRule="auto"/>
+        <w:rPr>
+          <w:rFonts w:ascii="Arial" w:hAnsi="Arial" w:cs="Arial"/>
+          <w:b/>
+          <w:sz w:val="24"/>
+          <w:szCs w:val="24"/>
+          <w:lang w:val="es-ES"/>
+        </w:rPr>
+      </w:pPr>
+    </w:p>
+    <w:p>
+      <w:pPr>
+        <w:spacing w:line="360" w:lineRule="auto"/>
+        <w:rPr>
+          <w:rFonts w:ascii="Arial" w:hAnsi="Arial" w:cs="Arial"/>
+          <w:b/>
+          <w:sz w:val="24"/>
+          <w:szCs w:val="24"/>
+          <w:lang w:val="es-ES"/>
+        </w:rPr>
+      </w:pPr>
+    </w:p>
+    <w:p>
+      <w:pPr>
+        <w:spacing w:line="360" w:lineRule="auto"/>
+        <w:rPr>
+          <w:rFonts w:ascii="Arial" w:hAnsi="Arial" w:cs="Arial"/>
+          <w:b/>
+          <w:sz w:val="24"/>
+          <w:szCs w:val="24"/>
+          <w:lang w:val="es-ES"/>
+        </w:rPr>
+      </w:pPr>
+    </w:p>
+    <w:p>
+      <w:pPr>
+        <w:spacing w:line="360" w:lineRule="auto"/>
+        <w:rPr>
+          <w:rFonts w:ascii="Arial" w:hAnsi="Arial" w:cs="Arial"/>
+          <w:b/>
+          <w:sz w:val="24"/>
+          <w:szCs w:val="24"/>
+          <w:lang w:val="es-ES"/>
+        </w:rPr>
+      </w:pPr>
+    </w:p>
+    <w:p>
+      <w:pPr>
+        <w:spacing w:line="360" w:lineRule="auto"/>
+        <w:rPr>
+          <w:rFonts w:ascii="Arial" w:hAnsi="Arial" w:cs="Arial"/>
+          <w:b/>
+          <w:sz w:val="24"/>
+          <w:szCs w:val="24"/>
+          <w:lang w:val="es-ES"/>
+        </w:rPr>
+      </w:pPr>
+    </w:p>
+    <w:p>
+      <w:pPr>
+        <w:spacing w:line="360" w:lineRule="auto"/>
+        <w:rPr>
+          <w:rFonts w:ascii="Arial" w:hAnsi="Arial" w:cs="Arial"/>
+          <w:b/>
+          <w:sz w:val="24"/>
+          <w:szCs w:val="24"/>
+          <w:lang w:val="es-ES"/>
+        </w:rPr>
+      </w:pPr>
+    </w:p>
+    <w:p>
+      <w:pPr>
+        <w:spacing w:line="360" w:lineRule="auto"/>
+        <w:rPr>
+          <w:rFonts w:ascii="Arial" w:hAnsi="Arial" w:cs="Arial"/>
+          <w:b/>
+          <w:sz w:val="24"/>
+          <w:szCs w:val="24"/>
+          <w:lang w:val="es-ES"/>
+        </w:rPr>
+      </w:pPr>
+    </w:p>
+    <w:p>
+      <w:pPr>
+        <w:spacing w:line="360" w:lineRule="auto"/>
+        <w:rPr>
+          <w:rFonts w:ascii="Arial" w:hAnsi="Arial" w:cs="Arial"/>
+          <w:b/>
+          <w:sz w:val="24"/>
+          <w:szCs w:val="24"/>
+          <w:lang w:val="es-ES"/>
+        </w:rPr>
+      </w:pPr>
+      <w:r>
+        <w:rPr>
+          <w:rFonts w:ascii="Arial" w:hAnsi="Arial" w:cs="Arial"/>
+          <w:b/>
+          <w:sz w:val="24"/>
+          <w:szCs w:val="24"/>
+          <w:lang w:val="es-ES"/>
+        </w:rPr>
+        <w:lastRenderedPageBreak/>
+        <w:t>Diagrama Modelo Entidad Relación</w:t>
+      </w:r>
+    </w:p>
+    <w:p>
+      <w:pPr>
+        <w:spacing w:line="360" w:lineRule="auto"/>
+        <w:rPr>
+          <w:rFonts w:ascii="Arial" w:hAnsi="Arial" w:cs="Arial"/>
+          <w:b/>
+          <w:sz w:val="24"/>
+          <w:szCs w:val="24"/>
+          <w:lang w:val="es-ES"/>
+        </w:rPr>
+      </w:pPr>
+      <w:r>
+        <w:rPr>
+          <w:rFonts w:ascii="Arial" w:hAnsi="Arial" w:cs="Arial"/>
+          <w:b/>
+          <w:noProof/>
+          <w:sz w:val="24"/>
+          <w:szCs w:val="24"/>
+          <w:lang w:val="es-ES" w:eastAsia="es-ES"/>
+        </w:rPr>
+        <w:drawing>
+          <wp:inline distT="0" distB="0" distL="0" distR="0">
+            <wp:extent cx="5612130" cy="3912870"/>
+            <wp:effectExtent l="19050" t="0" r="7620" b="0"/>
+            <wp:docPr id="1" name="0 Imagen" descr="Diagrama Entidad Relacion.png"/>
+            <wp:cNvGraphicFramePr>
+              <a:graphicFrameLocks xmlns:a="http://schemas.openxmlformats.org/drawingml/2006/main" noChangeAspect="1"/>
+            </wp:cNvGraphicFramePr>
+            <a:graphic xmlns:a="http://schemas.openxmlformats.org/drawingml/2006/main">
+              <a:graphicData uri="http://schemas.openxmlformats.org/drawingml/2006/picture">
+                <pic:pic xmlns:pic="http://schemas.openxmlformats.org/drawingml/2006/picture">
+                  <pic:nvPicPr>
+                    <pic:cNvPr id="0" name="Diagrama Entidad Relacion.png"/>
+                    <pic:cNvPicPr/>
+                  </pic:nvPicPr>
+                  <pic:blipFill>
+                    <a:blip r:embed="rId9"/>
+                    <a:stretch>
+                      <a:fillRect/>
+                    </a:stretch>
+                  </pic:blipFill>
+                  <pic:spPr>
+                    <a:xfrm>
+                      <a:off x="0" y="0"/>
+                      <a:ext cx="5612130" cy="3912870"/>
+                    </a:xfrm>
+                    <a:prstGeom prst="rect">
+                      <a:avLst/>
+                    </a:prstGeom>
+                  </pic:spPr>
+                </pic:pic>
+              </a:graphicData>
+            </a:graphic>
+          </wp:inline>
+        </w:drawing>
+      </w:r>
     </w:p>
     <w:sectPr>
       <w:headerReference w:type="default" r:id="rId10"/>
@@ -10857,8 +10877,8 @@
 </file>
 
 <file path=word/endnotes.xml><?xml version="1.0" encoding="utf-8"?>
-<w:endnotes xmlns:wpc="http://schemas.microsoft.com/office/word/2010/wordprocessingCanvas" xmlns:mc="http://schemas.openxmlformats.org/markup-compatibility/2006" xmlns:o="urn:schemas-microsoft-com:office:office" xmlns:r="http://schemas.openxmlformats.org/officeDocument/2006/relationships" xmlns:m="http://schemas.openxmlformats.org/officeDocument/2006/math" xmlns:v="urn:schemas-microsoft-com:vml" xmlns:wp14="http://schemas.microsoft.com/office/word/2010/wordprocessingDrawing" xmlns:wp="http://schemas.openxmlformats.org/drawingml/2006/wordprocessingDrawing" xmlns:w10="urn:schemas-microsoft-com:office:word" xmlns:w="http://schemas.openxmlformats.org/wordprocessingml/2006/main" xmlns:w14="http://schemas.microsoft.com/office/word/2010/wordml" xmlns:wpg="http://schemas.microsoft.com/office/word/2010/wordprocessingGroup" xmlns:wpi="http://schemas.microsoft.com/office/word/2010/wordprocessingInk" xmlns:wne="http://schemas.microsoft.com/office/word/2006/wordml" xmlns:wps="http://schemas.microsoft.com/office/word/2010/wordprocessingShape" mc:Ignorable="w14 wp14">
-  <w:endnote w:type="separator" w:id="-1">
+<w:endnotes xmlns:ve="http://schemas.openxmlformats.org/markup-compatibility/2006" xmlns:o="urn:schemas-microsoft-com:office:office" xmlns:r="http://schemas.openxmlformats.org/officeDocument/2006/relationships" xmlns:m="http://schemas.openxmlformats.org/officeDocument/2006/math" xmlns:v="urn:schemas-microsoft-com:vml" xmlns:wp="http://schemas.openxmlformats.org/drawingml/2006/wordprocessingDrawing" xmlns:w10="urn:schemas-microsoft-com:office:word" xmlns:w="http://schemas.openxmlformats.org/wordprocessingml/2006/main" xmlns:wne="http://schemas.microsoft.com/office/word/2006/wordml">
+  <w:endnote w:type="separator" w:id="0">
     <w:p>
       <w:pPr>
         <w:spacing w:after="0" w:line="240" w:lineRule="auto"/>
@@ -10868,7 +10888,7 @@
       </w:r>
     </w:p>
   </w:endnote>
-  <w:endnote w:type="continuationSeparator" w:id="0">
+  <w:endnote w:type="continuationSeparator" w:id="1">
     <w:p>
       <w:pPr>
         <w:spacing w:after="0" w:line="240" w:lineRule="auto"/>
@@ -10882,7 +10902,7 @@
 </file>
 
 <file path=word/footer1.xml><?xml version="1.0" encoding="utf-8"?>
-<w:ftr xmlns:wpc="http://schemas.microsoft.com/office/word/2010/wordprocessingCanvas" xmlns:mc="http://schemas.openxmlformats.org/markup-compatibility/2006" xmlns:o="urn:schemas-microsoft-com:office:office" xmlns:r="http://schemas.openxmlformats.org/officeDocument/2006/relationships" xmlns:m="http://schemas.openxmlformats.org/officeDocument/2006/math" xmlns:v="urn:schemas-microsoft-com:vml" xmlns:wp14="http://schemas.microsoft.com/office/word/2010/wordprocessingDrawing" xmlns:wp="http://schemas.openxmlformats.org/drawingml/2006/wordprocessingDrawing" xmlns:w10="urn:schemas-microsoft-com:office:word" xmlns:w="http://schemas.openxmlformats.org/wordprocessingml/2006/main" xmlns:w14="http://schemas.microsoft.com/office/word/2010/wordml" xmlns:wpg="http://schemas.microsoft.com/office/word/2010/wordprocessingGroup" xmlns:wpi="http://schemas.microsoft.com/office/word/2010/wordprocessingInk" xmlns:wne="http://schemas.microsoft.com/office/word/2006/wordml" xmlns:wps="http://schemas.microsoft.com/office/word/2010/wordprocessingShape" mc:Ignorable="w14 wp14">
+<w:ftr xmlns:ve="http://schemas.openxmlformats.org/markup-compatibility/2006" xmlns:o="urn:schemas-microsoft-com:office:office" xmlns:r="http://schemas.openxmlformats.org/officeDocument/2006/relationships" xmlns:m="http://schemas.openxmlformats.org/officeDocument/2006/math" xmlns:v="urn:schemas-microsoft-com:vml" xmlns:wp="http://schemas.openxmlformats.org/drawingml/2006/wordprocessingDrawing" xmlns:w10="urn:schemas-microsoft-com:office:word" xmlns:w="http://schemas.openxmlformats.org/wordprocessingml/2006/main" xmlns:wne="http://schemas.microsoft.com/office/word/2006/wordml">
   <w:sdt>
     <w:sdtPr>
       <w:id w:val="1219414"/>
@@ -10910,7 +10930,7 @@
           <w:rPr>
             <w:noProof/>
           </w:rPr>
-          <w:t>8</w:t>
+          <w:t>9</w:t>
         </w:r>
         <w:r>
           <w:rPr>
@@ -10930,8 +10950,8 @@
 </file>
 
 <file path=word/footnotes.xml><?xml version="1.0" encoding="utf-8"?>
-<w:footnotes xmlns:wpc="http://schemas.microsoft.com/office/word/2010/wordprocessingCanvas" xmlns:mc="http://schemas.openxmlformats.org/markup-compatibility/2006" xmlns:o="urn:schemas-microsoft-com:office:office" xmlns:r="http://schemas.openxmlformats.org/officeDocument/2006/relationships" xmlns:m="http://schemas.openxmlformats.org/officeDocument/2006/math" xmlns:v="urn:schemas-microsoft-com:vml" xmlns:wp14="http://schemas.microsoft.com/office/word/2010/wordprocessingDrawing" xmlns:wp="http://schemas.openxmlformats.org/drawingml/2006/wordprocessingDrawing" xmlns:w10="urn:schemas-microsoft-com:office:word" xmlns:w="http://schemas.openxmlformats.org/wordprocessingml/2006/main" xmlns:w14="http://schemas.microsoft.com/office/word/2010/wordml" xmlns:wpg="http://schemas.microsoft.com/office/word/2010/wordprocessingGroup" xmlns:wpi="http://schemas.microsoft.com/office/word/2010/wordprocessingInk" xmlns:wne="http://schemas.microsoft.com/office/word/2006/wordml" xmlns:wps="http://schemas.microsoft.com/office/word/2010/wordprocessingShape" mc:Ignorable="w14 wp14">
-  <w:footnote w:type="separator" w:id="-1">
+<w:footnotes xmlns:ve="http://schemas.openxmlformats.org/markup-compatibility/2006" xmlns:o="urn:schemas-microsoft-com:office:office" xmlns:r="http://schemas.openxmlformats.org/officeDocument/2006/relationships" xmlns:m="http://schemas.openxmlformats.org/officeDocument/2006/math" xmlns:v="urn:schemas-microsoft-com:vml" xmlns:wp="http://schemas.openxmlformats.org/drawingml/2006/wordprocessingDrawing" xmlns:w10="urn:schemas-microsoft-com:office:word" xmlns:w="http://schemas.openxmlformats.org/wordprocessingml/2006/main" xmlns:wne="http://schemas.microsoft.com/office/word/2006/wordml">
+  <w:footnote w:type="separator" w:id="0">
     <w:p>
       <w:pPr>
         <w:spacing w:after="0" w:line="240" w:lineRule="auto"/>
@@ -10941,7 +10961,7 @@
       </w:r>
     </w:p>
   </w:footnote>
-  <w:footnote w:type="continuationSeparator" w:id="0">
+  <w:footnote w:type="continuationSeparator" w:id="1">
     <w:p>
       <w:pPr>
         <w:spacing w:after="0" w:line="240" w:lineRule="auto"/>
@@ -10955,7 +10975,7 @@
 </file>
 
 <file path=word/header1.xml><?xml version="1.0" encoding="utf-8"?>
-<w:hdr xmlns:wpc="http://schemas.microsoft.com/office/word/2010/wordprocessingCanvas" xmlns:mc="http://schemas.openxmlformats.org/markup-compatibility/2006" xmlns:o="urn:schemas-microsoft-com:office:office" xmlns:r="http://schemas.openxmlformats.org/officeDocument/2006/relationships" xmlns:m="http://schemas.openxmlformats.org/officeDocument/2006/math" xmlns:v="urn:schemas-microsoft-com:vml" xmlns:wp14="http://schemas.microsoft.com/office/word/2010/wordprocessingDrawing" xmlns:wp="http://schemas.openxmlformats.org/drawingml/2006/wordprocessingDrawing" xmlns:w10="urn:schemas-microsoft-com:office:word" xmlns:w="http://schemas.openxmlformats.org/wordprocessingml/2006/main" xmlns:w14="http://schemas.microsoft.com/office/word/2010/wordml" xmlns:wpg="http://schemas.microsoft.com/office/word/2010/wordprocessingGroup" xmlns:wpi="http://schemas.microsoft.com/office/word/2010/wordprocessingInk" xmlns:wne="http://schemas.microsoft.com/office/word/2006/wordml" xmlns:wps="http://schemas.microsoft.com/office/word/2010/wordprocessingShape" mc:Ignorable="w14 wp14">
+<w:hdr xmlns:ve="http://schemas.openxmlformats.org/markup-compatibility/2006" xmlns:o="urn:schemas-microsoft-com:office:office" xmlns:r="http://schemas.openxmlformats.org/officeDocument/2006/relationships" xmlns:m="http://schemas.openxmlformats.org/officeDocument/2006/math" xmlns:v="urn:schemas-microsoft-com:vml" xmlns:wp="http://schemas.openxmlformats.org/drawingml/2006/wordprocessingDrawing" xmlns:w10="urn:schemas-microsoft-com:office:word" xmlns:w="http://schemas.openxmlformats.org/wordprocessingml/2006/main" xmlns:wne="http://schemas.microsoft.com/office/word/2006/wordml">
   <w:p>
     <w:pPr>
       <w:pStyle w:val="Encabezado"/>
@@ -10968,7 +10988,7 @@
 </file>
 
 <file path=word/numbering.xml><?xml version="1.0" encoding="utf-8"?>
-<w:numbering xmlns:wpc="http://schemas.microsoft.com/office/word/2010/wordprocessingCanvas" xmlns:mc="http://schemas.openxmlformats.org/markup-compatibility/2006" xmlns:o="urn:schemas-microsoft-com:office:office" xmlns:r="http://schemas.openxmlformats.org/officeDocument/2006/relationships" xmlns:m="http://schemas.openxmlformats.org/officeDocument/2006/math" xmlns:v="urn:schemas-microsoft-com:vml" xmlns:wp14="http://schemas.microsoft.com/office/word/2010/wordprocessingDrawing" xmlns:wp="http://schemas.openxmlformats.org/drawingml/2006/wordprocessingDrawing" xmlns:w10="urn:schemas-microsoft-com:office:word" xmlns:w="http://schemas.openxmlformats.org/wordprocessingml/2006/main" xmlns:w14="http://schemas.microsoft.com/office/word/2010/wordml" xmlns:wpg="http://schemas.microsoft.com/office/word/2010/wordprocessingGroup" xmlns:wpi="http://schemas.microsoft.com/office/word/2010/wordprocessingInk" xmlns:wne="http://schemas.microsoft.com/office/word/2006/wordml" xmlns:wps="http://schemas.microsoft.com/office/word/2010/wordprocessingShape" mc:Ignorable="w14 wp14">
+<w:numbering xmlns:ve="http://schemas.openxmlformats.org/markup-compatibility/2006" xmlns:o="urn:schemas-microsoft-com:office:office" xmlns:r="http://schemas.openxmlformats.org/officeDocument/2006/relationships" xmlns:m="http://schemas.openxmlformats.org/officeDocument/2006/math" xmlns:v="urn:schemas-microsoft-com:vml" xmlns:wp="http://schemas.openxmlformats.org/drawingml/2006/wordprocessingDrawing" xmlns:w10="urn:schemas-microsoft-com:office:word" xmlns:w="http://schemas.openxmlformats.org/wordprocessingml/2006/main" xmlns:wne="http://schemas.microsoft.com/office/word/2006/wordml">
   <w:abstractNum w:abstractNumId="0">
     <w:nsid w:val="0C1544C2"/>
     <w:multiLevelType w:val="multilevel"/>
@@ -12738,7 +12758,7 @@
 </file>
 
 <file path=word/styles.xml><?xml version="1.0" encoding="utf-8"?>
-<w:styles xmlns:mc="http://schemas.openxmlformats.org/markup-compatibility/2006" xmlns:r="http://schemas.openxmlformats.org/officeDocument/2006/relationships" xmlns:w="http://schemas.openxmlformats.org/wordprocessingml/2006/main" xmlns:w14="http://schemas.microsoft.com/office/word/2010/wordml" mc:Ignorable="w14">
+<w:styles xmlns:r="http://schemas.openxmlformats.org/officeDocument/2006/relationships" xmlns:w="http://schemas.openxmlformats.org/wordprocessingml/2006/main">
   <w:docDefaults>
     <w:rPrDefault>
       <w:rPr>
@@ -12932,6 +12952,7 @@
     <w:uiPriority w:val="99"/>
     <w:semiHidden/>
     <w:unhideWhenUsed/>
+    <w:qFormat/>
     <w:tblPr>
       <w:tblInd w:w="0" w:type="dxa"/>
       <w:tblCellMar>

</xml_diff>

<commit_message>
Añadido Tabla de Contenido y Reestructuracion Parcial por Capitulos
</commit_message>
<xml_diff>
--- a/Documentacion/Documentacion.docx
+++ b/Documentacion/Documentacion.docx
@@ -2,17 +2,1696 @@
 <file path=word/document.xml><?xml version="1.0" encoding="utf-8"?>
 <w:document xmlns:ve="http://schemas.openxmlformats.org/markup-compatibility/2006" xmlns:o="urn:schemas-microsoft-com:office:office" xmlns:r="http://schemas.openxmlformats.org/officeDocument/2006/relationships" xmlns:m="http://schemas.openxmlformats.org/officeDocument/2006/math" xmlns:v="urn:schemas-microsoft-com:vml" xmlns:wp="http://schemas.openxmlformats.org/drawingml/2006/wordprocessingDrawing" xmlns:w10="urn:schemas-microsoft-com:office:word" xmlns:w="http://schemas.openxmlformats.org/wordprocessingml/2006/main" xmlns:wne="http://schemas.microsoft.com/office/word/2006/wordml">
   <w:body>
+    <w:sdt>
+      <w:sdtPr>
+        <w:id w:val="6353952"/>
+        <w:docPartObj>
+          <w:docPartGallery w:val="Table of Contents"/>
+          <w:docPartUnique/>
+        </w:docPartObj>
+      </w:sdtPr>
+      <w:sdtEndPr>
+        <w:rPr>
+          <w:rFonts w:asciiTheme="minorHAnsi" w:eastAsiaTheme="minorHAnsi" w:hAnsiTheme="minorHAnsi" w:cstheme="minorBidi"/>
+          <w:b w:val="0"/>
+          <w:bCs w:val="0"/>
+          <w:color w:val="auto"/>
+          <w:sz w:val="22"/>
+          <w:szCs w:val="22"/>
+        </w:rPr>
+      </w:sdtEndPr>
+      <w:sdtContent>
+        <w:p>
+          <w:pPr>
+            <w:pStyle w:val="TtulodeTDC"/>
+            <w:rPr>
+              <w:color w:val="auto"/>
+            </w:rPr>
+          </w:pPr>
+          <w:r>
+            <w:rPr>
+              <w:color w:val="auto"/>
+            </w:rPr>
+            <w:t>CONTENIDO</w:t>
+          </w:r>
+        </w:p>
+        <w:p>
+          <w:pPr>
+            <w:pStyle w:val="TDC1"/>
+            <w:tabs>
+              <w:tab w:val="right" w:leader="dot" w:pos="8828"/>
+            </w:tabs>
+            <w:rPr>
+              <w:rFonts w:eastAsiaTheme="minorEastAsia"/>
+              <w:noProof/>
+              <w:lang w:val="es-ES" w:eastAsia="es-ES"/>
+            </w:rPr>
+          </w:pPr>
+          <w:r>
+            <w:rPr>
+              <w:lang w:val="es-ES"/>
+            </w:rPr>
+            <w:fldChar w:fldCharType="begin"/>
+          </w:r>
+          <w:r>
+            <w:rPr>
+              <w:lang w:val="es-ES"/>
+            </w:rPr>
+            <w:instrText xml:space="preserve"> TOC \o "1-3" \h \z \u </w:instrText>
+          </w:r>
+          <w:r>
+            <w:rPr>
+              <w:lang w:val="es-ES"/>
+            </w:rPr>
+            <w:fldChar w:fldCharType="separate"/>
+          </w:r>
+          <w:hyperlink w:anchor="_Toc392120803" w:history="1">
+            <w:r>
+              <w:rPr>
+                <w:rStyle w:val="Hipervnculo"/>
+                <w:rFonts w:ascii="Arial" w:hAnsi="Arial" w:cs="Arial"/>
+                <w:b/>
+                <w:noProof/>
+              </w:rPr>
+              <w:t>CAPITULO I</w:t>
+            </w:r>
+            <w:r>
+              <w:rPr>
+                <w:noProof/>
+                <w:webHidden/>
+              </w:rPr>
+              <w:tab/>
+            </w:r>
+            <w:r>
+              <w:rPr>
+                <w:noProof/>
+                <w:webHidden/>
+              </w:rPr>
+              <w:fldChar w:fldCharType="begin"/>
+            </w:r>
+            <w:r>
+              <w:rPr>
+                <w:noProof/>
+                <w:webHidden/>
+              </w:rPr>
+              <w:instrText xml:space="preserve"> PAGEREF _Toc392120803 \h </w:instrText>
+            </w:r>
+            <w:r>
+              <w:rPr>
+                <w:noProof/>
+                <w:webHidden/>
+              </w:rPr>
+            </w:r>
+            <w:r>
+              <w:rPr>
+                <w:noProof/>
+                <w:webHidden/>
+              </w:rPr>
+              <w:fldChar w:fldCharType="separate"/>
+            </w:r>
+            <w:r>
+              <w:rPr>
+                <w:noProof/>
+                <w:webHidden/>
+              </w:rPr>
+              <w:t>2</w:t>
+            </w:r>
+            <w:r>
+              <w:rPr>
+                <w:noProof/>
+                <w:webHidden/>
+              </w:rPr>
+              <w:fldChar w:fldCharType="end"/>
+            </w:r>
+          </w:hyperlink>
+        </w:p>
+        <w:p>
+          <w:pPr>
+            <w:pStyle w:val="TDC2"/>
+            <w:tabs>
+              <w:tab w:val="left" w:pos="660"/>
+              <w:tab w:val="right" w:leader="dot" w:pos="8828"/>
+            </w:tabs>
+            <w:rPr>
+              <w:rFonts w:eastAsiaTheme="minorEastAsia"/>
+              <w:noProof/>
+              <w:lang w:val="es-ES" w:eastAsia="es-ES"/>
+            </w:rPr>
+          </w:pPr>
+          <w:hyperlink w:anchor="_Toc392120804" w:history="1">
+            <w:r>
+              <w:rPr>
+                <w:rStyle w:val="Hipervnculo"/>
+                <w:rFonts w:ascii="Arial" w:hAnsi="Arial" w:cs="Arial"/>
+                <w:b/>
+                <w:noProof/>
+              </w:rPr>
+              <w:t>1.</w:t>
+            </w:r>
+            <w:r>
+              <w:rPr>
+                <w:rFonts w:eastAsiaTheme="minorEastAsia"/>
+                <w:noProof/>
+                <w:lang w:val="es-ES" w:eastAsia="es-ES"/>
+              </w:rPr>
+              <w:tab/>
+            </w:r>
+            <w:r>
+              <w:rPr>
+                <w:rStyle w:val="Hipervnculo"/>
+                <w:rFonts w:ascii="Arial" w:hAnsi="Arial" w:cs="Arial"/>
+                <w:b/>
+                <w:noProof/>
+              </w:rPr>
+              <w:t>INTRODUCCION</w:t>
+            </w:r>
+            <w:r>
+              <w:rPr>
+                <w:noProof/>
+                <w:webHidden/>
+              </w:rPr>
+              <w:tab/>
+            </w:r>
+            <w:r>
+              <w:rPr>
+                <w:noProof/>
+                <w:webHidden/>
+              </w:rPr>
+              <w:fldChar w:fldCharType="begin"/>
+            </w:r>
+            <w:r>
+              <w:rPr>
+                <w:noProof/>
+                <w:webHidden/>
+              </w:rPr>
+              <w:instrText xml:space="preserve"> PAGEREF _Toc392120804 \h </w:instrText>
+            </w:r>
+            <w:r>
+              <w:rPr>
+                <w:noProof/>
+                <w:webHidden/>
+              </w:rPr>
+            </w:r>
+            <w:r>
+              <w:rPr>
+                <w:noProof/>
+                <w:webHidden/>
+              </w:rPr>
+              <w:fldChar w:fldCharType="separate"/>
+            </w:r>
+            <w:r>
+              <w:rPr>
+                <w:noProof/>
+                <w:webHidden/>
+              </w:rPr>
+              <w:t>2</w:t>
+            </w:r>
+            <w:r>
+              <w:rPr>
+                <w:noProof/>
+                <w:webHidden/>
+              </w:rPr>
+              <w:fldChar w:fldCharType="end"/>
+            </w:r>
+          </w:hyperlink>
+        </w:p>
+        <w:p>
+          <w:pPr>
+            <w:pStyle w:val="TDC2"/>
+            <w:tabs>
+              <w:tab w:val="left" w:pos="660"/>
+              <w:tab w:val="right" w:leader="dot" w:pos="8828"/>
+            </w:tabs>
+            <w:rPr>
+              <w:rFonts w:eastAsiaTheme="minorEastAsia"/>
+              <w:noProof/>
+              <w:lang w:val="es-ES" w:eastAsia="es-ES"/>
+            </w:rPr>
+          </w:pPr>
+          <w:hyperlink w:anchor="_Toc392120805" w:history="1">
+            <w:r>
+              <w:rPr>
+                <w:rStyle w:val="Hipervnculo"/>
+                <w:rFonts w:ascii="Arial" w:hAnsi="Arial" w:cs="Arial"/>
+                <w:b/>
+                <w:noProof/>
+              </w:rPr>
+              <w:t>2.</w:t>
+            </w:r>
+            <w:r>
+              <w:rPr>
+                <w:rFonts w:eastAsiaTheme="minorEastAsia"/>
+                <w:noProof/>
+                <w:lang w:val="es-ES" w:eastAsia="es-ES"/>
+              </w:rPr>
+              <w:tab/>
+            </w:r>
+            <w:r>
+              <w:rPr>
+                <w:rStyle w:val="Hipervnculo"/>
+                <w:rFonts w:ascii="Arial" w:hAnsi="Arial" w:cs="Arial"/>
+                <w:b/>
+                <w:noProof/>
+              </w:rPr>
+              <w:t>ANTECEDENTES</w:t>
+            </w:r>
+            <w:r>
+              <w:rPr>
+                <w:noProof/>
+                <w:webHidden/>
+              </w:rPr>
+              <w:tab/>
+            </w:r>
+            <w:r>
+              <w:rPr>
+                <w:noProof/>
+                <w:webHidden/>
+              </w:rPr>
+              <w:fldChar w:fldCharType="begin"/>
+            </w:r>
+            <w:r>
+              <w:rPr>
+                <w:noProof/>
+                <w:webHidden/>
+              </w:rPr>
+              <w:instrText xml:space="preserve"> PAGEREF _Toc392120805 \h </w:instrText>
+            </w:r>
+            <w:r>
+              <w:rPr>
+                <w:noProof/>
+                <w:webHidden/>
+              </w:rPr>
+            </w:r>
+            <w:r>
+              <w:rPr>
+                <w:noProof/>
+                <w:webHidden/>
+              </w:rPr>
+              <w:fldChar w:fldCharType="separate"/>
+            </w:r>
+            <w:r>
+              <w:rPr>
+                <w:noProof/>
+                <w:webHidden/>
+              </w:rPr>
+              <w:t>2</w:t>
+            </w:r>
+            <w:r>
+              <w:rPr>
+                <w:noProof/>
+                <w:webHidden/>
+              </w:rPr>
+              <w:fldChar w:fldCharType="end"/>
+            </w:r>
+          </w:hyperlink>
+        </w:p>
+        <w:p>
+          <w:pPr>
+            <w:pStyle w:val="TDC2"/>
+            <w:tabs>
+              <w:tab w:val="left" w:pos="660"/>
+              <w:tab w:val="right" w:leader="dot" w:pos="8828"/>
+            </w:tabs>
+            <w:rPr>
+              <w:rFonts w:eastAsiaTheme="minorEastAsia"/>
+              <w:noProof/>
+              <w:lang w:val="es-ES" w:eastAsia="es-ES"/>
+            </w:rPr>
+          </w:pPr>
+          <w:hyperlink w:anchor="_Toc392120806" w:history="1">
+            <w:r>
+              <w:rPr>
+                <w:rStyle w:val="Hipervnculo"/>
+                <w:rFonts w:ascii="Arial" w:hAnsi="Arial" w:cs="Arial"/>
+                <w:b/>
+                <w:noProof/>
+              </w:rPr>
+              <w:t>3.</w:t>
+            </w:r>
+            <w:r>
+              <w:rPr>
+                <w:rFonts w:eastAsiaTheme="minorEastAsia"/>
+                <w:noProof/>
+                <w:lang w:val="es-ES" w:eastAsia="es-ES"/>
+              </w:rPr>
+              <w:tab/>
+            </w:r>
+            <w:r>
+              <w:rPr>
+                <w:rStyle w:val="Hipervnculo"/>
+                <w:rFonts w:ascii="Arial" w:hAnsi="Arial" w:cs="Arial"/>
+                <w:b/>
+                <w:noProof/>
+              </w:rPr>
+              <w:t>DESCRIPCION DEL PROBLEMA</w:t>
+            </w:r>
+            <w:r>
+              <w:rPr>
+                <w:noProof/>
+                <w:webHidden/>
+              </w:rPr>
+              <w:tab/>
+            </w:r>
+            <w:r>
+              <w:rPr>
+                <w:noProof/>
+                <w:webHidden/>
+              </w:rPr>
+              <w:fldChar w:fldCharType="begin"/>
+            </w:r>
+            <w:r>
+              <w:rPr>
+                <w:noProof/>
+                <w:webHidden/>
+              </w:rPr>
+              <w:instrText xml:space="preserve"> PAGEREF _Toc392120806 \h </w:instrText>
+            </w:r>
+            <w:r>
+              <w:rPr>
+                <w:noProof/>
+                <w:webHidden/>
+              </w:rPr>
+            </w:r>
+            <w:r>
+              <w:rPr>
+                <w:noProof/>
+                <w:webHidden/>
+              </w:rPr>
+              <w:fldChar w:fldCharType="separate"/>
+            </w:r>
+            <w:r>
+              <w:rPr>
+                <w:noProof/>
+                <w:webHidden/>
+              </w:rPr>
+              <w:t>3</w:t>
+            </w:r>
+            <w:r>
+              <w:rPr>
+                <w:noProof/>
+                <w:webHidden/>
+              </w:rPr>
+              <w:fldChar w:fldCharType="end"/>
+            </w:r>
+          </w:hyperlink>
+        </w:p>
+        <w:p>
+          <w:pPr>
+            <w:pStyle w:val="TDC2"/>
+            <w:tabs>
+              <w:tab w:val="left" w:pos="660"/>
+              <w:tab w:val="right" w:leader="dot" w:pos="8828"/>
+            </w:tabs>
+            <w:rPr>
+              <w:rFonts w:eastAsiaTheme="minorEastAsia"/>
+              <w:noProof/>
+              <w:lang w:val="es-ES" w:eastAsia="es-ES"/>
+            </w:rPr>
+          </w:pPr>
+          <w:hyperlink w:anchor="_Toc392120807" w:history="1">
+            <w:r>
+              <w:rPr>
+                <w:rStyle w:val="Hipervnculo"/>
+                <w:rFonts w:ascii="Arial" w:hAnsi="Arial" w:cs="Arial"/>
+                <w:b/>
+                <w:noProof/>
+              </w:rPr>
+              <w:t>4.</w:t>
+            </w:r>
+            <w:r>
+              <w:rPr>
+                <w:rFonts w:eastAsiaTheme="minorEastAsia"/>
+                <w:noProof/>
+                <w:lang w:val="es-ES" w:eastAsia="es-ES"/>
+              </w:rPr>
+              <w:tab/>
+            </w:r>
+            <w:r>
+              <w:rPr>
+                <w:rStyle w:val="Hipervnculo"/>
+                <w:rFonts w:ascii="Arial" w:hAnsi="Arial" w:cs="Arial"/>
+                <w:b/>
+                <w:noProof/>
+              </w:rPr>
+              <w:t>OBJETIVOS</w:t>
+            </w:r>
+            <w:r>
+              <w:rPr>
+                <w:noProof/>
+                <w:webHidden/>
+              </w:rPr>
+              <w:tab/>
+            </w:r>
+            <w:r>
+              <w:rPr>
+                <w:noProof/>
+                <w:webHidden/>
+              </w:rPr>
+              <w:fldChar w:fldCharType="begin"/>
+            </w:r>
+            <w:r>
+              <w:rPr>
+                <w:noProof/>
+                <w:webHidden/>
+              </w:rPr>
+              <w:instrText xml:space="preserve"> PAGEREF _Toc392120807 \h </w:instrText>
+            </w:r>
+            <w:r>
+              <w:rPr>
+                <w:noProof/>
+                <w:webHidden/>
+              </w:rPr>
+            </w:r>
+            <w:r>
+              <w:rPr>
+                <w:noProof/>
+                <w:webHidden/>
+              </w:rPr>
+              <w:fldChar w:fldCharType="separate"/>
+            </w:r>
+            <w:r>
+              <w:rPr>
+                <w:noProof/>
+                <w:webHidden/>
+              </w:rPr>
+              <w:t>3</w:t>
+            </w:r>
+            <w:r>
+              <w:rPr>
+                <w:noProof/>
+                <w:webHidden/>
+              </w:rPr>
+              <w:fldChar w:fldCharType="end"/>
+            </w:r>
+          </w:hyperlink>
+        </w:p>
+        <w:p>
+          <w:pPr>
+            <w:pStyle w:val="TDC3"/>
+            <w:tabs>
+              <w:tab w:val="left" w:pos="1100"/>
+              <w:tab w:val="right" w:leader="dot" w:pos="8828"/>
+            </w:tabs>
+            <w:rPr>
+              <w:rFonts w:eastAsiaTheme="minorEastAsia"/>
+              <w:noProof/>
+              <w:lang w:val="es-ES" w:eastAsia="es-ES"/>
+            </w:rPr>
+          </w:pPr>
+          <w:hyperlink w:anchor="_Toc392120808" w:history="1">
+            <w:r>
+              <w:rPr>
+                <w:rStyle w:val="Hipervnculo"/>
+                <w:rFonts w:ascii="Arial" w:hAnsi="Arial" w:cs="Arial"/>
+                <w:b/>
+                <w:noProof/>
+              </w:rPr>
+              <w:t>4.1.</w:t>
+            </w:r>
+            <w:r>
+              <w:rPr>
+                <w:rFonts w:eastAsiaTheme="minorEastAsia"/>
+                <w:noProof/>
+                <w:lang w:val="es-ES" w:eastAsia="es-ES"/>
+              </w:rPr>
+              <w:tab/>
+            </w:r>
+            <w:r>
+              <w:rPr>
+                <w:rStyle w:val="Hipervnculo"/>
+                <w:rFonts w:ascii="Arial" w:hAnsi="Arial" w:cs="Arial"/>
+                <w:b/>
+                <w:noProof/>
+              </w:rPr>
+              <w:t>OBJETIVO GENERAL</w:t>
+            </w:r>
+            <w:r>
+              <w:rPr>
+                <w:noProof/>
+                <w:webHidden/>
+              </w:rPr>
+              <w:tab/>
+            </w:r>
+            <w:r>
+              <w:rPr>
+                <w:noProof/>
+                <w:webHidden/>
+              </w:rPr>
+              <w:fldChar w:fldCharType="begin"/>
+            </w:r>
+            <w:r>
+              <w:rPr>
+                <w:noProof/>
+                <w:webHidden/>
+              </w:rPr>
+              <w:instrText xml:space="preserve"> PAGEREF _Toc392120808 \h </w:instrText>
+            </w:r>
+            <w:r>
+              <w:rPr>
+                <w:noProof/>
+                <w:webHidden/>
+              </w:rPr>
+            </w:r>
+            <w:r>
+              <w:rPr>
+                <w:noProof/>
+                <w:webHidden/>
+              </w:rPr>
+              <w:fldChar w:fldCharType="separate"/>
+            </w:r>
+            <w:r>
+              <w:rPr>
+                <w:noProof/>
+                <w:webHidden/>
+              </w:rPr>
+              <w:t>3</w:t>
+            </w:r>
+            <w:r>
+              <w:rPr>
+                <w:noProof/>
+                <w:webHidden/>
+              </w:rPr>
+              <w:fldChar w:fldCharType="end"/>
+            </w:r>
+          </w:hyperlink>
+        </w:p>
+        <w:p>
+          <w:pPr>
+            <w:pStyle w:val="TDC3"/>
+            <w:tabs>
+              <w:tab w:val="left" w:pos="1100"/>
+              <w:tab w:val="right" w:leader="dot" w:pos="8828"/>
+            </w:tabs>
+            <w:rPr>
+              <w:rFonts w:eastAsiaTheme="minorEastAsia"/>
+              <w:noProof/>
+              <w:lang w:val="es-ES" w:eastAsia="es-ES"/>
+            </w:rPr>
+          </w:pPr>
+          <w:hyperlink w:anchor="_Toc392120809" w:history="1">
+            <w:r>
+              <w:rPr>
+                <w:rStyle w:val="Hipervnculo"/>
+                <w:rFonts w:ascii="Arial" w:hAnsi="Arial" w:cs="Arial"/>
+                <w:b/>
+                <w:noProof/>
+              </w:rPr>
+              <w:t>4.2.</w:t>
+            </w:r>
+            <w:r>
+              <w:rPr>
+                <w:rFonts w:eastAsiaTheme="minorEastAsia"/>
+                <w:noProof/>
+                <w:lang w:val="es-ES" w:eastAsia="es-ES"/>
+              </w:rPr>
+              <w:tab/>
+            </w:r>
+            <w:r>
+              <w:rPr>
+                <w:rStyle w:val="Hipervnculo"/>
+                <w:rFonts w:ascii="Arial" w:hAnsi="Arial" w:cs="Arial"/>
+                <w:b/>
+                <w:noProof/>
+              </w:rPr>
+              <w:t>OBJETIVOS ESPECIFICOS</w:t>
+            </w:r>
+            <w:r>
+              <w:rPr>
+                <w:noProof/>
+                <w:webHidden/>
+              </w:rPr>
+              <w:tab/>
+            </w:r>
+            <w:r>
+              <w:rPr>
+                <w:noProof/>
+                <w:webHidden/>
+              </w:rPr>
+              <w:fldChar w:fldCharType="begin"/>
+            </w:r>
+            <w:r>
+              <w:rPr>
+                <w:noProof/>
+                <w:webHidden/>
+              </w:rPr>
+              <w:instrText xml:space="preserve"> PAGEREF _Toc392120809 \h </w:instrText>
+            </w:r>
+            <w:r>
+              <w:rPr>
+                <w:noProof/>
+                <w:webHidden/>
+              </w:rPr>
+            </w:r>
+            <w:r>
+              <w:rPr>
+                <w:noProof/>
+                <w:webHidden/>
+              </w:rPr>
+              <w:fldChar w:fldCharType="separate"/>
+            </w:r>
+            <w:r>
+              <w:rPr>
+                <w:noProof/>
+                <w:webHidden/>
+              </w:rPr>
+              <w:t>4</w:t>
+            </w:r>
+            <w:r>
+              <w:rPr>
+                <w:noProof/>
+                <w:webHidden/>
+              </w:rPr>
+              <w:fldChar w:fldCharType="end"/>
+            </w:r>
+          </w:hyperlink>
+        </w:p>
+        <w:p>
+          <w:pPr>
+            <w:pStyle w:val="TDC2"/>
+            <w:tabs>
+              <w:tab w:val="left" w:pos="660"/>
+              <w:tab w:val="right" w:leader="dot" w:pos="8828"/>
+            </w:tabs>
+            <w:rPr>
+              <w:rFonts w:eastAsiaTheme="minorEastAsia"/>
+              <w:noProof/>
+              <w:lang w:val="es-ES" w:eastAsia="es-ES"/>
+            </w:rPr>
+          </w:pPr>
+          <w:hyperlink w:anchor="_Toc392120810" w:history="1">
+            <w:r>
+              <w:rPr>
+                <w:rStyle w:val="Hipervnculo"/>
+                <w:rFonts w:ascii="Arial" w:hAnsi="Arial" w:cs="Arial"/>
+                <w:b/>
+                <w:noProof/>
+              </w:rPr>
+              <w:t>5.</w:t>
+            </w:r>
+            <w:r>
+              <w:rPr>
+                <w:rFonts w:eastAsiaTheme="minorEastAsia"/>
+                <w:noProof/>
+                <w:lang w:val="es-ES" w:eastAsia="es-ES"/>
+              </w:rPr>
+              <w:tab/>
+            </w:r>
+            <w:r>
+              <w:rPr>
+                <w:rStyle w:val="Hipervnculo"/>
+                <w:rFonts w:ascii="Arial" w:hAnsi="Arial" w:cs="Arial"/>
+                <w:b/>
+                <w:noProof/>
+              </w:rPr>
+              <w:t>JUSTIFICACION</w:t>
+            </w:r>
+            <w:r>
+              <w:rPr>
+                <w:noProof/>
+                <w:webHidden/>
+              </w:rPr>
+              <w:tab/>
+            </w:r>
+            <w:r>
+              <w:rPr>
+                <w:noProof/>
+                <w:webHidden/>
+              </w:rPr>
+              <w:fldChar w:fldCharType="begin"/>
+            </w:r>
+            <w:r>
+              <w:rPr>
+                <w:noProof/>
+                <w:webHidden/>
+              </w:rPr>
+              <w:instrText xml:space="preserve"> PAGEREF _Toc392120810 \h </w:instrText>
+            </w:r>
+            <w:r>
+              <w:rPr>
+                <w:noProof/>
+                <w:webHidden/>
+              </w:rPr>
+            </w:r>
+            <w:r>
+              <w:rPr>
+                <w:noProof/>
+                <w:webHidden/>
+              </w:rPr>
+              <w:fldChar w:fldCharType="separate"/>
+            </w:r>
+            <w:r>
+              <w:rPr>
+                <w:noProof/>
+                <w:webHidden/>
+              </w:rPr>
+              <w:t>4</w:t>
+            </w:r>
+            <w:r>
+              <w:rPr>
+                <w:noProof/>
+                <w:webHidden/>
+              </w:rPr>
+              <w:fldChar w:fldCharType="end"/>
+            </w:r>
+          </w:hyperlink>
+        </w:p>
+        <w:p>
+          <w:pPr>
+            <w:pStyle w:val="TDC2"/>
+            <w:tabs>
+              <w:tab w:val="left" w:pos="660"/>
+              <w:tab w:val="right" w:leader="dot" w:pos="8828"/>
+            </w:tabs>
+            <w:rPr>
+              <w:rFonts w:eastAsiaTheme="minorEastAsia"/>
+              <w:noProof/>
+              <w:lang w:val="es-ES" w:eastAsia="es-ES"/>
+            </w:rPr>
+          </w:pPr>
+          <w:hyperlink w:anchor="_Toc392120811" w:history="1">
+            <w:r>
+              <w:rPr>
+                <w:rStyle w:val="Hipervnculo"/>
+                <w:rFonts w:ascii="Arial" w:hAnsi="Arial" w:cs="Arial"/>
+                <w:b/>
+                <w:noProof/>
+              </w:rPr>
+              <w:t>6.</w:t>
+            </w:r>
+            <w:r>
+              <w:rPr>
+                <w:rFonts w:eastAsiaTheme="minorEastAsia"/>
+                <w:noProof/>
+                <w:lang w:val="es-ES" w:eastAsia="es-ES"/>
+              </w:rPr>
+              <w:tab/>
+            </w:r>
+            <w:r>
+              <w:rPr>
+                <w:rStyle w:val="Hipervnculo"/>
+                <w:rFonts w:ascii="Arial" w:hAnsi="Arial" w:cs="Arial"/>
+                <w:b/>
+                <w:noProof/>
+              </w:rPr>
+              <w:t>ALCANCE</w:t>
+            </w:r>
+            <w:r>
+              <w:rPr>
+                <w:noProof/>
+                <w:webHidden/>
+              </w:rPr>
+              <w:tab/>
+            </w:r>
+            <w:r>
+              <w:rPr>
+                <w:noProof/>
+                <w:webHidden/>
+              </w:rPr>
+              <w:fldChar w:fldCharType="begin"/>
+            </w:r>
+            <w:r>
+              <w:rPr>
+                <w:noProof/>
+                <w:webHidden/>
+              </w:rPr>
+              <w:instrText xml:space="preserve"> PAGEREF _Toc392120811 \h </w:instrText>
+            </w:r>
+            <w:r>
+              <w:rPr>
+                <w:noProof/>
+                <w:webHidden/>
+              </w:rPr>
+            </w:r>
+            <w:r>
+              <w:rPr>
+                <w:noProof/>
+                <w:webHidden/>
+              </w:rPr>
+              <w:fldChar w:fldCharType="separate"/>
+            </w:r>
+            <w:r>
+              <w:rPr>
+                <w:noProof/>
+                <w:webHidden/>
+              </w:rPr>
+              <w:t>5</w:t>
+            </w:r>
+            <w:r>
+              <w:rPr>
+                <w:noProof/>
+                <w:webHidden/>
+              </w:rPr>
+              <w:fldChar w:fldCharType="end"/>
+            </w:r>
+          </w:hyperlink>
+        </w:p>
+        <w:p>
+          <w:pPr>
+            <w:pStyle w:val="TDC3"/>
+            <w:tabs>
+              <w:tab w:val="left" w:pos="1100"/>
+              <w:tab w:val="right" w:leader="dot" w:pos="8828"/>
+            </w:tabs>
+            <w:rPr>
+              <w:rFonts w:eastAsiaTheme="minorEastAsia"/>
+              <w:noProof/>
+              <w:lang w:val="es-ES" w:eastAsia="es-ES"/>
+            </w:rPr>
+          </w:pPr>
+          <w:hyperlink w:anchor="_Toc392120812" w:history="1">
+            <w:r>
+              <w:rPr>
+                <w:rStyle w:val="Hipervnculo"/>
+                <w:rFonts w:ascii="Arial" w:hAnsi="Arial" w:cs="Arial"/>
+                <w:b/>
+                <w:noProof/>
+              </w:rPr>
+              <w:t>6.1.</w:t>
+            </w:r>
+            <w:r>
+              <w:rPr>
+                <w:rFonts w:eastAsiaTheme="minorEastAsia"/>
+                <w:noProof/>
+                <w:lang w:val="es-ES" w:eastAsia="es-ES"/>
+              </w:rPr>
+              <w:tab/>
+            </w:r>
+            <w:r>
+              <w:rPr>
+                <w:rStyle w:val="Hipervnculo"/>
+                <w:rFonts w:ascii="Arial" w:hAnsi="Arial" w:cs="Arial"/>
+                <w:b/>
+                <w:noProof/>
+              </w:rPr>
+              <w:t>MODULO AGENDA</w:t>
+            </w:r>
+            <w:r>
+              <w:rPr>
+                <w:noProof/>
+                <w:webHidden/>
+              </w:rPr>
+              <w:tab/>
+            </w:r>
+            <w:r>
+              <w:rPr>
+                <w:noProof/>
+                <w:webHidden/>
+              </w:rPr>
+              <w:fldChar w:fldCharType="begin"/>
+            </w:r>
+            <w:r>
+              <w:rPr>
+                <w:noProof/>
+                <w:webHidden/>
+              </w:rPr>
+              <w:instrText xml:space="preserve"> PAGEREF _Toc392120812 \h </w:instrText>
+            </w:r>
+            <w:r>
+              <w:rPr>
+                <w:noProof/>
+                <w:webHidden/>
+              </w:rPr>
+            </w:r>
+            <w:r>
+              <w:rPr>
+                <w:noProof/>
+                <w:webHidden/>
+              </w:rPr>
+              <w:fldChar w:fldCharType="separate"/>
+            </w:r>
+            <w:r>
+              <w:rPr>
+                <w:noProof/>
+                <w:webHidden/>
+              </w:rPr>
+              <w:t>5</w:t>
+            </w:r>
+            <w:r>
+              <w:rPr>
+                <w:noProof/>
+                <w:webHidden/>
+              </w:rPr>
+              <w:fldChar w:fldCharType="end"/>
+            </w:r>
+          </w:hyperlink>
+        </w:p>
+        <w:p>
+          <w:pPr>
+            <w:pStyle w:val="TDC3"/>
+            <w:tabs>
+              <w:tab w:val="left" w:pos="1100"/>
+              <w:tab w:val="right" w:leader="dot" w:pos="8828"/>
+            </w:tabs>
+            <w:rPr>
+              <w:rFonts w:eastAsiaTheme="minorEastAsia"/>
+              <w:noProof/>
+              <w:lang w:val="es-ES" w:eastAsia="es-ES"/>
+            </w:rPr>
+          </w:pPr>
+          <w:hyperlink w:anchor="_Toc392120813" w:history="1">
+            <w:r>
+              <w:rPr>
+                <w:rStyle w:val="Hipervnculo"/>
+                <w:rFonts w:ascii="Arial" w:hAnsi="Arial" w:cs="Arial"/>
+                <w:b/>
+                <w:noProof/>
+              </w:rPr>
+              <w:t>6.2.</w:t>
+            </w:r>
+            <w:r>
+              <w:rPr>
+                <w:rFonts w:eastAsiaTheme="minorEastAsia"/>
+                <w:noProof/>
+                <w:lang w:val="es-ES" w:eastAsia="es-ES"/>
+              </w:rPr>
+              <w:tab/>
+            </w:r>
+            <w:r>
+              <w:rPr>
+                <w:rStyle w:val="Hipervnculo"/>
+                <w:rFonts w:ascii="Arial" w:hAnsi="Arial" w:cs="Arial"/>
+                <w:b/>
+                <w:noProof/>
+              </w:rPr>
+              <w:t>MODULO DOCUMENTOS</w:t>
+            </w:r>
+            <w:r>
+              <w:rPr>
+                <w:noProof/>
+                <w:webHidden/>
+              </w:rPr>
+              <w:tab/>
+            </w:r>
+            <w:r>
+              <w:rPr>
+                <w:noProof/>
+                <w:webHidden/>
+              </w:rPr>
+              <w:fldChar w:fldCharType="begin"/>
+            </w:r>
+            <w:r>
+              <w:rPr>
+                <w:noProof/>
+                <w:webHidden/>
+              </w:rPr>
+              <w:instrText xml:space="preserve"> PAGEREF _Toc392120813 \h </w:instrText>
+            </w:r>
+            <w:r>
+              <w:rPr>
+                <w:noProof/>
+                <w:webHidden/>
+              </w:rPr>
+            </w:r>
+            <w:r>
+              <w:rPr>
+                <w:noProof/>
+                <w:webHidden/>
+              </w:rPr>
+              <w:fldChar w:fldCharType="separate"/>
+            </w:r>
+            <w:r>
+              <w:rPr>
+                <w:noProof/>
+                <w:webHidden/>
+              </w:rPr>
+              <w:t>5</w:t>
+            </w:r>
+            <w:r>
+              <w:rPr>
+                <w:noProof/>
+                <w:webHidden/>
+              </w:rPr>
+              <w:fldChar w:fldCharType="end"/>
+            </w:r>
+          </w:hyperlink>
+        </w:p>
+        <w:p>
+          <w:pPr>
+            <w:pStyle w:val="TDC3"/>
+            <w:tabs>
+              <w:tab w:val="left" w:pos="1100"/>
+              <w:tab w:val="right" w:leader="dot" w:pos="8828"/>
+            </w:tabs>
+            <w:rPr>
+              <w:rFonts w:eastAsiaTheme="minorEastAsia"/>
+              <w:noProof/>
+              <w:lang w:val="es-ES" w:eastAsia="es-ES"/>
+            </w:rPr>
+          </w:pPr>
+          <w:hyperlink w:anchor="_Toc392120814" w:history="1">
+            <w:r>
+              <w:rPr>
+                <w:rStyle w:val="Hipervnculo"/>
+                <w:rFonts w:ascii="Arial" w:hAnsi="Arial" w:cs="Arial"/>
+                <w:b/>
+                <w:noProof/>
+              </w:rPr>
+              <w:t>6.3.</w:t>
+            </w:r>
+            <w:r>
+              <w:rPr>
+                <w:rFonts w:eastAsiaTheme="minorEastAsia"/>
+                <w:noProof/>
+                <w:lang w:val="es-ES" w:eastAsia="es-ES"/>
+              </w:rPr>
+              <w:tab/>
+            </w:r>
+            <w:r>
+              <w:rPr>
+                <w:rStyle w:val="Hipervnculo"/>
+                <w:rFonts w:ascii="Arial" w:hAnsi="Arial" w:cs="Arial"/>
+                <w:b/>
+                <w:noProof/>
+              </w:rPr>
+              <w:t>MODULO TRÁMITE</w:t>
+            </w:r>
+            <w:r>
+              <w:rPr>
+                <w:noProof/>
+                <w:webHidden/>
+              </w:rPr>
+              <w:tab/>
+            </w:r>
+            <w:r>
+              <w:rPr>
+                <w:noProof/>
+                <w:webHidden/>
+              </w:rPr>
+              <w:fldChar w:fldCharType="begin"/>
+            </w:r>
+            <w:r>
+              <w:rPr>
+                <w:noProof/>
+                <w:webHidden/>
+              </w:rPr>
+              <w:instrText xml:space="preserve"> PAGEREF _Toc392120814 \h </w:instrText>
+            </w:r>
+            <w:r>
+              <w:rPr>
+                <w:noProof/>
+                <w:webHidden/>
+              </w:rPr>
+            </w:r>
+            <w:r>
+              <w:rPr>
+                <w:noProof/>
+                <w:webHidden/>
+              </w:rPr>
+              <w:fldChar w:fldCharType="separate"/>
+            </w:r>
+            <w:r>
+              <w:rPr>
+                <w:noProof/>
+                <w:webHidden/>
+              </w:rPr>
+              <w:t>5</w:t>
+            </w:r>
+            <w:r>
+              <w:rPr>
+                <w:noProof/>
+                <w:webHidden/>
+              </w:rPr>
+              <w:fldChar w:fldCharType="end"/>
+            </w:r>
+          </w:hyperlink>
+        </w:p>
+        <w:p>
+          <w:pPr>
+            <w:pStyle w:val="TDC3"/>
+            <w:tabs>
+              <w:tab w:val="left" w:pos="1100"/>
+              <w:tab w:val="right" w:leader="dot" w:pos="8828"/>
+            </w:tabs>
+            <w:rPr>
+              <w:rFonts w:eastAsiaTheme="minorEastAsia"/>
+              <w:noProof/>
+              <w:lang w:val="es-ES" w:eastAsia="es-ES"/>
+            </w:rPr>
+          </w:pPr>
+          <w:hyperlink w:anchor="_Toc392120815" w:history="1">
+            <w:r>
+              <w:rPr>
+                <w:rStyle w:val="Hipervnculo"/>
+                <w:rFonts w:ascii="Arial" w:hAnsi="Arial" w:cs="Arial"/>
+                <w:b/>
+                <w:noProof/>
+              </w:rPr>
+              <w:t>6.4.</w:t>
+            </w:r>
+            <w:r>
+              <w:rPr>
+                <w:rFonts w:eastAsiaTheme="minorEastAsia"/>
+                <w:noProof/>
+                <w:lang w:val="es-ES" w:eastAsia="es-ES"/>
+              </w:rPr>
+              <w:tab/>
+            </w:r>
+            <w:r>
+              <w:rPr>
+                <w:rStyle w:val="Hipervnculo"/>
+                <w:rFonts w:ascii="Arial" w:hAnsi="Arial" w:cs="Arial"/>
+                <w:b/>
+                <w:noProof/>
+              </w:rPr>
+              <w:t>MODULO SISTEMA Y SEGURIDAD</w:t>
+            </w:r>
+            <w:r>
+              <w:rPr>
+                <w:noProof/>
+                <w:webHidden/>
+              </w:rPr>
+              <w:tab/>
+            </w:r>
+            <w:r>
+              <w:rPr>
+                <w:noProof/>
+                <w:webHidden/>
+              </w:rPr>
+              <w:fldChar w:fldCharType="begin"/>
+            </w:r>
+            <w:r>
+              <w:rPr>
+                <w:noProof/>
+                <w:webHidden/>
+              </w:rPr>
+              <w:instrText xml:space="preserve"> PAGEREF _Toc392120815 \h </w:instrText>
+            </w:r>
+            <w:r>
+              <w:rPr>
+                <w:noProof/>
+                <w:webHidden/>
+              </w:rPr>
+            </w:r>
+            <w:r>
+              <w:rPr>
+                <w:noProof/>
+                <w:webHidden/>
+              </w:rPr>
+              <w:fldChar w:fldCharType="separate"/>
+            </w:r>
+            <w:r>
+              <w:rPr>
+                <w:noProof/>
+                <w:webHidden/>
+              </w:rPr>
+              <w:t>5</w:t>
+            </w:r>
+            <w:r>
+              <w:rPr>
+                <w:noProof/>
+                <w:webHidden/>
+              </w:rPr>
+              <w:fldChar w:fldCharType="end"/>
+            </w:r>
+          </w:hyperlink>
+        </w:p>
+        <w:p>
+          <w:pPr>
+            <w:pStyle w:val="TDC2"/>
+            <w:tabs>
+              <w:tab w:val="left" w:pos="660"/>
+              <w:tab w:val="right" w:leader="dot" w:pos="8828"/>
+            </w:tabs>
+            <w:rPr>
+              <w:rFonts w:eastAsiaTheme="minorEastAsia"/>
+              <w:noProof/>
+              <w:lang w:val="es-ES" w:eastAsia="es-ES"/>
+            </w:rPr>
+          </w:pPr>
+          <w:hyperlink w:anchor="_Toc392120816" w:history="1">
+            <w:r>
+              <w:rPr>
+                <w:rStyle w:val="Hipervnculo"/>
+                <w:rFonts w:ascii="Arial" w:hAnsi="Arial" w:cs="Arial"/>
+                <w:b/>
+                <w:noProof/>
+              </w:rPr>
+              <w:t>7.</w:t>
+            </w:r>
+            <w:r>
+              <w:rPr>
+                <w:rFonts w:eastAsiaTheme="minorEastAsia"/>
+                <w:noProof/>
+                <w:lang w:val="es-ES" w:eastAsia="es-ES"/>
+              </w:rPr>
+              <w:tab/>
+            </w:r>
+            <w:r>
+              <w:rPr>
+                <w:rStyle w:val="Hipervnculo"/>
+                <w:rFonts w:ascii="Arial" w:hAnsi="Arial" w:cs="Arial"/>
+                <w:b/>
+                <w:noProof/>
+              </w:rPr>
+              <w:t>METODOLOGIA</w:t>
+            </w:r>
+            <w:r>
+              <w:rPr>
+                <w:noProof/>
+                <w:webHidden/>
+              </w:rPr>
+              <w:tab/>
+            </w:r>
+            <w:r>
+              <w:rPr>
+                <w:noProof/>
+                <w:webHidden/>
+              </w:rPr>
+              <w:fldChar w:fldCharType="begin"/>
+            </w:r>
+            <w:r>
+              <w:rPr>
+                <w:noProof/>
+                <w:webHidden/>
+              </w:rPr>
+              <w:instrText xml:space="preserve"> PAGEREF _Toc392120816 \h </w:instrText>
+            </w:r>
+            <w:r>
+              <w:rPr>
+                <w:noProof/>
+                <w:webHidden/>
+              </w:rPr>
+            </w:r>
+            <w:r>
+              <w:rPr>
+                <w:noProof/>
+                <w:webHidden/>
+              </w:rPr>
+              <w:fldChar w:fldCharType="separate"/>
+            </w:r>
+            <w:r>
+              <w:rPr>
+                <w:noProof/>
+                <w:webHidden/>
+              </w:rPr>
+              <w:t>5</w:t>
+            </w:r>
+            <w:r>
+              <w:rPr>
+                <w:noProof/>
+                <w:webHidden/>
+              </w:rPr>
+              <w:fldChar w:fldCharType="end"/>
+            </w:r>
+          </w:hyperlink>
+        </w:p>
+        <w:p>
+          <w:pPr>
+            <w:pStyle w:val="TDC1"/>
+            <w:tabs>
+              <w:tab w:val="right" w:leader="dot" w:pos="8828"/>
+            </w:tabs>
+            <w:rPr>
+              <w:rFonts w:eastAsiaTheme="minorEastAsia"/>
+              <w:noProof/>
+              <w:lang w:val="es-ES" w:eastAsia="es-ES"/>
+            </w:rPr>
+          </w:pPr>
+          <w:hyperlink w:anchor="_Toc392120817" w:history="1">
+            <w:r>
+              <w:rPr>
+                <w:rStyle w:val="Hipervnculo"/>
+                <w:rFonts w:ascii="Arial" w:hAnsi="Arial" w:cs="Arial"/>
+                <w:b/>
+                <w:noProof/>
+              </w:rPr>
+              <w:t>CAPITULO II</w:t>
+            </w:r>
+            <w:r>
+              <w:rPr>
+                <w:noProof/>
+                <w:webHidden/>
+              </w:rPr>
+              <w:tab/>
+            </w:r>
+            <w:r>
+              <w:rPr>
+                <w:noProof/>
+                <w:webHidden/>
+              </w:rPr>
+              <w:fldChar w:fldCharType="begin"/>
+            </w:r>
+            <w:r>
+              <w:rPr>
+                <w:noProof/>
+                <w:webHidden/>
+              </w:rPr>
+              <w:instrText xml:space="preserve"> PAGEREF _Toc392120817 \h </w:instrText>
+            </w:r>
+            <w:r>
+              <w:rPr>
+                <w:noProof/>
+                <w:webHidden/>
+              </w:rPr>
+            </w:r>
+            <w:r>
+              <w:rPr>
+                <w:noProof/>
+                <w:webHidden/>
+              </w:rPr>
+              <w:fldChar w:fldCharType="separate"/>
+            </w:r>
+            <w:r>
+              <w:rPr>
+                <w:noProof/>
+                <w:webHidden/>
+              </w:rPr>
+              <w:t>5</w:t>
+            </w:r>
+            <w:r>
+              <w:rPr>
+                <w:noProof/>
+                <w:webHidden/>
+              </w:rPr>
+              <w:fldChar w:fldCharType="end"/>
+            </w:r>
+          </w:hyperlink>
+        </w:p>
+        <w:p>
+          <w:pPr>
+            <w:pStyle w:val="TDC2"/>
+            <w:tabs>
+              <w:tab w:val="left" w:pos="660"/>
+              <w:tab w:val="right" w:leader="dot" w:pos="8828"/>
+            </w:tabs>
+            <w:rPr>
+              <w:rFonts w:eastAsiaTheme="minorEastAsia"/>
+              <w:noProof/>
+              <w:lang w:val="es-ES" w:eastAsia="es-ES"/>
+            </w:rPr>
+          </w:pPr>
+          <w:hyperlink w:anchor="_Toc392120818" w:history="1">
+            <w:r>
+              <w:rPr>
+                <w:rStyle w:val="Hipervnculo"/>
+                <w:rFonts w:ascii="Arial" w:hAnsi="Arial" w:cs="Arial"/>
+                <w:b/>
+                <w:noProof/>
+              </w:rPr>
+              <w:t>8.</w:t>
+            </w:r>
+            <w:r>
+              <w:rPr>
+                <w:rFonts w:eastAsiaTheme="minorEastAsia"/>
+                <w:noProof/>
+                <w:lang w:val="es-ES" w:eastAsia="es-ES"/>
+              </w:rPr>
+              <w:tab/>
+            </w:r>
+            <w:r>
+              <w:rPr>
+                <w:rStyle w:val="Hipervnculo"/>
+                <w:rFonts w:ascii="Arial" w:hAnsi="Arial" w:cs="Arial"/>
+                <w:b/>
+                <w:noProof/>
+              </w:rPr>
+              <w:t>Diagrama de Clases</w:t>
+            </w:r>
+            <w:r>
+              <w:rPr>
+                <w:noProof/>
+                <w:webHidden/>
+              </w:rPr>
+              <w:tab/>
+            </w:r>
+            <w:r>
+              <w:rPr>
+                <w:noProof/>
+                <w:webHidden/>
+              </w:rPr>
+              <w:fldChar w:fldCharType="begin"/>
+            </w:r>
+            <w:r>
+              <w:rPr>
+                <w:noProof/>
+                <w:webHidden/>
+              </w:rPr>
+              <w:instrText xml:space="preserve"> PAGEREF _Toc392120818 \h </w:instrText>
+            </w:r>
+            <w:r>
+              <w:rPr>
+                <w:noProof/>
+                <w:webHidden/>
+              </w:rPr>
+            </w:r>
+            <w:r>
+              <w:rPr>
+                <w:noProof/>
+                <w:webHidden/>
+              </w:rPr>
+              <w:fldChar w:fldCharType="separate"/>
+            </w:r>
+            <w:r>
+              <w:rPr>
+                <w:noProof/>
+                <w:webHidden/>
+              </w:rPr>
+              <w:t>5</w:t>
+            </w:r>
+            <w:r>
+              <w:rPr>
+                <w:noProof/>
+                <w:webHidden/>
+              </w:rPr>
+              <w:fldChar w:fldCharType="end"/>
+            </w:r>
+          </w:hyperlink>
+        </w:p>
+        <w:p>
+          <w:pPr>
+            <w:pStyle w:val="TDC1"/>
+            <w:tabs>
+              <w:tab w:val="left" w:pos="440"/>
+              <w:tab w:val="right" w:leader="dot" w:pos="8828"/>
+            </w:tabs>
+            <w:rPr>
+              <w:rFonts w:eastAsiaTheme="minorEastAsia"/>
+              <w:noProof/>
+              <w:lang w:val="es-ES" w:eastAsia="es-ES"/>
+            </w:rPr>
+          </w:pPr>
+          <w:hyperlink w:anchor="_Toc392120819" w:history="1">
+            <w:r>
+              <w:rPr>
+                <w:rStyle w:val="Hipervnculo"/>
+                <w:rFonts w:ascii="Arial" w:hAnsi="Arial" w:cs="Arial"/>
+                <w:b/>
+                <w:noProof/>
+              </w:rPr>
+              <w:t>9.</w:t>
+            </w:r>
+            <w:r>
+              <w:rPr>
+                <w:rFonts w:eastAsiaTheme="minorEastAsia"/>
+                <w:noProof/>
+                <w:lang w:val="es-ES" w:eastAsia="es-ES"/>
+              </w:rPr>
+              <w:tab/>
+            </w:r>
+            <w:r>
+              <w:rPr>
+                <w:rStyle w:val="Hipervnculo"/>
+                <w:rFonts w:ascii="Arial" w:hAnsi="Arial" w:cs="Arial"/>
+                <w:b/>
+                <w:noProof/>
+              </w:rPr>
+              <w:t>REQUISITOS DEL SISTEMA</w:t>
+            </w:r>
+            <w:r>
+              <w:rPr>
+                <w:noProof/>
+                <w:webHidden/>
+              </w:rPr>
+              <w:tab/>
+            </w:r>
+            <w:r>
+              <w:rPr>
+                <w:noProof/>
+                <w:webHidden/>
+              </w:rPr>
+              <w:fldChar w:fldCharType="begin"/>
+            </w:r>
+            <w:r>
+              <w:rPr>
+                <w:noProof/>
+                <w:webHidden/>
+              </w:rPr>
+              <w:instrText xml:space="preserve"> PAGEREF _Toc392120819 \h </w:instrText>
+            </w:r>
+            <w:r>
+              <w:rPr>
+                <w:noProof/>
+                <w:webHidden/>
+              </w:rPr>
+            </w:r>
+            <w:r>
+              <w:rPr>
+                <w:noProof/>
+                <w:webHidden/>
+              </w:rPr>
+              <w:fldChar w:fldCharType="separate"/>
+            </w:r>
+            <w:r>
+              <w:rPr>
+                <w:noProof/>
+                <w:webHidden/>
+              </w:rPr>
+              <w:t>6</w:t>
+            </w:r>
+            <w:r>
+              <w:rPr>
+                <w:noProof/>
+                <w:webHidden/>
+              </w:rPr>
+              <w:fldChar w:fldCharType="end"/>
+            </w:r>
+          </w:hyperlink>
+        </w:p>
+        <w:p>
+          <w:pPr>
+            <w:rPr>
+              <w:lang w:val="es-ES"/>
+            </w:rPr>
+          </w:pPr>
+          <w:r>
+            <w:rPr>
+              <w:lang w:val="es-ES"/>
+            </w:rPr>
+            <w:fldChar w:fldCharType="end"/>
+          </w:r>
+        </w:p>
+      </w:sdtContent>
+    </w:sdt>
     <w:p>
       <w:pPr>
         <w:spacing w:line="360" w:lineRule="auto"/>
+        <w:outlineLvl w:val="0"/>
         <w:rPr>
           <w:rFonts w:ascii="Arial" w:hAnsi="Arial" w:cs="Arial"/>
           <w:b/>
           <w:sz w:val="24"/>
           <w:szCs w:val="24"/>
-          <w:lang w:val="es-ES"/>
-        </w:rPr>
-      </w:pPr>
+        </w:rPr>
+      </w:pPr>
+    </w:p>
+    <w:p>
+      <w:pPr>
+        <w:spacing w:line="360" w:lineRule="auto"/>
+        <w:outlineLvl w:val="0"/>
+        <w:rPr>
+          <w:rFonts w:ascii="Arial" w:hAnsi="Arial" w:cs="Arial"/>
+          <w:b/>
+          <w:sz w:val="24"/>
+          <w:szCs w:val="24"/>
+        </w:rPr>
+      </w:pPr>
+    </w:p>
+    <w:p>
+      <w:pPr>
+        <w:spacing w:line="360" w:lineRule="auto"/>
+        <w:outlineLvl w:val="0"/>
+        <w:rPr>
+          <w:rFonts w:ascii="Arial" w:hAnsi="Arial" w:cs="Arial"/>
+          <w:b/>
+          <w:sz w:val="24"/>
+          <w:szCs w:val="24"/>
+        </w:rPr>
+      </w:pPr>
+    </w:p>
+    <w:p>
+      <w:pPr>
+        <w:spacing w:line="360" w:lineRule="auto"/>
+        <w:outlineLvl w:val="0"/>
+        <w:rPr>
+          <w:rFonts w:ascii="Arial" w:hAnsi="Arial" w:cs="Arial"/>
+          <w:b/>
+          <w:sz w:val="24"/>
+          <w:szCs w:val="24"/>
+        </w:rPr>
+      </w:pPr>
+    </w:p>
+    <w:p>
+      <w:pPr>
+        <w:spacing w:line="360" w:lineRule="auto"/>
+        <w:outlineLvl w:val="0"/>
+        <w:rPr>
+          <w:rFonts w:ascii="Arial" w:hAnsi="Arial" w:cs="Arial"/>
+          <w:b/>
+          <w:sz w:val="24"/>
+          <w:szCs w:val="24"/>
+        </w:rPr>
+      </w:pPr>
+    </w:p>
+    <w:p>
+      <w:pPr>
+        <w:spacing w:line="360" w:lineRule="auto"/>
+        <w:outlineLvl w:val="0"/>
+        <w:rPr>
+          <w:rFonts w:ascii="Arial" w:hAnsi="Arial" w:cs="Arial"/>
+          <w:b/>
+          <w:sz w:val="24"/>
+          <w:szCs w:val="24"/>
+        </w:rPr>
+      </w:pPr>
+    </w:p>
+    <w:p>
+      <w:pPr>
+        <w:spacing w:line="360" w:lineRule="auto"/>
+        <w:outlineLvl w:val="0"/>
+        <w:rPr>
+          <w:rFonts w:ascii="Arial" w:hAnsi="Arial" w:cs="Arial"/>
+          <w:b/>
+          <w:sz w:val="24"/>
+          <w:szCs w:val="24"/>
+        </w:rPr>
+      </w:pPr>
+    </w:p>
+    <w:p>
+      <w:pPr>
+        <w:spacing w:line="360" w:lineRule="auto"/>
+        <w:outlineLvl w:val="0"/>
+        <w:rPr>
+          <w:rFonts w:ascii="Arial" w:hAnsi="Arial" w:cs="Arial"/>
+          <w:b/>
+          <w:sz w:val="24"/>
+          <w:szCs w:val="24"/>
+        </w:rPr>
+      </w:pPr>
+    </w:p>
+    <w:p>
+      <w:pPr>
+        <w:spacing w:line="360" w:lineRule="auto"/>
+        <w:outlineLvl w:val="0"/>
+        <w:rPr>
+          <w:rFonts w:ascii="Arial" w:hAnsi="Arial" w:cs="Arial"/>
+          <w:b/>
+          <w:sz w:val="24"/>
+          <w:szCs w:val="24"/>
+        </w:rPr>
+      </w:pPr>
+    </w:p>
+    <w:p>
+      <w:pPr>
+        <w:spacing w:line="360" w:lineRule="auto"/>
+        <w:outlineLvl w:val="0"/>
+        <w:rPr>
+          <w:rFonts w:ascii="Arial" w:hAnsi="Arial" w:cs="Arial"/>
+          <w:b/>
+          <w:sz w:val="24"/>
+          <w:szCs w:val="24"/>
+        </w:rPr>
+      </w:pPr>
+      <w:bookmarkStart w:id="0" w:name="_Toc392120803"/>
+      <w:r>
+        <w:rPr>
+          <w:rFonts w:ascii="Arial" w:hAnsi="Arial" w:cs="Arial"/>
+          <w:b/>
+          <w:sz w:val="24"/>
+          <w:szCs w:val="24"/>
+        </w:rPr>
+        <w:t>CAPITULO I</w:t>
+      </w:r>
+      <w:bookmarkEnd w:id="0"/>
     </w:p>
     <w:p>
       <w:pPr>
@@ -22,6 +1701,7 @@
           <w:numId w:val="8"/>
         </w:numPr>
         <w:spacing w:line="360" w:lineRule="auto"/>
+        <w:outlineLvl w:val="1"/>
         <w:rPr>
           <w:rFonts w:ascii="Arial" w:hAnsi="Arial" w:cs="Arial"/>
           <w:b/>
@@ -29,6 +1709,7 @@
           <w:szCs w:val="24"/>
         </w:rPr>
       </w:pPr>
+      <w:bookmarkStart w:id="1" w:name="_Toc392120804"/>
       <w:r>
         <w:rPr>
           <w:rFonts w:ascii="Arial" w:hAnsi="Arial" w:cs="Arial"/>
@@ -38,6 +1719,7 @@
         </w:rPr>
         <w:t>INTRODUCCION</w:t>
       </w:r>
+      <w:bookmarkEnd w:id="1"/>
     </w:p>
     <w:p>
       <w:pPr>
@@ -163,6 +1845,7 @@
           <w:numId w:val="8"/>
         </w:numPr>
         <w:spacing w:line="360" w:lineRule="auto"/>
+        <w:outlineLvl w:val="1"/>
         <w:rPr>
           <w:rFonts w:ascii="Arial" w:hAnsi="Arial" w:cs="Arial"/>
           <w:b/>
@@ -170,6 +1853,7 @@
           <w:szCs w:val="24"/>
         </w:rPr>
       </w:pPr>
+      <w:bookmarkStart w:id="2" w:name="_Toc392120805"/>
       <w:r>
         <w:rPr>
           <w:rFonts w:ascii="Arial" w:hAnsi="Arial" w:cs="Arial"/>
@@ -179,6 +1863,7 @@
         </w:rPr>
         <w:t>ANTECEDENTES</w:t>
       </w:r>
+      <w:bookmarkEnd w:id="2"/>
     </w:p>
     <w:p>
       <w:pPr>
@@ -306,6 +1991,7 @@
           <w:sz w:val="24"/>
           <w:szCs w:val="24"/>
         </w:rPr>
+        <w:lastRenderedPageBreak/>
         <w:t>La oficina está ubicada en la Calle Comercio entre Calle Bush y Tente. Cnel. Sánchez.</w:t>
       </w:r>
     </w:p>
@@ -328,6 +2014,7 @@
           <w:numId w:val="8"/>
         </w:numPr>
         <w:spacing w:line="360" w:lineRule="auto"/>
+        <w:outlineLvl w:val="1"/>
         <w:rPr>
           <w:rFonts w:ascii="Arial" w:hAnsi="Arial" w:cs="Arial"/>
           <w:b/>
@@ -335,6 +2022,7 @@
           <w:szCs w:val="24"/>
         </w:rPr>
       </w:pPr>
+      <w:bookmarkStart w:id="3" w:name="_Toc392120806"/>
       <w:r>
         <w:rPr>
           <w:rFonts w:ascii="Arial" w:hAnsi="Arial" w:cs="Arial"/>
@@ -344,6 +2032,7 @@
         </w:rPr>
         <w:t>DESCRIPCION DEL PROBLEMA</w:t>
       </w:r>
+      <w:bookmarkEnd w:id="3"/>
     </w:p>
     <w:p>
       <w:pPr>
@@ -546,7 +2235,6 @@
         <w:spacing w:line="360" w:lineRule="auto"/>
         <w:rPr>
           <w:rFonts w:ascii="Arial" w:hAnsi="Arial" w:cs="Arial"/>
-          <w:color w:val="FF0000"/>
           <w:sz w:val="24"/>
           <w:szCs w:val="24"/>
         </w:rPr>
@@ -554,7 +2242,6 @@
       <w:r>
         <w:rPr>
           <w:rFonts w:ascii="Arial" w:hAnsi="Arial" w:cs="Arial"/>
-          <w:color w:val="FF0000"/>
           <w:sz w:val="24"/>
           <w:szCs w:val="24"/>
         </w:rPr>
@@ -563,7 +2250,6 @@
       <w:r>
         <w:rPr>
           <w:rFonts w:ascii="Arial" w:hAnsi="Arial" w:cs="Arial"/>
-          <w:color w:val="FF0000"/>
           <w:sz w:val="24"/>
           <w:szCs w:val="24"/>
         </w:rPr>
@@ -572,11 +2258,18 @@
       <w:r>
         <w:rPr>
           <w:rFonts w:ascii="Arial" w:hAnsi="Arial" w:cs="Arial"/>
-          <w:color w:val="FF0000"/>
           <w:sz w:val="24"/>
           <w:szCs w:val="24"/>
         </w:rPr>
         <w:t xml:space="preserve"> sobre los clientes, y sus datos personales</w:t>
+      </w:r>
+      <w:r>
+        <w:rPr>
+          <w:rFonts w:ascii="Arial" w:hAnsi="Arial" w:cs="Arial"/>
+          <w:sz w:val="24"/>
+          <w:szCs w:val="24"/>
+        </w:rPr>
+        <w:t>, de esta manera es un poco dificultoso el obtener contacto con ellos, en caso de ser necesario.</w:t>
       </w:r>
     </w:p>
     <w:p>
@@ -589,7 +2282,6 @@
         <w:spacing w:line="360" w:lineRule="auto"/>
         <w:rPr>
           <w:rFonts w:ascii="Arial" w:hAnsi="Arial" w:cs="Arial"/>
-          <w:color w:val="FF0000"/>
           <w:sz w:val="24"/>
           <w:szCs w:val="24"/>
         </w:rPr>
@@ -597,7 +2289,6 @@
       <w:r>
         <w:rPr>
           <w:rFonts w:ascii="Arial" w:hAnsi="Arial" w:cs="Arial"/>
-          <w:color w:val="FF0000"/>
           <w:sz w:val="24"/>
           <w:szCs w:val="24"/>
         </w:rPr>
@@ -606,7 +2297,6 @@
       <w:r>
         <w:rPr>
           <w:rFonts w:ascii="Arial" w:hAnsi="Arial" w:cs="Arial"/>
-          <w:color w:val="FF0000"/>
           <w:sz w:val="24"/>
           <w:szCs w:val="24"/>
         </w:rPr>
@@ -615,7 +2305,6 @@
       <w:r>
         <w:rPr>
           <w:rFonts w:ascii="Arial" w:hAnsi="Arial" w:cs="Arial"/>
-          <w:color w:val="FF0000"/>
           <w:sz w:val="24"/>
           <w:szCs w:val="24"/>
         </w:rPr>
@@ -624,7 +2313,6 @@
       <w:r>
         <w:rPr>
           <w:rFonts w:ascii="Arial" w:hAnsi="Arial" w:cs="Arial"/>
-          <w:color w:val="FF0000"/>
           <w:sz w:val="24"/>
           <w:szCs w:val="24"/>
         </w:rPr>
@@ -633,7 +2321,14 @@
       <w:r>
         <w:rPr>
           <w:rFonts w:ascii="Arial" w:hAnsi="Arial" w:cs="Arial"/>
-          <w:color w:val="FF0000"/>
+          <w:sz w:val="24"/>
+          <w:szCs w:val="24"/>
+        </w:rPr>
+        <w:t>, y asi tener una mejor idea de cómo se desarrollara el caso</w:t>
+      </w:r>
+      <w:r>
+        <w:rPr>
+          <w:rFonts w:ascii="Arial" w:hAnsi="Arial" w:cs="Arial"/>
           <w:sz w:val="24"/>
           <w:szCs w:val="24"/>
         </w:rPr>
@@ -650,7 +2345,6 @@
         <w:spacing w:line="360" w:lineRule="auto"/>
         <w:rPr>
           <w:rFonts w:ascii="Arial" w:hAnsi="Arial" w:cs="Arial"/>
-          <w:color w:val="FF0000"/>
           <w:sz w:val="24"/>
           <w:szCs w:val="24"/>
         </w:rPr>
@@ -658,7 +2352,6 @@
       <w:r>
         <w:rPr>
           <w:rFonts w:ascii="Arial" w:hAnsi="Arial" w:cs="Arial"/>
-          <w:color w:val="FF0000"/>
           <w:sz w:val="24"/>
           <w:szCs w:val="24"/>
         </w:rPr>
@@ -667,12 +2360,123 @@
       <w:r>
         <w:rPr>
           <w:rFonts w:ascii="Arial" w:hAnsi="Arial" w:cs="Arial"/>
+          <w:sz w:val="24"/>
+          <w:szCs w:val="24"/>
+        </w:rPr>
+        <w:t xml:space="preserve"> control de los aranceles y el control de pago de los clientes</w:t>
+      </w:r>
+      <w:r>
+        <w:rPr>
+          <w:rFonts w:ascii="Arial" w:hAnsi="Arial" w:cs="Arial"/>
+          <w:sz w:val="24"/>
+          <w:szCs w:val="24"/>
+        </w:rPr>
+        <w:t>, quedando muchas veces el cliente con las dudas sobre los desembolsos hechos</w:t>
+      </w:r>
+      <w:r>
+        <w:rPr>
+          <w:rFonts w:ascii="Arial" w:hAnsi="Arial" w:cs="Arial"/>
+          <w:sz w:val="24"/>
+          <w:szCs w:val="24"/>
+        </w:rPr>
+        <w:t>.</w:t>
+      </w:r>
+    </w:p>
+    <w:p>
+      <w:pPr>
+        <w:pStyle w:val="Prrafodelista"/>
+        <w:spacing w:line="360" w:lineRule="auto"/>
+        <w:rPr>
+          <w:rFonts w:ascii="Arial" w:hAnsi="Arial" w:cs="Arial"/>
           <w:color w:val="FF0000"/>
           <w:sz w:val="24"/>
           <w:szCs w:val="24"/>
         </w:rPr>
-        <w:t xml:space="preserve"> control de los aranceles y el control de pago de los clientes.</w:t>
-      </w:r>
+      </w:pPr>
+    </w:p>
+    <w:p>
+      <w:pPr>
+        <w:pStyle w:val="Prrafodelista"/>
+        <w:spacing w:line="360" w:lineRule="auto"/>
+        <w:rPr>
+          <w:rFonts w:ascii="Arial" w:hAnsi="Arial" w:cs="Arial"/>
+          <w:color w:val="FF0000"/>
+          <w:sz w:val="24"/>
+          <w:szCs w:val="24"/>
+        </w:rPr>
+      </w:pPr>
+    </w:p>
+    <w:p>
+      <w:pPr>
+        <w:pStyle w:val="Prrafodelista"/>
+        <w:spacing w:line="360" w:lineRule="auto"/>
+        <w:rPr>
+          <w:rFonts w:ascii="Arial" w:hAnsi="Arial" w:cs="Arial"/>
+          <w:color w:val="FF0000"/>
+          <w:sz w:val="24"/>
+          <w:szCs w:val="24"/>
+        </w:rPr>
+      </w:pPr>
+    </w:p>
+    <w:p>
+      <w:pPr>
+        <w:pStyle w:val="Prrafodelista"/>
+        <w:spacing w:line="360" w:lineRule="auto"/>
+        <w:rPr>
+          <w:rFonts w:ascii="Arial" w:hAnsi="Arial" w:cs="Arial"/>
+          <w:color w:val="FF0000"/>
+          <w:sz w:val="24"/>
+          <w:szCs w:val="24"/>
+        </w:rPr>
+      </w:pPr>
+    </w:p>
+    <w:p>
+      <w:pPr>
+        <w:pStyle w:val="Prrafodelista"/>
+        <w:spacing w:line="360" w:lineRule="auto"/>
+        <w:rPr>
+          <w:rFonts w:ascii="Arial" w:hAnsi="Arial" w:cs="Arial"/>
+          <w:color w:val="FF0000"/>
+          <w:sz w:val="24"/>
+          <w:szCs w:val="24"/>
+        </w:rPr>
+      </w:pPr>
+    </w:p>
+    <w:p>
+      <w:pPr>
+        <w:pStyle w:val="Prrafodelista"/>
+        <w:spacing w:line="360" w:lineRule="auto"/>
+        <w:rPr>
+          <w:rFonts w:ascii="Arial" w:hAnsi="Arial" w:cs="Arial"/>
+          <w:color w:val="FF0000"/>
+          <w:sz w:val="24"/>
+          <w:szCs w:val="24"/>
+        </w:rPr>
+      </w:pPr>
+    </w:p>
+    <w:p>
+      <w:pPr>
+        <w:pStyle w:val="Prrafodelista"/>
+        <w:spacing w:line="360" w:lineRule="auto"/>
+        <w:rPr>
+          <w:rFonts w:ascii="Arial" w:hAnsi="Arial" w:cs="Arial"/>
+          <w:color w:val="FF0000"/>
+          <w:sz w:val="24"/>
+          <w:szCs w:val="24"/>
+        </w:rPr>
+      </w:pPr>
+    </w:p>
+    <w:p>
+      <w:pPr>
+        <w:pStyle w:val="Prrafodelista"/>
+        <w:spacing w:line="360" w:lineRule="auto"/>
+        <w:rPr>
+          <w:rFonts w:ascii="Arial" w:hAnsi="Arial" w:cs="Arial"/>
+          <w:color w:val="FF0000"/>
+          <w:sz w:val="24"/>
+          <w:szCs w:val="24"/>
+        </w:rPr>
+      </w:pPr>
     </w:p>
     <w:p>
       <w:pPr>
@@ -694,6 +2498,7 @@
           <w:numId w:val="8"/>
         </w:numPr>
         <w:spacing w:line="360" w:lineRule="auto"/>
+        <w:outlineLvl w:val="1"/>
         <w:rPr>
           <w:rFonts w:ascii="Arial" w:hAnsi="Arial" w:cs="Arial"/>
           <w:b/>
@@ -701,6 +2506,7 @@
           <w:szCs w:val="24"/>
         </w:rPr>
       </w:pPr>
+      <w:bookmarkStart w:id="4" w:name="_Toc392120807"/>
       <w:r>
         <w:rPr>
           <w:rFonts w:ascii="Arial" w:hAnsi="Arial" w:cs="Arial"/>
@@ -708,8 +2514,10 @@
           <w:sz w:val="24"/>
           <w:szCs w:val="24"/>
         </w:rPr>
+        <w:lastRenderedPageBreak/>
         <w:t>OBJETIVOS</w:t>
       </w:r>
+      <w:bookmarkEnd w:id="4"/>
     </w:p>
     <w:p>
       <w:pPr>
@@ -719,6 +2527,7 @@
           <w:numId w:val="8"/>
         </w:numPr>
         <w:spacing w:line="360" w:lineRule="auto"/>
+        <w:outlineLvl w:val="2"/>
         <w:rPr>
           <w:rFonts w:ascii="Arial" w:hAnsi="Arial" w:cs="Arial"/>
           <w:b/>
@@ -726,6 +2535,7 @@
           <w:szCs w:val="24"/>
         </w:rPr>
       </w:pPr>
+      <w:bookmarkStart w:id="5" w:name="_Toc392120808"/>
       <w:r>
         <w:rPr>
           <w:rFonts w:ascii="Arial" w:hAnsi="Arial" w:cs="Arial"/>
@@ -735,6 +2545,7 @@
         </w:rPr>
         <w:t>OBJETIVO GENERAL</w:t>
       </w:r>
+      <w:bookmarkEnd w:id="5"/>
     </w:p>
     <w:p>
       <w:pPr>
@@ -751,7 +2562,23 @@
           <w:sz w:val="24"/>
           <w:szCs w:val="24"/>
         </w:rPr>
-        <w:t>Desarrollar un sistema de información de administración para el Estudio Jurídico “Miguel Moron y Asociados” de la ciudad de Camiri.</w:t>
+        <w:t xml:space="preserve">Desarrollar un sistema de información de administración para el Estudio Jurídico “Miguel </w:t>
+      </w:r>
+      <w:r>
+        <w:rPr>
+          <w:rFonts w:ascii="Arial" w:hAnsi="Arial" w:cs="Arial"/>
+          <w:sz w:val="24"/>
+          <w:szCs w:val="24"/>
+        </w:rPr>
+        <w:t>Morón</w:t>
+      </w:r>
+      <w:r>
+        <w:rPr>
+          <w:rFonts w:ascii="Arial" w:hAnsi="Arial" w:cs="Arial"/>
+          <w:sz w:val="24"/>
+          <w:szCs w:val="24"/>
+        </w:rPr>
+        <w:t>” de la ciudad de Camiri.</w:t>
       </w:r>
     </w:p>
     <w:p>
@@ -762,6 +2589,7 @@
           <w:numId w:val="8"/>
         </w:numPr>
         <w:spacing w:line="360" w:lineRule="auto"/>
+        <w:outlineLvl w:val="2"/>
         <w:rPr>
           <w:rFonts w:ascii="Arial" w:hAnsi="Arial" w:cs="Arial"/>
           <w:b/>
@@ -769,6 +2597,7 @@
           <w:szCs w:val="24"/>
         </w:rPr>
       </w:pPr>
+      <w:bookmarkStart w:id="6" w:name="_Toc392120809"/>
       <w:r>
         <w:rPr>
           <w:rFonts w:ascii="Arial" w:hAnsi="Arial" w:cs="Arial"/>
@@ -776,8 +2605,36 @@
           <w:sz w:val="24"/>
           <w:szCs w:val="24"/>
         </w:rPr>
-        <w:t>OBJETIVO ESPECIFICO</w:t>
+        <w:t>OBJETIVO</w:t>
       </w:r>
+      <w:r>
+        <w:rPr>
+          <w:rFonts w:ascii="Arial" w:hAnsi="Arial" w:cs="Arial"/>
+          <w:b/>
+          <w:sz w:val="24"/>
+          <w:szCs w:val="24"/>
+        </w:rPr>
+        <w:t>S</w:t>
+      </w:r>
+      <w:r>
+        <w:rPr>
+          <w:rFonts w:ascii="Arial" w:hAnsi="Arial" w:cs="Arial"/>
+          <w:b/>
+          <w:sz w:val="24"/>
+          <w:szCs w:val="24"/>
+        </w:rPr>
+        <w:t xml:space="preserve"> ESPECIFICO</w:t>
+      </w:r>
+      <w:r>
+        <w:rPr>
+          <w:rFonts w:ascii="Arial" w:hAnsi="Arial" w:cs="Arial"/>
+          <w:b/>
+          <w:sz w:val="24"/>
+          <w:szCs w:val="24"/>
+        </w:rPr>
+        <w:t>S</w:t>
+      </w:r>
+      <w:bookmarkEnd w:id="6"/>
     </w:p>
     <w:p>
       <w:pPr>
@@ -834,7 +2691,23 @@
           <w:sz w:val="24"/>
           <w:szCs w:val="24"/>
         </w:rPr>
-        <w:t>Definir los requerimientos del sistema.</w:t>
+        <w:t>Definir los requerimientos del sistema</w:t>
+      </w:r>
+      <w:r>
+        <w:rPr>
+          <w:rFonts w:ascii="Arial" w:hAnsi="Arial" w:cs="Arial"/>
+          <w:sz w:val="24"/>
+          <w:szCs w:val="24"/>
+        </w:rPr>
+        <w:t>, utilizando herramientas para la recolección de información, como ser entrevistas, encuestas, observaciones</w:t>
+      </w:r>
+      <w:r>
+        <w:rPr>
+          <w:rFonts w:ascii="Arial" w:hAnsi="Arial" w:cs="Arial"/>
+          <w:sz w:val="24"/>
+          <w:szCs w:val="24"/>
+        </w:rPr>
+        <w:t>.</w:t>
       </w:r>
     </w:p>
     <w:p>
@@ -860,6 +2733,14 @@
         </w:rPr>
         <w:t>Análisis de los requisitos del sistema</w:t>
       </w:r>
+      <w:r>
+        <w:rPr>
+          <w:rFonts w:ascii="Arial" w:hAnsi="Arial" w:cs="Arial"/>
+          <w:sz w:val="24"/>
+          <w:szCs w:val="24"/>
+        </w:rPr>
+        <w:t>, se procederá al análisis de estos requisitos, tratando de enfocar las soluciones informáticas que estén a la altura de estos requisitos.</w:t>
+      </w:r>
     </w:p>
     <w:p>
       <w:pPr>
@@ -884,6 +2765,14 @@
         </w:rPr>
         <w:t>Diseñar un sistema de información que cumpla los requisitos</w:t>
       </w:r>
+      <w:r>
+        <w:rPr>
+          <w:rFonts w:ascii="Arial" w:hAnsi="Arial" w:cs="Arial"/>
+          <w:sz w:val="24"/>
+          <w:szCs w:val="24"/>
+        </w:rPr>
+        <w:t>, utilizando las herramientas del Proceso Unificado de Desarrollo de Software.</w:t>
+      </w:r>
     </w:p>
     <w:p>
       <w:pPr>
@@ -913,7 +2802,23 @@
           <w:sz w:val="24"/>
           <w:szCs w:val="24"/>
         </w:rPr>
-        <w:t xml:space="preserve"> y escritura de código.</w:t>
+        <w:t xml:space="preserve"> y escritura de código</w:t>
+      </w:r>
+      <w:r>
+        <w:rPr>
+          <w:rFonts w:ascii="Arial" w:hAnsi="Arial" w:cs="Arial"/>
+          <w:sz w:val="24"/>
+          <w:szCs w:val="24"/>
+        </w:rPr>
+        <w:t>, se utilizará un lenguaje de programación y un gestor de base de datos que pueda satisfacer los requerimientos del sistema</w:t>
+      </w:r>
+      <w:r>
+        <w:rPr>
+          <w:rFonts w:ascii="Arial" w:hAnsi="Arial" w:cs="Arial"/>
+          <w:sz w:val="24"/>
+          <w:szCs w:val="24"/>
+        </w:rPr>
+        <w:t>.</w:t>
       </w:r>
     </w:p>
     <w:p>
@@ -937,7 +2842,6 @@
           <w:sz w:val="24"/>
           <w:szCs w:val="24"/>
         </w:rPr>
-        <w:lastRenderedPageBreak/>
         <w:t>Pruebas y Simulación al sistema</w:t>
       </w:r>
     </w:p>
@@ -949,6 +2853,7 @@
           <w:numId w:val="8"/>
         </w:numPr>
         <w:spacing w:line="360" w:lineRule="auto"/>
+        <w:outlineLvl w:val="1"/>
         <w:rPr>
           <w:rFonts w:ascii="Arial" w:hAnsi="Arial" w:cs="Arial"/>
           <w:b/>
@@ -956,6 +2861,7 @@
           <w:szCs w:val="24"/>
         </w:rPr>
       </w:pPr>
+      <w:bookmarkStart w:id="7" w:name="_Toc392120810"/>
       <w:r>
         <w:rPr>
           <w:rFonts w:ascii="Arial" w:hAnsi="Arial" w:cs="Arial"/>
@@ -963,8 +2869,135 @@
           <w:sz w:val="24"/>
           <w:szCs w:val="24"/>
         </w:rPr>
-        <w:t xml:space="preserve"> ALCANCE</w:t>
+        <w:t>JUSTIFICACION</w:t>
       </w:r>
+      <w:bookmarkEnd w:id="7"/>
+    </w:p>
+    <w:p>
+      <w:pPr>
+        <w:pStyle w:val="Prrafodelista"/>
+        <w:spacing w:line="360" w:lineRule="auto"/>
+        <w:ind w:left="360"/>
+        <w:rPr>
+          <w:rFonts w:ascii="Arial" w:hAnsi="Arial" w:cs="Arial"/>
+          <w:sz w:val="24"/>
+          <w:szCs w:val="24"/>
+        </w:rPr>
+      </w:pPr>
+      <w:r>
+        <w:rPr>
+          <w:rFonts w:ascii="Arial" w:hAnsi="Arial" w:cs="Arial"/>
+          <w:sz w:val="24"/>
+          <w:szCs w:val="24"/>
+        </w:rPr>
+        <w:t>Mediante el presente proyecto se pretende mejorar el manejo de información que se utiliza en el estudio jurídico asi también como una mejor administración del sistema de archivos.</w:t>
+      </w:r>
+    </w:p>
+    <w:p>
+      <w:pPr>
+        <w:pStyle w:val="Prrafodelista"/>
+        <w:spacing w:line="360" w:lineRule="auto"/>
+        <w:ind w:left="360"/>
+        <w:rPr>
+          <w:rFonts w:ascii="Arial" w:hAnsi="Arial" w:cs="Arial"/>
+          <w:sz w:val="24"/>
+          <w:szCs w:val="24"/>
+        </w:rPr>
+      </w:pPr>
+      <w:r>
+        <w:rPr>
+          <w:rFonts w:ascii="Arial" w:hAnsi="Arial" w:cs="Arial"/>
+          <w:sz w:val="24"/>
+          <w:szCs w:val="24"/>
+        </w:rPr>
+        <w:t>Catalogar a los distintos casos y procesos que tiene un cliente</w:t>
+      </w:r>
+    </w:p>
+    <w:p>
+      <w:pPr>
+        <w:pStyle w:val="Prrafodelista"/>
+        <w:spacing w:line="360" w:lineRule="auto"/>
+        <w:ind w:left="360"/>
+        <w:rPr>
+          <w:rFonts w:ascii="Arial" w:hAnsi="Arial" w:cs="Arial"/>
+          <w:sz w:val="24"/>
+          <w:szCs w:val="24"/>
+        </w:rPr>
+      </w:pPr>
+    </w:p>
+    <w:p>
+      <w:pPr>
+        <w:pStyle w:val="Prrafodelista"/>
+        <w:spacing w:line="360" w:lineRule="auto"/>
+        <w:ind w:left="360"/>
+        <w:rPr>
+          <w:rFonts w:ascii="Arial" w:hAnsi="Arial" w:cs="Arial"/>
+          <w:sz w:val="24"/>
+          <w:szCs w:val="24"/>
+        </w:rPr>
+      </w:pPr>
+    </w:p>
+    <w:p>
+      <w:pPr>
+        <w:pStyle w:val="Prrafodelista"/>
+        <w:spacing w:line="360" w:lineRule="auto"/>
+        <w:ind w:left="360"/>
+        <w:rPr>
+          <w:rFonts w:ascii="Arial" w:hAnsi="Arial" w:cs="Arial"/>
+          <w:sz w:val="24"/>
+          <w:szCs w:val="24"/>
+        </w:rPr>
+      </w:pPr>
+    </w:p>
+    <w:p>
+      <w:pPr>
+        <w:pStyle w:val="Prrafodelista"/>
+        <w:spacing w:line="360" w:lineRule="auto"/>
+        <w:ind w:left="360"/>
+        <w:rPr>
+          <w:rFonts w:ascii="Arial" w:hAnsi="Arial" w:cs="Arial"/>
+          <w:sz w:val="24"/>
+          <w:szCs w:val="24"/>
+        </w:rPr>
+      </w:pPr>
+    </w:p>
+    <w:p>
+      <w:pPr>
+        <w:pStyle w:val="Prrafodelista"/>
+        <w:numPr>
+          <w:ilvl w:val="0"/>
+          <w:numId w:val="8"/>
+        </w:numPr>
+        <w:spacing w:line="360" w:lineRule="auto"/>
+        <w:outlineLvl w:val="1"/>
+        <w:rPr>
+          <w:rFonts w:ascii="Arial" w:hAnsi="Arial" w:cs="Arial"/>
+          <w:b/>
+          <w:sz w:val="24"/>
+          <w:szCs w:val="24"/>
+        </w:rPr>
+      </w:pPr>
+      <w:r>
+        <w:rPr>
+          <w:rFonts w:ascii="Arial" w:hAnsi="Arial" w:cs="Arial"/>
+          <w:b/>
+          <w:sz w:val="24"/>
+          <w:szCs w:val="24"/>
+        </w:rPr>
+        <w:lastRenderedPageBreak/>
+        <w:t xml:space="preserve"> </w:t>
+      </w:r>
+      <w:bookmarkStart w:id="8" w:name="_Toc392120811"/>
+      <w:r>
+        <w:rPr>
+          <w:rFonts w:ascii="Arial" w:hAnsi="Arial" w:cs="Arial"/>
+          <w:b/>
+          <w:sz w:val="24"/>
+          <w:szCs w:val="24"/>
+        </w:rPr>
+        <w:t>ALCANCE</w:t>
+      </w:r>
+      <w:bookmarkEnd w:id="8"/>
     </w:p>
     <w:p>
       <w:pPr>
@@ -1018,6 +3051,7 @@
           <w:numId w:val="8"/>
         </w:numPr>
         <w:spacing w:line="360" w:lineRule="auto"/>
+        <w:outlineLvl w:val="2"/>
         <w:rPr>
           <w:rFonts w:ascii="Arial" w:hAnsi="Arial" w:cs="Arial"/>
           <w:b/>
@@ -1025,6 +3059,7 @@
           <w:szCs w:val="24"/>
         </w:rPr>
       </w:pPr>
+      <w:bookmarkStart w:id="9" w:name="_Toc392120812"/>
       <w:r>
         <w:rPr>
           <w:rFonts w:ascii="Arial" w:hAnsi="Arial" w:cs="Arial"/>
@@ -1034,6 +3069,7 @@
         </w:rPr>
         <w:t>MODULO AGENDA</w:t>
       </w:r>
+      <w:bookmarkEnd w:id="9"/>
     </w:p>
     <w:p>
       <w:pPr>
@@ -1112,6 +3148,7 @@
           <w:numId w:val="8"/>
         </w:numPr>
         <w:spacing w:line="360" w:lineRule="auto"/>
+        <w:outlineLvl w:val="2"/>
         <w:rPr>
           <w:rFonts w:ascii="Arial" w:hAnsi="Arial" w:cs="Arial"/>
           <w:b/>
@@ -1119,6 +3156,7 @@
           <w:szCs w:val="24"/>
         </w:rPr>
       </w:pPr>
+      <w:bookmarkStart w:id="10" w:name="_Toc392120813"/>
       <w:r>
         <w:rPr>
           <w:rFonts w:ascii="Arial" w:hAnsi="Arial" w:cs="Arial"/>
@@ -1128,6 +3166,7 @@
         </w:rPr>
         <w:t>MODULO DOCUMENTOS</w:t>
       </w:r>
+      <w:bookmarkEnd w:id="10"/>
     </w:p>
     <w:p>
       <w:pPr>
@@ -1196,6 +3235,7 @@
           <w:numId w:val="8"/>
         </w:numPr>
         <w:spacing w:line="360" w:lineRule="auto"/>
+        <w:outlineLvl w:val="2"/>
         <w:rPr>
           <w:rFonts w:ascii="Arial" w:hAnsi="Arial" w:cs="Arial"/>
           <w:b/>
@@ -1203,6 +3243,7 @@
           <w:szCs w:val="24"/>
         </w:rPr>
       </w:pPr>
+      <w:bookmarkStart w:id="11" w:name="_Toc392120814"/>
       <w:r>
         <w:rPr>
           <w:rFonts w:ascii="Arial" w:hAnsi="Arial" w:cs="Arial"/>
@@ -1212,6 +3253,7 @@
         </w:rPr>
         <w:t>MODULO TRÁMITE</w:t>
       </w:r>
+      <w:bookmarkEnd w:id="11"/>
     </w:p>
     <w:p>
       <w:pPr>
@@ -1336,6 +3378,7 @@
           <w:numId w:val="8"/>
         </w:numPr>
         <w:spacing w:line="360" w:lineRule="auto"/>
+        <w:outlineLvl w:val="2"/>
         <w:rPr>
           <w:rFonts w:ascii="Arial" w:hAnsi="Arial" w:cs="Arial"/>
           <w:b/>
@@ -1343,6 +3386,7 @@
           <w:szCs w:val="24"/>
         </w:rPr>
       </w:pPr>
+      <w:bookmarkStart w:id="12" w:name="_Toc392120815"/>
       <w:r>
         <w:rPr>
           <w:rFonts w:ascii="Arial" w:hAnsi="Arial" w:cs="Arial"/>
@@ -1351,10 +3395,39 @@
           <w:szCs w:val="24"/>
         </w:rPr>
         <w:t>MODULO SISTEMA Y SEGURIDAD</w:t>
+      </w:r>
+      <w:bookmarkEnd w:id="12"/>
+    </w:p>
+    <w:p>
+      <w:pPr>
+        <w:pStyle w:val="Prrafodelista"/>
+        <w:numPr>
+          <w:ilvl w:val="0"/>
+          <w:numId w:val="18"/>
+        </w:numPr>
+        <w:spacing w:line="360" w:lineRule="auto"/>
+        <w:rPr>
+          <w:rFonts w:ascii="Arial" w:hAnsi="Arial" w:cs="Arial"/>
+          <w:sz w:val="24"/>
+          <w:szCs w:val="24"/>
+        </w:rPr>
+      </w:pPr>
+      <w:r>
+        <w:rPr>
+          <w:rFonts w:ascii="Arial" w:hAnsi="Arial" w:cs="Arial"/>
+          <w:sz w:val="24"/>
+          <w:szCs w:val="24"/>
+        </w:rPr>
+        <w:t>Gestionar Respaldo</w:t>
       </w:r>
     </w:p>
     <w:p>
       <w:pPr>
+        <w:pStyle w:val="Prrafodelista"/>
+        <w:numPr>
+          <w:ilvl w:val="0"/>
+          <w:numId w:val="18"/>
+        </w:numPr>
         <w:spacing w:line="360" w:lineRule="auto"/>
         <w:rPr>
           <w:rFonts w:ascii="Arial" w:hAnsi="Arial" w:cs="Arial"/>
@@ -1362,66 +3435,22 @@
           <w:szCs w:val="24"/>
         </w:rPr>
       </w:pPr>
-    </w:p>
-    <w:p>
-      <w:pPr>
-        <w:spacing w:line="360" w:lineRule="auto"/>
-        <w:rPr>
-          <w:rFonts w:ascii="Arial" w:hAnsi="Arial" w:cs="Arial"/>
-          <w:sz w:val="24"/>
-          <w:szCs w:val="24"/>
-        </w:rPr>
-      </w:pPr>
-    </w:p>
-    <w:p>
-      <w:pPr>
-        <w:spacing w:line="360" w:lineRule="auto"/>
-        <w:rPr>
-          <w:rFonts w:ascii="Arial" w:hAnsi="Arial" w:cs="Arial"/>
-          <w:sz w:val="24"/>
-          <w:szCs w:val="24"/>
-        </w:rPr>
-      </w:pPr>
-    </w:p>
-    <w:p>
-      <w:pPr>
-        <w:spacing w:line="360" w:lineRule="auto"/>
-        <w:rPr>
-          <w:rFonts w:ascii="Arial" w:hAnsi="Arial" w:cs="Arial"/>
-          <w:sz w:val="24"/>
-          <w:szCs w:val="24"/>
-        </w:rPr>
-      </w:pPr>
-    </w:p>
-    <w:p>
-      <w:pPr>
-        <w:spacing w:line="360" w:lineRule="auto"/>
-        <w:rPr>
-          <w:rFonts w:ascii="Arial" w:hAnsi="Arial" w:cs="Arial"/>
-          <w:sz w:val="24"/>
-          <w:szCs w:val="24"/>
-        </w:rPr>
-      </w:pPr>
-    </w:p>
-    <w:p>
-      <w:pPr>
-        <w:spacing w:line="360" w:lineRule="auto"/>
-        <w:rPr>
-          <w:rFonts w:ascii="Arial" w:hAnsi="Arial" w:cs="Arial"/>
-          <w:sz w:val="24"/>
-          <w:szCs w:val="24"/>
-        </w:rPr>
-      </w:pPr>
-    </w:p>
-    <w:p>
-      <w:pPr>
-        <w:spacing w:line="360" w:lineRule="auto"/>
-        <w:rPr>
-          <w:rFonts w:ascii="Arial" w:hAnsi="Arial" w:cs="Arial"/>
-          <w:sz w:val="24"/>
-          <w:szCs w:val="24"/>
-        </w:rPr>
-      </w:pPr>
+      <w:r>
+        <w:rPr>
+          <w:rFonts w:ascii="Arial" w:hAnsi="Arial" w:cs="Arial"/>
+          <w:sz w:val="24"/>
+          <w:szCs w:val="24"/>
+        </w:rPr>
+        <w:t xml:space="preserve">Gestionar </w:t>
+      </w:r>
+      <w:r>
+        <w:rPr>
+          <w:rFonts w:ascii="Arial" w:hAnsi="Arial" w:cs="Arial"/>
+          <w:sz w:val="24"/>
+          <w:szCs w:val="24"/>
+        </w:rPr>
+        <w:t>Mantenimiento y Seguridad</w:t>
+      </w:r>
     </w:p>
     <w:p>
       <w:pPr>
@@ -1431,6 +3460,7 @@
           <w:numId w:val="8"/>
         </w:numPr>
         <w:spacing w:line="360" w:lineRule="auto"/>
+        <w:outlineLvl w:val="1"/>
         <w:rPr>
           <w:rFonts w:ascii="Arial" w:hAnsi="Arial" w:cs="Arial"/>
           <w:b/>
@@ -1438,6 +3468,7 @@
           <w:szCs w:val="24"/>
         </w:rPr>
       </w:pPr>
+      <w:bookmarkStart w:id="13" w:name="_Toc392120816"/>
       <w:r>
         <w:rPr>
           <w:rFonts w:ascii="Arial" w:hAnsi="Arial" w:cs="Arial"/>
@@ -1445,37 +3476,174 @@
           <w:sz w:val="24"/>
           <w:szCs w:val="24"/>
         </w:rPr>
-        <w:t>JUSTIFICACION</w:t>
+        <w:t>METODOLOGIA</w:t>
       </w:r>
+      <w:bookmarkEnd w:id="13"/>
     </w:p>
     <w:p>
       <w:pPr>
         <w:pStyle w:val="Prrafodelista"/>
         <w:spacing w:line="360" w:lineRule="auto"/>
         <w:ind w:left="360"/>
-        <w:rPr>
-          <w:rFonts w:ascii="Arial" w:hAnsi="Arial" w:cs="Arial"/>
-          <w:sz w:val="24"/>
-          <w:szCs w:val="24"/>
-        </w:rPr>
-      </w:pPr>
-      <w:r>
-        <w:rPr>
-          <w:rFonts w:ascii="Arial" w:hAnsi="Arial" w:cs="Arial"/>
-          <w:sz w:val="24"/>
-          <w:szCs w:val="24"/>
-        </w:rPr>
-        <w:lastRenderedPageBreak/>
-        <w:t>Mediante el presente proyecto se pretende mejorar el manejo de información que se utiliza en el estudio jurídico asi también como una mejor administración del sistema de archivos.</w:t>
-      </w:r>
+        <w:outlineLvl w:val="0"/>
+        <w:rPr>
+          <w:rFonts w:ascii="Arial" w:hAnsi="Arial" w:cs="Arial"/>
+          <w:b/>
+          <w:sz w:val="24"/>
+          <w:szCs w:val="24"/>
+        </w:rPr>
+      </w:pPr>
+      <w:bookmarkStart w:id="14" w:name="_Toc392120817"/>
     </w:p>
     <w:p>
       <w:pPr>
         <w:pStyle w:val="Prrafodelista"/>
         <w:spacing w:line="360" w:lineRule="auto"/>
         <w:ind w:left="360"/>
-        <w:rPr>
-          <w:rFonts w:ascii="Arial" w:hAnsi="Arial" w:cs="Arial"/>
+        <w:outlineLvl w:val="0"/>
+        <w:rPr>
+          <w:rFonts w:ascii="Arial" w:hAnsi="Arial" w:cs="Arial"/>
+          <w:b/>
+          <w:sz w:val="24"/>
+          <w:szCs w:val="24"/>
+        </w:rPr>
+      </w:pPr>
+    </w:p>
+    <w:p>
+      <w:pPr>
+        <w:pStyle w:val="Prrafodelista"/>
+        <w:spacing w:line="360" w:lineRule="auto"/>
+        <w:ind w:left="360"/>
+        <w:outlineLvl w:val="0"/>
+        <w:rPr>
+          <w:rFonts w:ascii="Arial" w:hAnsi="Arial" w:cs="Arial"/>
+          <w:b/>
+          <w:sz w:val="24"/>
+          <w:szCs w:val="24"/>
+        </w:rPr>
+      </w:pPr>
+    </w:p>
+    <w:p>
+      <w:pPr>
+        <w:pStyle w:val="Prrafodelista"/>
+        <w:spacing w:line="360" w:lineRule="auto"/>
+        <w:ind w:left="360"/>
+        <w:outlineLvl w:val="0"/>
+        <w:rPr>
+          <w:rFonts w:ascii="Arial" w:hAnsi="Arial" w:cs="Arial"/>
+          <w:b/>
+          <w:sz w:val="24"/>
+          <w:szCs w:val="24"/>
+        </w:rPr>
+      </w:pPr>
+    </w:p>
+    <w:p>
+      <w:pPr>
+        <w:pStyle w:val="Prrafodelista"/>
+        <w:spacing w:line="360" w:lineRule="auto"/>
+        <w:ind w:left="360"/>
+        <w:outlineLvl w:val="0"/>
+        <w:rPr>
+          <w:rFonts w:ascii="Arial" w:hAnsi="Arial" w:cs="Arial"/>
+          <w:b/>
+          <w:sz w:val="24"/>
+          <w:szCs w:val="24"/>
+        </w:rPr>
+      </w:pPr>
+    </w:p>
+    <w:p>
+      <w:pPr>
+        <w:pStyle w:val="Prrafodelista"/>
+        <w:spacing w:line="360" w:lineRule="auto"/>
+        <w:ind w:left="360"/>
+        <w:outlineLvl w:val="0"/>
+        <w:rPr>
+          <w:rFonts w:ascii="Arial" w:hAnsi="Arial" w:cs="Arial"/>
+          <w:b/>
+          <w:sz w:val="24"/>
+          <w:szCs w:val="24"/>
+        </w:rPr>
+      </w:pPr>
+    </w:p>
+    <w:p>
+      <w:pPr>
+        <w:pStyle w:val="Prrafodelista"/>
+        <w:spacing w:line="360" w:lineRule="auto"/>
+        <w:ind w:left="360"/>
+        <w:outlineLvl w:val="0"/>
+        <w:rPr>
+          <w:rFonts w:ascii="Arial" w:hAnsi="Arial" w:cs="Arial"/>
+          <w:b/>
+          <w:sz w:val="24"/>
+          <w:szCs w:val="24"/>
+        </w:rPr>
+      </w:pPr>
+    </w:p>
+    <w:p>
+      <w:pPr>
+        <w:pStyle w:val="Prrafodelista"/>
+        <w:spacing w:line="360" w:lineRule="auto"/>
+        <w:ind w:left="360"/>
+        <w:outlineLvl w:val="0"/>
+        <w:rPr>
+          <w:rFonts w:ascii="Arial" w:hAnsi="Arial" w:cs="Arial"/>
+          <w:b/>
+          <w:sz w:val="24"/>
+          <w:szCs w:val="24"/>
+        </w:rPr>
+      </w:pPr>
+    </w:p>
+    <w:p>
+      <w:pPr>
+        <w:pStyle w:val="Prrafodelista"/>
+        <w:spacing w:line="360" w:lineRule="auto"/>
+        <w:ind w:left="360"/>
+        <w:outlineLvl w:val="0"/>
+        <w:rPr>
+          <w:rFonts w:ascii="Arial" w:hAnsi="Arial" w:cs="Arial"/>
+          <w:b/>
+          <w:sz w:val="24"/>
+          <w:szCs w:val="24"/>
+        </w:rPr>
+      </w:pPr>
+    </w:p>
+    <w:p>
+      <w:pPr>
+        <w:pStyle w:val="Prrafodelista"/>
+        <w:spacing w:line="360" w:lineRule="auto"/>
+        <w:ind w:left="360"/>
+        <w:outlineLvl w:val="0"/>
+        <w:rPr>
+          <w:rFonts w:ascii="Arial" w:hAnsi="Arial" w:cs="Arial"/>
+          <w:b/>
+          <w:sz w:val="24"/>
+          <w:szCs w:val="24"/>
+        </w:rPr>
+      </w:pPr>
+    </w:p>
+    <w:p>
+      <w:pPr>
+        <w:pStyle w:val="Prrafodelista"/>
+        <w:spacing w:line="360" w:lineRule="auto"/>
+        <w:ind w:left="360"/>
+        <w:outlineLvl w:val="0"/>
+        <w:rPr>
+          <w:rFonts w:ascii="Arial" w:hAnsi="Arial" w:cs="Arial"/>
+          <w:b/>
+          <w:sz w:val="24"/>
+          <w:szCs w:val="24"/>
+        </w:rPr>
+      </w:pPr>
+    </w:p>
+    <w:p>
+      <w:pPr>
+        <w:pStyle w:val="Prrafodelista"/>
+        <w:spacing w:line="360" w:lineRule="auto"/>
+        <w:ind w:left="360"/>
+        <w:outlineLvl w:val="0"/>
+        <w:rPr>
+          <w:rFonts w:ascii="Arial" w:hAnsi="Arial" w:cs="Arial"/>
+          <w:b/>
           <w:sz w:val="24"/>
           <w:szCs w:val="24"/>
         </w:rPr>
@@ -1483,11 +3651,23 @@
       <w:r>
         <w:rPr>
           <w:rFonts w:ascii="Arial" w:hAnsi="Arial" w:cs="Arial"/>
-          <w:sz w:val="24"/>
-          <w:szCs w:val="24"/>
-        </w:rPr>
-        <w:t>Catalogar a los distintos casos y procesos que tiene un cliente</w:t>
+          <w:b/>
+          <w:sz w:val="24"/>
+          <w:szCs w:val="24"/>
+        </w:rPr>
+        <w:lastRenderedPageBreak/>
+        <w:t>C</w:t>
       </w:r>
+      <w:r>
+        <w:rPr>
+          <w:rFonts w:ascii="Arial" w:hAnsi="Arial" w:cs="Arial"/>
+          <w:b/>
+          <w:sz w:val="24"/>
+          <w:szCs w:val="24"/>
+        </w:rPr>
+        <w:t>APITULO II</w:t>
+      </w:r>
+      <w:bookmarkEnd w:id="14"/>
     </w:p>
     <w:p>
       <w:pPr>
@@ -1497,6 +3677,7 @@
           <w:numId w:val="8"/>
         </w:numPr>
         <w:spacing w:line="360" w:lineRule="auto"/>
+        <w:outlineLvl w:val="1"/>
         <w:rPr>
           <w:rFonts w:ascii="Arial" w:hAnsi="Arial" w:cs="Arial"/>
           <w:b/>
@@ -1504,22 +3685,7 @@
           <w:szCs w:val="24"/>
         </w:rPr>
       </w:pPr>
-    </w:p>
-    <w:p>
-      <w:pPr>
-        <w:pStyle w:val="Prrafodelista"/>
-        <w:numPr>
-          <w:ilvl w:val="0"/>
-          <w:numId w:val="8"/>
-        </w:numPr>
-        <w:spacing w:line="360" w:lineRule="auto"/>
-        <w:rPr>
-          <w:rFonts w:ascii="Arial" w:hAnsi="Arial" w:cs="Arial"/>
-          <w:b/>
-          <w:sz w:val="24"/>
-          <w:szCs w:val="24"/>
-        </w:rPr>
-      </w:pPr>
+      <w:bookmarkStart w:id="15" w:name="_Toc392120818"/>
       <w:r>
         <w:rPr>
           <w:rFonts w:ascii="Arial" w:hAnsi="Arial" w:cs="Arial"/>
@@ -1529,6 +3695,7 @@
         </w:rPr>
         <w:t>Diagrama de Clases</w:t>
       </w:r>
+      <w:bookmarkEnd w:id="15"/>
     </w:p>
     <w:p>
       <w:pPr>
@@ -1697,6 +3864,7 @@
           <w:numId w:val="8"/>
         </w:numPr>
         <w:spacing w:line="360" w:lineRule="auto"/>
+        <w:outlineLvl w:val="0"/>
         <w:rPr>
           <w:rFonts w:ascii="Arial" w:hAnsi="Arial" w:cs="Arial"/>
           <w:b/>
@@ -1704,6 +3872,7 @@
           <w:szCs w:val="24"/>
         </w:rPr>
       </w:pPr>
+      <w:bookmarkStart w:id="16" w:name="_Toc392120819"/>
       <w:r>
         <w:rPr>
           <w:rFonts w:ascii="Arial" w:hAnsi="Arial" w:cs="Arial"/>
@@ -1711,9 +3880,9 @@
           <w:sz w:val="24"/>
           <w:szCs w:val="24"/>
         </w:rPr>
-        <w:lastRenderedPageBreak/>
         <w:t>REQUISITOS DEL SISTEMA</w:t>
       </w:r>
+      <w:bookmarkEnd w:id="16"/>
     </w:p>
     <w:tbl>
       <w:tblPr>
@@ -2000,6 +4169,7 @@
                 <w:sz w:val="24"/>
                 <w:szCs w:val="24"/>
               </w:rPr>
+              <w:lastRenderedPageBreak/>
               <w:t>3</w:t>
             </w:r>
           </w:p>
@@ -3124,7 +5294,6 @@
           <w:szCs w:val="24"/>
           <w:lang w:val="es-ES"/>
         </w:rPr>
-        <w:lastRenderedPageBreak/>
         <w:t>CLIENTE</w:t>
       </w:r>
     </w:p>
@@ -3401,6 +5570,7 @@
                 <w:szCs w:val="24"/>
                 <w:lang w:val="es-ES"/>
               </w:rPr>
+              <w:lastRenderedPageBreak/>
               <w:t>NOMBRE</w:t>
             </w:r>
           </w:p>
@@ -5580,7 +7750,6 @@
           <w:szCs w:val="24"/>
           <w:lang w:val="es-ES"/>
         </w:rPr>
-        <w:lastRenderedPageBreak/>
         <w:t>TIPO_CASO</w:t>
       </w:r>
     </w:p>
@@ -5736,6 +7905,7 @@
                 <w:szCs w:val="24"/>
                 <w:lang w:val="es-ES"/>
               </w:rPr>
+              <w:lastRenderedPageBreak/>
               <w:t>TIPO_CASO</w:t>
             </w:r>
           </w:p>
@@ -7855,6 +10025,7 @@
           <w:szCs w:val="24"/>
           <w:lang w:val="es-ES"/>
         </w:rPr>
+        <w:lastRenderedPageBreak/>
         <w:t>ARANCEL</w:t>
       </w:r>
     </w:p>
@@ -9753,6 +11924,7 @@
                 <w:szCs w:val="24"/>
                 <w:lang w:val="es-ES"/>
               </w:rPr>
+              <w:lastRenderedPageBreak/>
               <w:t>ATRIBUTO</w:t>
             </w:r>
           </w:p>
@@ -10622,8 +12794,8 @@
                 <w:lang w:val="es-ES"/>
               </w:rPr>
             </w:pPr>
-            <w:bookmarkStart w:id="0" w:name="_GoBack"/>
-            <w:bookmarkEnd w:id="0"/>
+            <w:bookmarkStart w:id="17" w:name="_GoBack"/>
+            <w:bookmarkEnd w:id="17"/>
           </w:p>
         </w:tc>
       </w:tr>
@@ -10803,7 +12975,6 @@
           <w:szCs w:val="24"/>
           <w:lang w:val="es-ES"/>
         </w:rPr>
-        <w:lastRenderedPageBreak/>
         <w:t>Diagrama Modelo Entidad Relación</w:t>
       </w:r>
     </w:p>
@@ -10827,6 +12998,7 @@
           <w:szCs w:val="24"/>
           <w:lang w:val="es-ES" w:eastAsia="es-ES"/>
         </w:rPr>
+        <w:lastRenderedPageBreak/>
         <w:drawing>
           <wp:inline distT="0" distB="0" distL="0" distR="0">
             <wp:extent cx="5612130" cy="3912870"/>
@@ -10917,27 +13089,14 @@
           <w:pStyle w:val="Piedepgina"/>
           <w:jc w:val="right"/>
         </w:pPr>
-        <w:r>
-          <w:fldChar w:fldCharType="begin"/>
-        </w:r>
-        <w:r>
-          <w:instrText xml:space="preserve"> PAGE   \* MERGEFORMAT </w:instrText>
-        </w:r>
-        <w:r>
-          <w:fldChar w:fldCharType="separate"/>
-        </w:r>
-        <w:r>
-          <w:rPr>
-            <w:noProof/>
-          </w:rPr>
-          <w:t>9</w:t>
-        </w:r>
-        <w:r>
-          <w:rPr>
-            <w:noProof/>
-          </w:rPr>
-          <w:fldChar w:fldCharType="end"/>
-        </w:r>
+        <w:fldSimple w:instr=" PAGE   \* MERGEFORMAT ">
+          <w:r>
+            <w:rPr>
+              <w:noProof/>
+            </w:rPr>
+            <w:t>12</w:t>
+          </w:r>
+        </w:fldSimple>
       </w:p>
     </w:sdtContent>
   </w:sdt>
@@ -12276,6 +14435,119 @@
     </w:lvl>
   </w:abstractNum>
   <w:abstractNum w:abstractNumId="13">
+    <w:nsid w:val="65A24EDB"/>
+    <w:multiLevelType w:val="hybridMultilevel"/>
+    <w:tmpl w:val="D6B2FD1C"/>
+    <w:lvl w:ilvl="0" w:tplc="0C0A0001">
+      <w:start w:val="1"/>
+      <w:numFmt w:val="bullet"/>
+      <w:lvlText w:val=""/>
+      <w:lvlJc w:val="left"/>
+      <w:pPr>
+        <w:ind w:left="720" w:hanging="360"/>
+      </w:pPr>
+      <w:rPr>
+        <w:rFonts w:ascii="Symbol" w:hAnsi="Symbol" w:hint="default"/>
+      </w:rPr>
+    </w:lvl>
+    <w:lvl w:ilvl="1" w:tplc="0C0A0003" w:tentative="1">
+      <w:start w:val="1"/>
+      <w:numFmt w:val="bullet"/>
+      <w:lvlText w:val="o"/>
+      <w:lvlJc w:val="left"/>
+      <w:pPr>
+        <w:ind w:left="1440" w:hanging="360"/>
+      </w:pPr>
+      <w:rPr>
+        <w:rFonts w:ascii="Courier New" w:hAnsi="Courier New" w:cs="Courier New" w:hint="default"/>
+      </w:rPr>
+    </w:lvl>
+    <w:lvl w:ilvl="2" w:tplc="0C0A0005" w:tentative="1">
+      <w:start w:val="1"/>
+      <w:numFmt w:val="bullet"/>
+      <w:lvlText w:val=""/>
+      <w:lvlJc w:val="left"/>
+      <w:pPr>
+        <w:ind w:left="2160" w:hanging="360"/>
+      </w:pPr>
+      <w:rPr>
+        <w:rFonts w:ascii="Wingdings" w:hAnsi="Wingdings" w:hint="default"/>
+      </w:rPr>
+    </w:lvl>
+    <w:lvl w:ilvl="3" w:tplc="0C0A0001" w:tentative="1">
+      <w:start w:val="1"/>
+      <w:numFmt w:val="bullet"/>
+      <w:lvlText w:val=""/>
+      <w:lvlJc w:val="left"/>
+      <w:pPr>
+        <w:ind w:left="2880" w:hanging="360"/>
+      </w:pPr>
+      <w:rPr>
+        <w:rFonts w:ascii="Symbol" w:hAnsi="Symbol" w:hint="default"/>
+      </w:rPr>
+    </w:lvl>
+    <w:lvl w:ilvl="4" w:tplc="0C0A0003" w:tentative="1">
+      <w:start w:val="1"/>
+      <w:numFmt w:val="bullet"/>
+      <w:lvlText w:val="o"/>
+      <w:lvlJc w:val="left"/>
+      <w:pPr>
+        <w:ind w:left="3600" w:hanging="360"/>
+      </w:pPr>
+      <w:rPr>
+        <w:rFonts w:ascii="Courier New" w:hAnsi="Courier New" w:cs="Courier New" w:hint="default"/>
+      </w:rPr>
+    </w:lvl>
+    <w:lvl w:ilvl="5" w:tplc="0C0A0005" w:tentative="1">
+      <w:start w:val="1"/>
+      <w:numFmt w:val="bullet"/>
+      <w:lvlText w:val=""/>
+      <w:lvlJc w:val="left"/>
+      <w:pPr>
+        <w:ind w:left="4320" w:hanging="360"/>
+      </w:pPr>
+      <w:rPr>
+        <w:rFonts w:ascii="Wingdings" w:hAnsi="Wingdings" w:hint="default"/>
+      </w:rPr>
+    </w:lvl>
+    <w:lvl w:ilvl="6" w:tplc="0C0A0001" w:tentative="1">
+      <w:start w:val="1"/>
+      <w:numFmt w:val="bullet"/>
+      <w:lvlText w:val=""/>
+      <w:lvlJc w:val="left"/>
+      <w:pPr>
+        <w:ind w:left="5040" w:hanging="360"/>
+      </w:pPr>
+      <w:rPr>
+        <w:rFonts w:ascii="Symbol" w:hAnsi="Symbol" w:hint="default"/>
+      </w:rPr>
+    </w:lvl>
+    <w:lvl w:ilvl="7" w:tplc="0C0A0003" w:tentative="1">
+      <w:start w:val="1"/>
+      <w:numFmt w:val="bullet"/>
+      <w:lvlText w:val="o"/>
+      <w:lvlJc w:val="left"/>
+      <w:pPr>
+        <w:ind w:left="5760" w:hanging="360"/>
+      </w:pPr>
+      <w:rPr>
+        <w:rFonts w:ascii="Courier New" w:hAnsi="Courier New" w:cs="Courier New" w:hint="default"/>
+      </w:rPr>
+    </w:lvl>
+    <w:lvl w:ilvl="8" w:tplc="0C0A0005" w:tentative="1">
+      <w:start w:val="1"/>
+      <w:numFmt w:val="bullet"/>
+      <w:lvlText w:val=""/>
+      <w:lvlJc w:val="left"/>
+      <w:pPr>
+        <w:ind w:left="6480" w:hanging="360"/>
+      </w:pPr>
+      <w:rPr>
+        <w:rFonts w:ascii="Wingdings" w:hAnsi="Wingdings" w:hint="default"/>
+      </w:rPr>
+    </w:lvl>
+  </w:abstractNum>
+  <w:abstractNum w:abstractNumId="14">
     <w:nsid w:val="677F3C19"/>
     <w:multiLevelType w:val="hybridMultilevel"/>
     <w:tmpl w:val="9B42A95A"/>
@@ -12388,7 +14660,7 @@
       </w:rPr>
     </w:lvl>
   </w:abstractNum>
-  <w:abstractNum w:abstractNumId="14">
+  <w:abstractNum w:abstractNumId="15">
     <w:nsid w:val="6D9C4501"/>
     <w:multiLevelType w:val="hybridMultilevel"/>
     <w:tmpl w:val="D2EE95E6"/>
@@ -12501,7 +14773,7 @@
       </w:rPr>
     </w:lvl>
   </w:abstractNum>
-  <w:abstractNum w:abstractNumId="15">
+  <w:abstractNum w:abstractNumId="16">
     <w:nsid w:val="6FD045EB"/>
     <w:multiLevelType w:val="multilevel"/>
     <w:tmpl w:val="72627FC4"/>
@@ -12590,7 +14862,7 @@
       </w:pPr>
     </w:lvl>
   </w:abstractNum>
-  <w:abstractNum w:abstractNumId="16">
+  <w:abstractNum w:abstractNumId="17">
     <w:nsid w:val="799063D7"/>
     <w:multiLevelType w:val="hybridMultilevel"/>
     <w:tmpl w:val="F0B627C8"/>
@@ -12707,7 +14979,7 @@
     <w:abstractNumId w:val="7"/>
   </w:num>
   <w:num w:numId="2">
-    <w:abstractNumId w:val="14"/>
+    <w:abstractNumId w:val="15"/>
   </w:num>
   <w:num w:numId="3">
     <w:abstractNumId w:val="2"/>
@@ -12722,7 +14994,7 @@
     <w:abstractNumId w:val="4"/>
   </w:num>
   <w:num w:numId="7">
-    <w:abstractNumId w:val="13"/>
+    <w:abstractNumId w:val="14"/>
   </w:num>
   <w:num w:numId="8">
     <w:abstractNumId w:val="3"/>
@@ -12743,16 +15015,19 @@
     <w:abstractNumId w:val="9"/>
   </w:num>
   <w:num w:numId="14">
-    <w:abstractNumId w:val="16"/>
+    <w:abstractNumId w:val="17"/>
   </w:num>
   <w:num w:numId="15">
     <w:abstractNumId w:val="12"/>
   </w:num>
   <w:num w:numId="16">
-    <w:abstractNumId w:val="15"/>
+    <w:abstractNumId w:val="16"/>
   </w:num>
   <w:num w:numId="17">
     <w:abstractNumId w:val="0"/>
+  </w:num>
+  <w:num w:numId="18">
+    <w:abstractNumId w:val="13"/>
   </w:num>
 </w:numbering>
 </file>
@@ -13111,6 +15386,55 @@
     <w:rPr>
       <w:lang w:val="es-ES"/>
     </w:rPr>
+  </w:style>
+  <w:style w:type="paragraph" w:styleId="TDC1">
+    <w:name w:val="toc 1"/>
+    <w:basedOn w:val="Normal"/>
+    <w:next w:val="Normal"/>
+    <w:autoRedefine/>
+    <w:uiPriority w:val="39"/>
+    <w:unhideWhenUsed/>
+    <w:rsid w:val="007C6D73"/>
+    <w:pPr>
+      <w:spacing w:after="100"/>
+    </w:pPr>
+  </w:style>
+  <w:style w:type="paragraph" w:styleId="TDC2">
+    <w:name w:val="toc 2"/>
+    <w:basedOn w:val="Normal"/>
+    <w:next w:val="Normal"/>
+    <w:autoRedefine/>
+    <w:uiPriority w:val="39"/>
+    <w:unhideWhenUsed/>
+    <w:rsid w:val="007C6D73"/>
+    <w:pPr>
+      <w:spacing w:after="100"/>
+      <w:ind w:left="220"/>
+    </w:pPr>
+  </w:style>
+  <w:style w:type="character" w:styleId="Hipervnculo">
+    <w:name w:val="Hyperlink"/>
+    <w:basedOn w:val="Fuentedeprrafopredeter"/>
+    <w:uiPriority w:val="99"/>
+    <w:unhideWhenUsed/>
+    <w:rsid w:val="007C6D73"/>
+    <w:rPr>
+      <w:color w:val="0000FF" w:themeColor="hyperlink"/>
+      <w:u w:val="single"/>
+    </w:rPr>
+  </w:style>
+  <w:style w:type="paragraph" w:styleId="TDC3">
+    <w:name w:val="toc 3"/>
+    <w:basedOn w:val="Normal"/>
+    <w:next w:val="Normal"/>
+    <w:autoRedefine/>
+    <w:uiPriority w:val="39"/>
+    <w:unhideWhenUsed/>
+    <w:rsid w:val="00D554FF"/>
+    <w:pPr>
+      <w:spacing w:after="100"/>
+      <w:ind w:left="440"/>
+    </w:pPr>
   </w:style>
 </w:styles>
 </file>
@@ -13593,7 +15917,7 @@
 </file>
 
 <file path=customXml/itemProps1.xml><?xml version="1.0" encoding="utf-8"?>
-<ds:datastoreItem xmlns:ds="http://schemas.openxmlformats.org/officeDocument/2006/customXml" ds:itemID="{FF9CDC15-2A4A-423C-833D-502A9D0ED22A}">
+<ds:datastoreItem xmlns:ds="http://schemas.openxmlformats.org/officeDocument/2006/customXml" ds:itemID="{378E1033-3A38-4015-B328-82B78FDA0C4B}">
   <ds:schemaRefs>
     <ds:schemaRef ds:uri="http://schemas.openxmlformats.org/officeDocument/2006/bibliography"/>
   </ds:schemaRefs>

</xml_diff>

<commit_message>
Documentacion Hasta Casos de Uso
</commit_message>
<xml_diff>
--- a/Documentacion/Documentacion.docx
+++ b/Documentacion/Documentacion.docx
@@ -1,6 +1,6 @@
 
 <file path=word/document.xml><?xml version="1.0" encoding="utf-8"?>
-<w:document xmlns:wpc="http://schemas.microsoft.com/office/word/2010/wordprocessingCanvas" xmlns:mc="http://schemas.openxmlformats.org/markup-compatibility/2006" xmlns:o="urn:schemas-microsoft-com:office:office" xmlns:r="http://schemas.openxmlformats.org/officeDocument/2006/relationships" xmlns:m="http://schemas.openxmlformats.org/officeDocument/2006/math" xmlns:v="urn:schemas-microsoft-com:vml" xmlns:wp14="http://schemas.microsoft.com/office/word/2010/wordprocessingDrawing" xmlns:wp="http://schemas.openxmlformats.org/drawingml/2006/wordprocessingDrawing" xmlns:w10="urn:schemas-microsoft-com:office:word" xmlns:w="http://schemas.openxmlformats.org/wordprocessingml/2006/main" xmlns:w14="http://schemas.microsoft.com/office/word/2010/wordml" xmlns:wpg="http://schemas.microsoft.com/office/word/2010/wordprocessingGroup" xmlns:wpi="http://schemas.microsoft.com/office/word/2010/wordprocessingInk" xmlns:wne="http://schemas.microsoft.com/office/word/2006/wordml" xmlns:wps="http://schemas.microsoft.com/office/word/2010/wordprocessingShape" mc:Ignorable="w14 wp14">
+<w:document xmlns:ve="http://schemas.openxmlformats.org/markup-compatibility/2006" xmlns:o="urn:schemas-microsoft-com:office:office" xmlns:r="http://schemas.openxmlformats.org/officeDocument/2006/relationships" xmlns:m="http://schemas.openxmlformats.org/officeDocument/2006/math" xmlns:v="urn:schemas-microsoft-com:vml" xmlns:wp="http://schemas.openxmlformats.org/drawingml/2006/wordprocessingDrawing" xmlns:w10="urn:schemas-microsoft-com:office:word" xmlns:w="http://schemas.openxmlformats.org/wordprocessingml/2006/main" xmlns:wne="http://schemas.microsoft.com/office/word/2006/wordml">
   <w:body>
     <w:sdt>
       <w:sdtPr>
@@ -19,7 +19,6 @@
           <w:docPartUnique/>
         </w:docPartObj>
       </w:sdtPr>
-      <w:sdtEndPr/>
       <w:sdtContent>
         <w:p>
           <w:pPr>
@@ -1702,25 +1701,7 @@
           <w:sz w:val="24"/>
           <w:szCs w:val="24"/>
         </w:rPr>
-        <w:t xml:space="preserve">Los sistemas de información administrativa están volviéndose indispensables a gran velocidad para la planificación, la toma de decisiones y el control de la información de datos. La velocidad y exactitud con lo que </w:t>
-      </w:r>
-      <w:proofErr w:type="gramStart"/>
-      <w:r>
-        <w:rPr>
-          <w:rFonts w:ascii="Arial" w:hAnsi="Arial" w:cs="Arial"/>
-          <w:sz w:val="24"/>
-          <w:szCs w:val="24"/>
-        </w:rPr>
-        <w:t>los</w:t>
-      </w:r>
-      <w:proofErr w:type="gramEnd"/>
-      <w:r>
-        <w:rPr>
-          <w:rFonts w:ascii="Arial" w:hAnsi="Arial" w:cs="Arial"/>
-          <w:sz w:val="24"/>
-          <w:szCs w:val="24"/>
-        </w:rPr>
-        <w:t xml:space="preserve"> directivos pueden recibir información sobre lo que </w:t>
+        <w:t xml:space="preserve">Los sistemas de información administrativa están volviéndose indispensables a gran velocidad para la planificación, la toma de decisiones y el control de la información de datos. La velocidad y exactitud con lo que los directivos pueden recibir información sobre lo que </w:t>
       </w:r>
       <w:proofErr w:type="spellStart"/>
       <w:r>
@@ -1903,25 +1884,7 @@
           <w:sz w:val="24"/>
           <w:szCs w:val="24"/>
         </w:rPr>
-        <w:t xml:space="preserve">.” se </w:t>
-      </w:r>
-      <w:proofErr w:type="spellStart"/>
-      <w:r>
-        <w:rPr>
-          <w:rFonts w:ascii="Arial" w:hAnsi="Arial" w:cs="Arial"/>
-          <w:sz w:val="24"/>
-          <w:szCs w:val="24"/>
-        </w:rPr>
-        <w:t>inicio</w:t>
-      </w:r>
-      <w:proofErr w:type="spellEnd"/>
-      <w:r>
-        <w:rPr>
-          <w:rFonts w:ascii="Arial" w:hAnsi="Arial" w:cs="Arial"/>
-          <w:sz w:val="24"/>
-          <w:szCs w:val="24"/>
-        </w:rPr>
-        <w:t xml:space="preserve"> el 15 de </w:t>
+        <w:t xml:space="preserve">.” se inicio el 15 de </w:t>
       </w:r>
       <w:r>
         <w:rPr>
@@ -2890,28 +2853,49 @@
           <w:sz w:val="24"/>
           <w:szCs w:val="24"/>
         </w:rPr>
-        <w:t xml:space="preserve"> también como una mejor administración del sistema de archivos.</w:t>
+        <w:t xml:space="preserve"> también como una mejor adminis</w:t>
       </w:r>
-    </w:p>
-    <w:p>
-      <w:pPr>
-        <w:pStyle w:val="Prrafodelista"/>
-        <w:spacing w:line="360" w:lineRule="auto"/>
-        <w:ind w:left="360"/>
-        <w:jc w:val="both"/>
-        <w:rPr>
-          <w:rFonts w:ascii="Arial" w:hAnsi="Arial" w:cs="Arial"/>
-          <w:sz w:val="24"/>
-          <w:szCs w:val="24"/>
-        </w:rPr>
-      </w:pPr>
       <w:r>
         <w:rPr>
           <w:rFonts w:ascii="Arial" w:hAnsi="Arial" w:cs="Arial"/>
           <w:sz w:val="24"/>
           <w:szCs w:val="24"/>
         </w:rPr>
-        <w:t>Catalogar a los distintos casos y procesos que tiene un cliente</w:t>
+        <w:t>tración del sistema de archivos, c</w:t>
+      </w:r>
+      <w:r>
+        <w:rPr>
+          <w:rFonts w:ascii="Arial" w:hAnsi="Arial" w:cs="Arial"/>
+          <w:sz w:val="24"/>
+          <w:szCs w:val="24"/>
+        </w:rPr>
+        <w:t>atalogar a los distintos casos y procesos que tiene un cliente</w:t>
+      </w:r>
+      <w:r>
+        <w:rPr>
+          <w:rFonts w:ascii="Arial" w:hAnsi="Arial" w:cs="Arial"/>
+          <w:sz w:val="24"/>
+          <w:szCs w:val="24"/>
+        </w:rPr>
+        <w:t xml:space="preserve">, al mismo tiempo llevar un mejor control de los ingresos por los distintos servicios que se brindan, para </w:t>
+      </w:r>
+      <w:proofErr w:type="spellStart"/>
+      <w:r>
+        <w:rPr>
+          <w:rFonts w:ascii="Arial" w:hAnsi="Arial" w:cs="Arial"/>
+          <w:sz w:val="24"/>
+          <w:szCs w:val="24"/>
+        </w:rPr>
+        <w:t>asi</w:t>
+      </w:r>
+      <w:proofErr w:type="spellEnd"/>
+      <w:r>
+        <w:rPr>
+          <w:rFonts w:ascii="Arial" w:hAnsi="Arial" w:cs="Arial"/>
+          <w:sz w:val="24"/>
+          <w:szCs w:val="24"/>
+        </w:rPr>
+        <w:t xml:space="preserve"> brindar un mejor servicio a los clientes.</w:t>
       </w:r>
     </w:p>
     <w:p>
@@ -3054,23 +3038,13 @@
           <w:szCs w:val="24"/>
         </w:rPr>
       </w:pPr>
-      <w:proofErr w:type="spellStart"/>
       <w:r>
         <w:rPr>
           <w:rFonts w:ascii="Arial" w:hAnsi="Arial" w:cs="Arial"/>
           <w:sz w:val="24"/>
           <w:szCs w:val="24"/>
         </w:rPr>
-        <w:t>Agendar</w:t>
-      </w:r>
-      <w:proofErr w:type="spellEnd"/>
-      <w:r>
-        <w:rPr>
-          <w:rFonts w:ascii="Arial" w:hAnsi="Arial" w:cs="Arial"/>
-          <w:sz w:val="24"/>
-          <w:szCs w:val="24"/>
-        </w:rPr>
-        <w:t xml:space="preserve"> Cita</w:t>
+        <w:t>Agendar Cita</w:t>
       </w:r>
     </w:p>
     <w:p>
@@ -3088,23 +3062,13 @@
           <w:szCs w:val="24"/>
         </w:rPr>
       </w:pPr>
-      <w:proofErr w:type="spellStart"/>
       <w:r>
         <w:rPr>
           <w:rFonts w:ascii="Arial" w:hAnsi="Arial" w:cs="Arial"/>
           <w:sz w:val="24"/>
           <w:szCs w:val="24"/>
         </w:rPr>
-        <w:t>Agendar</w:t>
-      </w:r>
-      <w:proofErr w:type="spellEnd"/>
-      <w:r>
-        <w:rPr>
-          <w:rFonts w:ascii="Arial" w:hAnsi="Arial" w:cs="Arial"/>
-          <w:sz w:val="24"/>
-          <w:szCs w:val="24"/>
-        </w:rPr>
-        <w:t xml:space="preserve"> Documento</w:t>
+        <w:t>Agendar Documento</w:t>
       </w:r>
     </w:p>
     <w:p>
@@ -3122,23 +3086,13 @@
           <w:szCs w:val="24"/>
         </w:rPr>
       </w:pPr>
-      <w:proofErr w:type="spellStart"/>
       <w:r>
         <w:rPr>
           <w:rFonts w:ascii="Arial" w:hAnsi="Arial" w:cs="Arial"/>
           <w:sz w:val="24"/>
           <w:szCs w:val="24"/>
         </w:rPr>
-        <w:t>Agendar</w:t>
-      </w:r>
-      <w:proofErr w:type="spellEnd"/>
-      <w:r>
-        <w:rPr>
-          <w:rFonts w:ascii="Arial" w:hAnsi="Arial" w:cs="Arial"/>
-          <w:sz w:val="24"/>
-          <w:szCs w:val="24"/>
-        </w:rPr>
-        <w:t xml:space="preserve"> Caso</w:t>
+        <w:t>Agendar Caso</w:t>
       </w:r>
     </w:p>
     <w:p>
@@ -3282,6 +3236,7 @@
           <w:sz w:val="24"/>
           <w:szCs w:val="24"/>
         </w:rPr>
+        <w:lastRenderedPageBreak/>
         <w:t>Registrar Cliente</w:t>
       </w:r>
     </w:p>
@@ -3306,7 +3261,6 @@
           <w:sz w:val="24"/>
           <w:szCs w:val="24"/>
         </w:rPr>
-        <w:lastRenderedPageBreak/>
         <w:t>Registrar Caso</w:t>
       </w:r>
     </w:p>
@@ -3580,10 +3534,10 @@
           <w:noProof/>
           <w:sz w:val="24"/>
           <w:szCs w:val="24"/>
-          <w:lang w:val="es-BO" w:eastAsia="es-BO"/>
+          <w:lang w:eastAsia="es-MX"/>
         </w:rPr>
         <w:drawing>
-          <wp:inline distT="0" distB="0" distL="0" distR="0" wp14:anchorId="5D266292" wp14:editId="24A06524">
+          <wp:inline distT="0" distB="0" distL="0" distR="0">
             <wp:extent cx="5612130" cy="4655613"/>
             <wp:effectExtent l="0" t="0" r="0" b="0"/>
             <wp:docPr id="2" name="Imagen 1"/>
@@ -3600,7 +3554,7 @@
                     </pic:cNvPicPr>
                   </pic:nvPicPr>
                   <pic:blipFill>
-                    <a:blip r:embed="rId9" cstate="print"/>
+                    <a:blip r:embed="rId8" cstate="print"/>
                     <a:srcRect/>
                     <a:stretch>
                       <a:fillRect/>
@@ -3696,7 +3650,6 @@
           <w:sz w:val="24"/>
           <w:szCs w:val="24"/>
         </w:rPr>
-        <w:lastRenderedPageBreak/>
         <w:t>REQUISITOS DEL SISTEMA</w:t>
       </w:r>
       <w:bookmarkEnd w:id="17"/>
@@ -3706,7 +3659,7 @@
         <w:tblStyle w:val="Tablaconcuadrcula"/>
         <w:tblW w:w="0" w:type="auto"/>
         <w:jc w:val="center"/>
-        <w:tblLook w:val="04A0" w:firstRow="1" w:lastRow="0" w:firstColumn="1" w:lastColumn="0" w:noHBand="0" w:noVBand="1"/>
+        <w:tblLook w:val="04A0"/>
       </w:tblPr>
       <w:tblGrid>
         <w:gridCol w:w="599"/>
@@ -3842,23 +3795,13 @@
                 <w:szCs w:val="24"/>
               </w:rPr>
             </w:pPr>
-            <w:proofErr w:type="spellStart"/>
-            <w:r>
-              <w:rPr>
-                <w:rFonts w:ascii="Arial" w:hAnsi="Arial" w:cs="Arial"/>
-                <w:sz w:val="24"/>
-                <w:szCs w:val="24"/>
-              </w:rPr>
-              <w:t>Agendar</w:t>
-            </w:r>
-            <w:proofErr w:type="spellEnd"/>
-            <w:r>
-              <w:rPr>
-                <w:rFonts w:ascii="Arial" w:hAnsi="Arial" w:cs="Arial"/>
-                <w:sz w:val="24"/>
-                <w:szCs w:val="24"/>
-              </w:rPr>
-              <w:t xml:space="preserve"> Documento</w:t>
+            <w:r>
+              <w:rPr>
+                <w:rFonts w:ascii="Arial" w:hAnsi="Arial" w:cs="Arial"/>
+                <w:sz w:val="24"/>
+                <w:szCs w:val="24"/>
+              </w:rPr>
+              <w:t>Agendar Documento</w:t>
             </w:r>
           </w:p>
         </w:tc>
@@ -3938,23 +3881,13 @@
                 <w:szCs w:val="24"/>
               </w:rPr>
             </w:pPr>
-            <w:proofErr w:type="spellStart"/>
-            <w:r>
-              <w:rPr>
-                <w:rFonts w:ascii="Arial" w:hAnsi="Arial" w:cs="Arial"/>
-                <w:sz w:val="24"/>
-                <w:szCs w:val="24"/>
-              </w:rPr>
-              <w:t>Agendar</w:t>
-            </w:r>
-            <w:proofErr w:type="spellEnd"/>
-            <w:r>
-              <w:rPr>
-                <w:rFonts w:ascii="Arial" w:hAnsi="Arial" w:cs="Arial"/>
-                <w:sz w:val="24"/>
-                <w:szCs w:val="24"/>
-              </w:rPr>
-              <w:t xml:space="preserve"> Caso</w:t>
+            <w:r>
+              <w:rPr>
+                <w:rFonts w:ascii="Arial" w:hAnsi="Arial" w:cs="Arial"/>
+                <w:sz w:val="24"/>
+                <w:szCs w:val="24"/>
+              </w:rPr>
+              <w:t>Agendar Caso</w:t>
             </w:r>
           </w:p>
         </w:tc>
@@ -4035,23 +3968,13 @@
                 <w:szCs w:val="24"/>
               </w:rPr>
             </w:pPr>
-            <w:proofErr w:type="spellStart"/>
-            <w:r>
-              <w:rPr>
-                <w:rFonts w:ascii="Arial" w:hAnsi="Arial" w:cs="Arial"/>
-                <w:sz w:val="24"/>
-                <w:szCs w:val="24"/>
-              </w:rPr>
-              <w:t>Agendar</w:t>
-            </w:r>
-            <w:proofErr w:type="spellEnd"/>
-            <w:r>
-              <w:rPr>
-                <w:rFonts w:ascii="Arial" w:hAnsi="Arial" w:cs="Arial"/>
-                <w:sz w:val="24"/>
-                <w:szCs w:val="24"/>
-              </w:rPr>
-              <w:t xml:space="preserve"> Cita</w:t>
+            <w:r>
+              <w:rPr>
+                <w:rFonts w:ascii="Arial" w:hAnsi="Arial" w:cs="Arial"/>
+                <w:sz w:val="24"/>
+                <w:szCs w:val="24"/>
+              </w:rPr>
+              <w:t>Agendar Cita</w:t>
             </w:r>
           </w:p>
         </w:tc>
@@ -5029,7 +4952,7 @@
       <w:tblPr>
         <w:tblStyle w:val="Tablaconcuadrcula"/>
         <w:tblW w:w="0" w:type="auto"/>
-        <w:tblLook w:val="04A0" w:firstRow="1" w:lastRow="0" w:firstColumn="1" w:lastColumn="0" w:noHBand="0" w:noVBand="1"/>
+        <w:tblLook w:val="04A0"/>
       </w:tblPr>
       <w:tblGrid>
         <w:gridCol w:w="2244"/>
@@ -5818,7 +5741,7 @@
       <w:tblPr>
         <w:tblStyle w:val="Tablaconcuadrcula"/>
         <w:tblW w:w="0" w:type="auto"/>
-        <w:tblLook w:val="04A0" w:firstRow="1" w:lastRow="0" w:firstColumn="1" w:lastColumn="0" w:noHBand="0" w:noVBand="1"/>
+        <w:tblLook w:val="04A0"/>
       </w:tblPr>
       <w:tblGrid>
         <w:gridCol w:w="2244"/>
@@ -6745,7 +6668,7 @@
       <w:tblPr>
         <w:tblStyle w:val="Tablaconcuadrcula"/>
         <w:tblW w:w="0" w:type="auto"/>
-        <w:tblLook w:val="04A0" w:firstRow="1" w:lastRow="0" w:firstColumn="1" w:lastColumn="0" w:noHBand="0" w:noVBand="1"/>
+        <w:tblLook w:val="04A0"/>
       </w:tblPr>
       <w:tblGrid>
         <w:gridCol w:w="2244"/>
@@ -7557,7 +7480,7 @@
       <w:tblPr>
         <w:tblStyle w:val="Tablaconcuadrcula"/>
         <w:tblW w:w="0" w:type="auto"/>
-        <w:tblLook w:val="04A0" w:firstRow="1" w:lastRow="0" w:firstColumn="1" w:lastColumn="0" w:noHBand="0" w:noVBand="1"/>
+        <w:tblLook w:val="04A0"/>
       </w:tblPr>
       <w:tblGrid>
         <w:gridCol w:w="2244"/>
@@ -8163,7 +8086,7 @@
       <w:tblPr>
         <w:tblStyle w:val="Tablaconcuadrcula"/>
         <w:tblW w:w="0" w:type="auto"/>
-        <w:tblLook w:val="04A0" w:firstRow="1" w:lastRow="0" w:firstColumn="1" w:lastColumn="0" w:noHBand="0" w:noVBand="1"/>
+        <w:tblLook w:val="04A0"/>
       </w:tblPr>
       <w:tblGrid>
         <w:gridCol w:w="2244"/>
@@ -9293,7 +9216,7 @@
       <w:tblPr>
         <w:tblStyle w:val="Tablaconcuadrcula"/>
         <w:tblW w:w="0" w:type="auto"/>
-        <w:tblLook w:val="04A0" w:firstRow="1" w:lastRow="0" w:firstColumn="1" w:lastColumn="0" w:noHBand="0" w:noVBand="1"/>
+        <w:tblLook w:val="04A0"/>
       </w:tblPr>
       <w:tblGrid>
         <w:gridCol w:w="2244"/>
@@ -9884,7 +9807,7 @@
       <w:tblPr>
         <w:tblStyle w:val="Tablaconcuadrcula"/>
         <w:tblW w:w="0" w:type="auto"/>
-        <w:tblLook w:val="04A0" w:firstRow="1" w:lastRow="0" w:firstColumn="1" w:lastColumn="0" w:noHBand="0" w:noVBand="1"/>
+        <w:tblLook w:val="04A0"/>
       </w:tblPr>
       <w:tblGrid>
         <w:gridCol w:w="2244"/>
@@ -10498,7 +10421,7 @@
       <w:tblPr>
         <w:tblStyle w:val="Tablaconcuadrcula"/>
         <w:tblW w:w="0" w:type="auto"/>
-        <w:tblLook w:val="04A0" w:firstRow="1" w:lastRow="0" w:firstColumn="1" w:lastColumn="0" w:noHBand="0" w:noVBand="1"/>
+        <w:tblLook w:val="04A0"/>
       </w:tblPr>
       <w:tblGrid>
         <w:gridCol w:w="2244"/>
@@ -11195,7 +11118,7 @@
       <w:tblPr>
         <w:tblStyle w:val="Tablaconcuadrcula"/>
         <w:tblW w:w="0" w:type="auto"/>
-        <w:tblLook w:val="04A0" w:firstRow="1" w:lastRow="0" w:firstColumn="1" w:lastColumn="0" w:noHBand="0" w:noVBand="1"/>
+        <w:tblLook w:val="04A0"/>
       </w:tblPr>
       <w:tblGrid>
         <w:gridCol w:w="2244"/>
@@ -11786,7 +11709,7 @@
       <w:tblPr>
         <w:tblStyle w:val="Tablaconcuadrcula"/>
         <w:tblW w:w="0" w:type="auto"/>
-        <w:tblLook w:val="04A0" w:firstRow="1" w:lastRow="0" w:firstColumn="1" w:lastColumn="0" w:noHBand="0" w:noVBand="1"/>
+        <w:tblLook w:val="04A0"/>
       </w:tblPr>
       <w:tblGrid>
         <w:gridCol w:w="2244"/>
@@ -12802,7 +12725,7 @@
           <w:noProof/>
           <w:sz w:val="24"/>
           <w:szCs w:val="24"/>
-          <w:lang w:val="es-BO" w:eastAsia="es-BO"/>
+          <w:lang w:eastAsia="es-MX"/>
         </w:rPr>
         <w:drawing>
           <wp:inline distT="0" distB="0" distL="0" distR="0">
@@ -12820,7 +12743,7 @@
                     <pic:cNvPicPr/>
                   </pic:nvPicPr>
                   <pic:blipFill>
-                    <a:blip r:embed="rId10"/>
+                    <a:blip r:embed="rId9" cstate="print"/>
                     <a:stretch>
                       <a:fillRect/>
                     </a:stretch>
@@ -12842,8 +12765,8 @@
       </w:r>
     </w:p>
     <w:sectPr>
-      <w:headerReference w:type="default" r:id="rId11"/>
-      <w:footerReference w:type="default" r:id="rId12"/>
+      <w:headerReference w:type="default" r:id="rId10"/>
+      <w:footerReference w:type="default" r:id="rId11"/>
       <w:pgSz w:w="12240" w:h="15840"/>
       <w:pgMar w:top="1417" w:right="1701" w:bottom="1417" w:left="1701" w:header="708" w:footer="708" w:gutter="0"/>
       <w:cols w:space="708"/>
@@ -12854,7 +12777,7 @@
 </file>
 
 <file path=word/endnotes.xml><?xml version="1.0" encoding="utf-8"?>
-<w:endnotes xmlns:wpc="http://schemas.microsoft.com/office/word/2010/wordprocessingCanvas" xmlns:mc="http://schemas.openxmlformats.org/markup-compatibility/2006" xmlns:o="urn:schemas-microsoft-com:office:office" xmlns:r="http://schemas.openxmlformats.org/officeDocument/2006/relationships" xmlns:m="http://schemas.openxmlformats.org/officeDocument/2006/math" xmlns:v="urn:schemas-microsoft-com:vml" xmlns:wp14="http://schemas.microsoft.com/office/word/2010/wordprocessingDrawing" xmlns:wp="http://schemas.openxmlformats.org/drawingml/2006/wordprocessingDrawing" xmlns:w10="urn:schemas-microsoft-com:office:word" xmlns:w="http://schemas.openxmlformats.org/wordprocessingml/2006/main" xmlns:w14="http://schemas.microsoft.com/office/word/2010/wordml" xmlns:wpg="http://schemas.microsoft.com/office/word/2010/wordprocessingGroup" xmlns:wpi="http://schemas.microsoft.com/office/word/2010/wordprocessingInk" xmlns:wne="http://schemas.microsoft.com/office/word/2006/wordml" xmlns:wps="http://schemas.microsoft.com/office/word/2010/wordprocessingShape" mc:Ignorable="w14 wp14">
+<w:endnotes xmlns:ve="http://schemas.openxmlformats.org/markup-compatibility/2006" xmlns:o="urn:schemas-microsoft-com:office:office" xmlns:r="http://schemas.openxmlformats.org/officeDocument/2006/relationships" xmlns:m="http://schemas.openxmlformats.org/officeDocument/2006/math" xmlns:v="urn:schemas-microsoft-com:vml" xmlns:wp="http://schemas.openxmlformats.org/drawingml/2006/wordprocessingDrawing" xmlns:w10="urn:schemas-microsoft-com:office:word" xmlns:w="http://schemas.openxmlformats.org/wordprocessingml/2006/main" xmlns:wne="http://schemas.microsoft.com/office/word/2006/wordml">
   <w:endnote w:type="separator" w:id="-1">
     <w:p>
       <w:pPr>
@@ -12879,7 +12802,7 @@
 </file>
 
 <file path=word/footer1.xml><?xml version="1.0" encoding="utf-8"?>
-<w:ftr xmlns:wpc="http://schemas.microsoft.com/office/word/2010/wordprocessingCanvas" xmlns:mc="http://schemas.openxmlformats.org/markup-compatibility/2006" xmlns:o="urn:schemas-microsoft-com:office:office" xmlns:r="http://schemas.openxmlformats.org/officeDocument/2006/relationships" xmlns:m="http://schemas.openxmlformats.org/officeDocument/2006/math" xmlns:v="urn:schemas-microsoft-com:vml" xmlns:wp14="http://schemas.microsoft.com/office/word/2010/wordprocessingDrawing" xmlns:wp="http://schemas.openxmlformats.org/drawingml/2006/wordprocessingDrawing" xmlns:w10="urn:schemas-microsoft-com:office:word" xmlns:w="http://schemas.openxmlformats.org/wordprocessingml/2006/main" xmlns:w14="http://schemas.microsoft.com/office/word/2010/wordml" xmlns:wpg="http://schemas.microsoft.com/office/word/2010/wordprocessingGroup" xmlns:wpi="http://schemas.microsoft.com/office/word/2010/wordprocessingInk" xmlns:wne="http://schemas.microsoft.com/office/word/2006/wordml" xmlns:wps="http://schemas.microsoft.com/office/word/2010/wordprocessingShape" mc:Ignorable="w14 wp14">
+<w:ftr xmlns:ve="http://schemas.openxmlformats.org/markup-compatibility/2006" xmlns:o="urn:schemas-microsoft-com:office:office" xmlns:r="http://schemas.openxmlformats.org/officeDocument/2006/relationships" xmlns:m="http://schemas.openxmlformats.org/officeDocument/2006/math" xmlns:v="urn:schemas-microsoft-com:vml" xmlns:wp="http://schemas.openxmlformats.org/drawingml/2006/wordprocessingDrawing" xmlns:w10="urn:schemas-microsoft-com:office:word" xmlns:w="http://schemas.openxmlformats.org/wordprocessingml/2006/main" xmlns:wne="http://schemas.microsoft.com/office/word/2006/wordml">
   <w:sdt>
     <w:sdtPr>
       <w:id w:val="1219414"/>
@@ -12888,34 +12811,20 @@
         <w:docPartUnique/>
       </w:docPartObj>
     </w:sdtPr>
-    <w:sdtEndPr/>
     <w:sdtContent>
       <w:p>
         <w:pPr>
           <w:pStyle w:val="Piedepgina"/>
           <w:jc w:val="right"/>
         </w:pPr>
-        <w:r>
-          <w:fldChar w:fldCharType="begin"/>
-        </w:r>
-        <w:r>
-          <w:instrText xml:space="preserve"> PAGE   \* MERGEFORMAT </w:instrText>
-        </w:r>
-        <w:r>
-          <w:fldChar w:fldCharType="separate"/>
-        </w:r>
-        <w:r>
-          <w:rPr>
-            <w:noProof/>
-          </w:rPr>
-          <w:t>3</w:t>
-        </w:r>
-        <w:r>
-          <w:rPr>
-            <w:noProof/>
-          </w:rPr>
-          <w:fldChar w:fldCharType="end"/>
-        </w:r>
+        <w:fldSimple w:instr=" PAGE   \* MERGEFORMAT ">
+          <w:r>
+            <w:rPr>
+              <w:noProof/>
+            </w:rPr>
+            <w:t>10</w:t>
+          </w:r>
+        </w:fldSimple>
       </w:p>
     </w:sdtContent>
   </w:sdt>
@@ -12928,7 +12837,7 @@
 </file>
 
 <file path=word/footnotes.xml><?xml version="1.0" encoding="utf-8"?>
-<w:footnotes xmlns:wpc="http://schemas.microsoft.com/office/word/2010/wordprocessingCanvas" xmlns:mc="http://schemas.openxmlformats.org/markup-compatibility/2006" xmlns:o="urn:schemas-microsoft-com:office:office" xmlns:r="http://schemas.openxmlformats.org/officeDocument/2006/relationships" xmlns:m="http://schemas.openxmlformats.org/officeDocument/2006/math" xmlns:v="urn:schemas-microsoft-com:vml" xmlns:wp14="http://schemas.microsoft.com/office/word/2010/wordprocessingDrawing" xmlns:wp="http://schemas.openxmlformats.org/drawingml/2006/wordprocessingDrawing" xmlns:w10="urn:schemas-microsoft-com:office:word" xmlns:w="http://schemas.openxmlformats.org/wordprocessingml/2006/main" xmlns:w14="http://schemas.microsoft.com/office/word/2010/wordml" xmlns:wpg="http://schemas.microsoft.com/office/word/2010/wordprocessingGroup" xmlns:wpi="http://schemas.microsoft.com/office/word/2010/wordprocessingInk" xmlns:wne="http://schemas.microsoft.com/office/word/2006/wordml" xmlns:wps="http://schemas.microsoft.com/office/word/2010/wordprocessingShape" mc:Ignorable="w14 wp14">
+<w:footnotes xmlns:ve="http://schemas.openxmlformats.org/markup-compatibility/2006" xmlns:o="urn:schemas-microsoft-com:office:office" xmlns:r="http://schemas.openxmlformats.org/officeDocument/2006/relationships" xmlns:m="http://schemas.openxmlformats.org/officeDocument/2006/math" xmlns:v="urn:schemas-microsoft-com:vml" xmlns:wp="http://schemas.openxmlformats.org/drawingml/2006/wordprocessingDrawing" xmlns:w10="urn:schemas-microsoft-com:office:word" xmlns:w="http://schemas.openxmlformats.org/wordprocessingml/2006/main" xmlns:wne="http://schemas.microsoft.com/office/word/2006/wordml">
   <w:footnote w:type="separator" w:id="-1">
     <w:p>
       <w:pPr>
@@ -12953,7 +12862,7 @@
 </file>
 
 <file path=word/header1.xml><?xml version="1.0" encoding="utf-8"?>
-<w:hdr xmlns:wpc="http://schemas.microsoft.com/office/word/2010/wordprocessingCanvas" xmlns:mc="http://schemas.openxmlformats.org/markup-compatibility/2006" xmlns:o="urn:schemas-microsoft-com:office:office" xmlns:r="http://schemas.openxmlformats.org/officeDocument/2006/relationships" xmlns:m="http://schemas.openxmlformats.org/officeDocument/2006/math" xmlns:v="urn:schemas-microsoft-com:vml" xmlns:wp14="http://schemas.microsoft.com/office/word/2010/wordprocessingDrawing" xmlns:wp="http://schemas.openxmlformats.org/drawingml/2006/wordprocessingDrawing" xmlns:w10="urn:schemas-microsoft-com:office:word" xmlns:w="http://schemas.openxmlformats.org/wordprocessingml/2006/main" xmlns:w14="http://schemas.microsoft.com/office/word/2010/wordml" xmlns:wpg="http://schemas.microsoft.com/office/word/2010/wordprocessingGroup" xmlns:wpi="http://schemas.microsoft.com/office/word/2010/wordprocessingInk" xmlns:wne="http://schemas.microsoft.com/office/word/2006/wordml" xmlns:wps="http://schemas.microsoft.com/office/word/2010/wordprocessingShape" mc:Ignorable="w14 wp14">
+<w:hdr xmlns:ve="http://schemas.openxmlformats.org/markup-compatibility/2006" xmlns:o="urn:schemas-microsoft-com:office:office" xmlns:r="http://schemas.openxmlformats.org/officeDocument/2006/relationships" xmlns:m="http://schemas.openxmlformats.org/officeDocument/2006/math" xmlns:v="urn:schemas-microsoft-com:vml" xmlns:wp="http://schemas.openxmlformats.org/drawingml/2006/wordprocessingDrawing" xmlns:w10="urn:schemas-microsoft-com:office:word" xmlns:w="http://schemas.openxmlformats.org/wordprocessingml/2006/main" xmlns:wne="http://schemas.microsoft.com/office/word/2006/wordml">
   <w:p>
     <w:pPr>
       <w:pStyle w:val="Encabezado"/>
@@ -12966,7 +12875,7 @@
 </file>
 
 <file path=word/numbering.xml><?xml version="1.0" encoding="utf-8"?>
-<w:numbering xmlns:wpc="http://schemas.microsoft.com/office/word/2010/wordprocessingCanvas" xmlns:mc="http://schemas.openxmlformats.org/markup-compatibility/2006" xmlns:o="urn:schemas-microsoft-com:office:office" xmlns:r="http://schemas.openxmlformats.org/officeDocument/2006/relationships" xmlns:m="http://schemas.openxmlformats.org/officeDocument/2006/math" xmlns:v="urn:schemas-microsoft-com:vml" xmlns:wp14="http://schemas.microsoft.com/office/word/2010/wordprocessingDrawing" xmlns:wp="http://schemas.openxmlformats.org/drawingml/2006/wordprocessingDrawing" xmlns:w10="urn:schemas-microsoft-com:office:word" xmlns:w="http://schemas.openxmlformats.org/wordprocessingml/2006/main" xmlns:w14="http://schemas.microsoft.com/office/word/2010/wordml" xmlns:wpg="http://schemas.microsoft.com/office/word/2010/wordprocessingGroup" xmlns:wpi="http://schemas.microsoft.com/office/word/2010/wordprocessingInk" xmlns:wne="http://schemas.microsoft.com/office/word/2006/wordml" xmlns:wps="http://schemas.microsoft.com/office/word/2010/wordprocessingShape" mc:Ignorable="w14 wp14">
+<w:numbering xmlns:ve="http://schemas.openxmlformats.org/markup-compatibility/2006" xmlns:o="urn:schemas-microsoft-com:office:office" xmlns:r="http://schemas.openxmlformats.org/officeDocument/2006/relationships" xmlns:m="http://schemas.openxmlformats.org/officeDocument/2006/math" xmlns:v="urn:schemas-microsoft-com:vml" xmlns:wp="http://schemas.openxmlformats.org/drawingml/2006/wordprocessingDrawing" xmlns:w10="urn:schemas-microsoft-com:office:word" xmlns:w="http://schemas.openxmlformats.org/wordprocessingml/2006/main" xmlns:wne="http://schemas.microsoft.com/office/word/2006/wordml">
   <w:abstractNum w:abstractNumId="0">
     <w:nsid w:val="0C1544C2"/>
     <w:multiLevelType w:val="multilevel"/>
@@ -14852,7 +14761,7 @@
 </file>
 
 <file path=word/styles.xml><?xml version="1.0" encoding="utf-8"?>
-<w:styles xmlns:mc="http://schemas.openxmlformats.org/markup-compatibility/2006" xmlns:r="http://schemas.openxmlformats.org/officeDocument/2006/relationships" xmlns:w="http://schemas.openxmlformats.org/wordprocessingml/2006/main" xmlns:w14="http://schemas.microsoft.com/office/word/2010/wordml" mc:Ignorable="w14">
+<w:styles xmlns:r="http://schemas.openxmlformats.org/officeDocument/2006/relationships" xmlns:w="http://schemas.openxmlformats.org/wordprocessingml/2006/main">
   <w:docDefaults>
     <w:rPrDefault>
       <w:rPr>
@@ -15046,6 +14955,7 @@
     <w:uiPriority w:val="99"/>
     <w:semiHidden/>
     <w:unhideWhenUsed/>
+    <w:qFormat/>
     <w:tblPr>
       <w:tblInd w:w="0" w:type="dxa"/>
       <w:tblCellMar>
@@ -15735,7 +15645,7 @@
 </file>
 
 <file path=customXml/itemProps1.xml><?xml version="1.0" encoding="utf-8"?>
-<ds:datastoreItem xmlns:ds="http://schemas.openxmlformats.org/officeDocument/2006/customXml" ds:itemID="{CB32D914-97A0-4752-A087-3C1EBC7907F3}">
+<ds:datastoreItem xmlns:ds="http://schemas.openxmlformats.org/officeDocument/2006/customXml" ds:itemID="{C10B6AAD-9669-4645-B833-50FA51C75D86}">
   <ds:schemaRefs>
     <ds:schemaRef ds:uri="http://schemas.openxmlformats.org/officeDocument/2006/bibliography"/>
   </ds:schemaRefs>

</xml_diff>